<commit_message>
manual edits to docx
</commit_message>
<xml_diff>
--- a/manuscript/supplement1.docx
+++ b/manuscript/supplement1.docx
@@ -1,79 +1,13 @@
 
 <file path=word/document.xml><?xml version="1.0" encoding="utf-8"?>
-<w:document xmlns:w="http://schemas.openxmlformats.org/wordprocessingml/2006/main" xmlns:m="http://schemas.openxmlformats.org/officeDocument/2006/math" xmlns:r="http://schemas.openxmlformats.org/officeDocument/2006/relationships" xmlns:o="urn:schemas-microsoft-com:office:office" xmlns:v="urn:schemas-microsoft-com:vml" xmlns:w10="urn:schemas-microsoft-com:office:word" xmlns:a="http://schemas.openxmlformats.org/drawingml/2006/main" xmlns:pic="http://schemas.openxmlformats.org/drawingml/2006/picture" xmlns:wp="http://schemas.openxmlformats.org/drawingml/2006/wordprocessingDrawing">
+<w:document xmlns:wpc="http://schemas.microsoft.com/office/word/2010/wordprocessingCanvas" xmlns:cx="http://schemas.microsoft.com/office/drawing/2014/chartex" xmlns:cx1="http://schemas.microsoft.com/office/drawing/2015/9/8/chartex" xmlns:cx2="http://schemas.microsoft.com/office/drawing/2015/10/21/chartex" xmlns:cx3="http://schemas.microsoft.com/office/drawing/2016/5/9/chartex" xmlns:cx4="http://schemas.microsoft.com/office/drawing/2016/5/10/chartex" xmlns:cx5="http://schemas.microsoft.com/office/drawing/2016/5/11/chartex" xmlns:cx6="http://schemas.microsoft.com/office/drawing/2016/5/12/chartex" xmlns:cx7="http://schemas.microsoft.com/office/drawing/2016/5/13/chartex" xmlns:cx8="http://schemas.microsoft.com/office/drawing/2016/5/14/chartex" xmlns:mc="http://schemas.openxmlformats.org/markup-compatibility/2006" xmlns:aink="http://schemas.microsoft.com/office/drawing/2016/ink" xmlns:am3d="http://schemas.microsoft.com/office/drawing/2017/model3d" xmlns:o="urn:schemas-microsoft-com:office:office" xmlns:r="http://schemas.openxmlformats.org/officeDocument/2006/relationships" xmlns:m="http://schemas.openxmlformats.org/officeDocument/2006/math" xmlns:v="urn:schemas-microsoft-com:vml" xmlns:wp14="http://schemas.microsoft.com/office/word/2010/wordprocessingDrawing" xmlns:wp="http://schemas.openxmlformats.org/drawingml/2006/wordprocessingDrawing" xmlns:w10="urn:schemas-microsoft-com:office:word" xmlns:w="http://schemas.openxmlformats.org/wordprocessingml/2006/main" xmlns:w14="http://schemas.microsoft.com/office/word/2010/wordml" xmlns:w15="http://schemas.microsoft.com/office/word/2012/wordml" xmlns:w16cid="http://schemas.microsoft.com/office/word/2016/wordml/cid" xmlns:w16se="http://schemas.microsoft.com/office/word/2015/wordml/symex" xmlns:wpg="http://schemas.microsoft.com/office/word/2010/wordprocessingGroup" xmlns:wpi="http://schemas.microsoft.com/office/word/2010/wordprocessingInk" xmlns:wne="http://schemas.microsoft.com/office/word/2006/wordml" xmlns:wps="http://schemas.microsoft.com/office/word/2010/wordprocessingShape" mc:Ignorable="w14 w15 w16se w16cid wp14">
   <w:body>
     <w:p>
       <w:pPr>
         <w:pStyle w:val="Title"/>
       </w:pPr>
       <w:r>
-        <w:t xml:space="preserve">Prioritizing</w:t>
-      </w:r>
-      <w:r>
-        <w:t xml:space="preserve"> </w:t>
-      </w:r>
-      <w:r>
-        <w:t xml:space="preserve">management</w:t>
-      </w:r>
-      <w:r>
-        <w:t xml:space="preserve"> </w:t>
-      </w:r>
-      <w:r>
-        <w:t xml:space="preserve">goals</w:t>
-      </w:r>
-      <w:r>
-        <w:t xml:space="preserve"> </w:t>
-      </w:r>
-      <w:r>
-        <w:t xml:space="preserve">for</w:t>
-      </w:r>
-      <w:r>
-        <w:t xml:space="preserve"> </w:t>
-      </w:r>
-      <w:r>
-        <w:t xml:space="preserve">stream</w:t>
-      </w:r>
-      <w:r>
-        <w:t xml:space="preserve"> </w:t>
-      </w:r>
-      <w:r>
-        <w:t xml:space="preserve">biological</w:t>
-      </w:r>
-      <w:r>
-        <w:t xml:space="preserve"> </w:t>
-      </w:r>
-      <w:r>
-        <w:t xml:space="preserve">integrity</w:t>
-      </w:r>
-      <w:r>
-        <w:t xml:space="preserve"> </w:t>
-      </w:r>
-      <w:r>
-        <w:t xml:space="preserve">within</w:t>
-      </w:r>
-      <w:r>
-        <w:t xml:space="preserve"> </w:t>
-      </w:r>
-      <w:r>
-        <w:t xml:space="preserve">the</w:t>
-      </w:r>
-      <w:r>
-        <w:t xml:space="preserve"> </w:t>
-      </w:r>
-      <w:r>
-        <w:t xml:space="preserve">developed</w:t>
-      </w:r>
-      <w:r>
-        <w:t xml:space="preserve"> </w:t>
-      </w:r>
-      <w:r>
-        <w:t xml:space="preserve">landscape</w:t>
-      </w:r>
-      <w:r>
-        <w:t xml:space="preserve"> </w:t>
-      </w:r>
-      <w:r>
-        <w:t xml:space="preserve">context</w:t>
+        <w:t>Prioritizing management goals for stream biological integrity within the developed landscape context</w:t>
       </w:r>
     </w:p>
     <w:p>
@@ -81,348 +15,152 @@
         <w:pStyle w:val="Author"/>
       </w:pPr>
       <w:r>
-        <w:t xml:space="preserve">Marcus</w:t>
-      </w:r>
-      <w:r>
-        <w:t xml:space="preserve"> </w:t>
-      </w:r>
-      <w:r>
-        <w:t xml:space="preserve">W.</w:t>
-      </w:r>
-      <w:r>
-        <w:t xml:space="preserve"> </w:t>
-      </w:r>
-      <w:r>
-        <w:t xml:space="preserve">Beck</w:t>
-      </w:r>
-      <w:r>
-        <w:t xml:space="preserve"> </w:t>
-      </w:r>
-      <w:r>
-        <w:t xml:space="preserve">(</w:t>
-      </w:r>
-      <w:hyperlink r:id="rId20">
+        <w:t>Marcus W. Beck (</w:t>
+      </w:r>
+      <w:hyperlink r:id="rId7">
         <w:r>
           <w:rPr>
             <w:rStyle w:val="Hyperlink"/>
           </w:rPr>
-          <w:t xml:space="preserve">marcusb@sccwrp.org</w:t>
+          <w:t>marcusb@sccwrp.org</w:t>
         </w:r>
       </w:hyperlink>
       <w:r>
-        <w:t xml:space="preserve">),</w:t>
-      </w:r>
-      <w:r>
-        <w:t xml:space="preserve"> </w:t>
-      </w:r>
-      <w:r>
-        <w:t xml:space="preserve">Raphael</w:t>
-      </w:r>
-      <w:r>
-        <w:t xml:space="preserve"> </w:t>
-      </w:r>
-      <w:r>
-        <w:t xml:space="preserve">D.</w:t>
-      </w:r>
-      <w:r>
-        <w:t xml:space="preserve"> </w:t>
-      </w:r>
-      <w:r>
-        <w:t xml:space="preserve">Mazor</w:t>
-      </w:r>
-      <w:r>
-        <w:t xml:space="preserve"> </w:t>
-      </w:r>
-      <w:r>
-        <w:t xml:space="preserve">(</w:t>
-      </w:r>
-      <w:hyperlink r:id="rId21">
+        <w:t>), Raphael D. Mazor (</w:t>
+      </w:r>
+      <w:hyperlink r:id="rId8">
         <w:r>
           <w:rPr>
             <w:rStyle w:val="Hyperlink"/>
           </w:rPr>
-          <w:t xml:space="preserve">raphaelm@sccwrp.org</w:t>
+          <w:t>raphaelm@sccwrp.org</w:t>
         </w:r>
       </w:hyperlink>
       <w:r>
-        <w:t xml:space="preserve">),</w:t>
-      </w:r>
-      <w:r>
-        <w:t xml:space="preserve"> </w:t>
-      </w:r>
-      <w:r>
-        <w:t xml:space="preserve">Scott</w:t>
-      </w:r>
-      <w:r>
-        <w:t xml:space="preserve"> </w:t>
-      </w:r>
-      <w:r>
-        <w:t xml:space="preserve">Johnson</w:t>
-      </w:r>
-      <w:r>
-        <w:t xml:space="preserve"> </w:t>
-      </w:r>
-      <w:r>
-        <w:t xml:space="preserve">(</w:t>
-      </w:r>
-      <w:hyperlink r:id="rId22">
+        <w:t>), Scott Johnson (</w:t>
+      </w:r>
+      <w:hyperlink r:id="rId9">
         <w:r>
           <w:rPr>
             <w:rStyle w:val="Hyperlink"/>
           </w:rPr>
-          <w:t xml:space="preserve">scott@aquaticbioassay.com</w:t>
+          <w:t>scott@aquaticbioassay.com</w:t>
         </w:r>
       </w:hyperlink>
       <w:r>
-        <w:t xml:space="preserve">),</w:t>
-      </w:r>
-      <w:r>
-        <w:t xml:space="preserve"> </w:t>
-      </w:r>
-      <w:r>
-        <w:t xml:space="preserve">Karin</w:t>
-      </w:r>
-      <w:r>
-        <w:t xml:space="preserve"> </w:t>
-      </w:r>
-      <w:r>
-        <w:t xml:space="preserve">Wisenbaker</w:t>
-      </w:r>
-      <w:r>
-        <w:t xml:space="preserve"> </w:t>
-      </w:r>
-      <w:r>
-        <w:t xml:space="preserve">(</w:t>
-      </w:r>
-      <w:hyperlink r:id="rId23">
+        <w:t>), Karin Wisenbaker (</w:t>
+      </w:r>
+      <w:hyperlink r:id="rId10">
         <w:r>
           <w:rPr>
             <w:rStyle w:val="Hyperlink"/>
           </w:rPr>
-          <w:t xml:space="preserve">karin@aquaticbioassay.com</w:t>
+          <w:t>karin@aquaticbioassay.com</w:t>
         </w:r>
       </w:hyperlink>
       <w:r>
-        <w:t xml:space="preserve">),</w:t>
-      </w:r>
-      <w:r>
-        <w:t xml:space="preserve"> </w:t>
-      </w:r>
-      <w:r>
-        <w:t xml:space="preserve">Joshua</w:t>
-      </w:r>
-      <w:r>
-        <w:t xml:space="preserve"> </w:t>
-      </w:r>
-      <w:r>
-        <w:t xml:space="preserve">Westfall</w:t>
-      </w:r>
-      <w:r>
-        <w:t xml:space="preserve"> </w:t>
-      </w:r>
-      <w:r>
-        <w:t xml:space="preserve">(</w:t>
-      </w:r>
-      <w:hyperlink r:id="rId24">
+        <w:t>), Joshua Westfall (</w:t>
+      </w:r>
+      <w:hyperlink r:id="rId11">
         <w:r>
           <w:rPr>
             <w:rStyle w:val="Hyperlink"/>
           </w:rPr>
-          <w:t xml:space="preserve">jwestfall@lacsd.org</w:t>
+          <w:t>jwestfall@lacsd.org</w:t>
         </w:r>
       </w:hyperlink>
       <w:r>
-        <w:t xml:space="preserve">),</w:t>
-      </w:r>
-      <w:r>
-        <w:t xml:space="preserve"> </w:t>
-      </w:r>
-      <w:r>
-        <w:t xml:space="preserve">Peter</w:t>
-      </w:r>
-      <w:r>
-        <w:t xml:space="preserve"> </w:t>
-      </w:r>
-      <w:r>
-        <w:t xml:space="preserve">R.</w:t>
-      </w:r>
-      <w:r>
-        <w:t xml:space="preserve"> </w:t>
-      </w:r>
-      <w:r>
-        <w:t xml:space="preserve">Ode</w:t>
-      </w:r>
-      <w:r>
-        <w:t xml:space="preserve"> </w:t>
-      </w:r>
-      <w:r>
-        <w:t xml:space="preserve">(</w:t>
-      </w:r>
-      <w:hyperlink r:id="rId25">
+        <w:t>), Peter R. Ode (</w:t>
+      </w:r>
+      <w:hyperlink r:id="rId12">
         <w:r>
           <w:rPr>
             <w:rStyle w:val="Hyperlink"/>
           </w:rPr>
-          <w:t xml:space="preserve">peter.ode@wildlife.ca.gov</w:t>
+          <w:t>peter.ode@wildlife.ca.gov</w:t>
         </w:r>
       </w:hyperlink>
       <w:r>
-        <w:t xml:space="preserve">),</w:t>
-      </w:r>
-      <w:r>
-        <w:t xml:space="preserve"> </w:t>
-      </w:r>
-      <w:r>
-        <w:t xml:space="preserve">Ryan</w:t>
-      </w:r>
-      <w:r>
-        <w:t xml:space="preserve"> </w:t>
-      </w:r>
-      <w:r>
-        <w:t xml:space="preserve">Hill</w:t>
-      </w:r>
-      <w:r>
-        <w:t xml:space="preserve"> </w:t>
-      </w:r>
-      <w:r>
-        <w:t xml:space="preserve">(</w:t>
-      </w:r>
-      <w:hyperlink r:id="rId26">
+        <w:t>), Ryan Hill (</w:t>
+      </w:r>
+      <w:hyperlink r:id="rId13">
         <w:r>
           <w:rPr>
             <w:rStyle w:val="Hyperlink"/>
           </w:rPr>
-          <w:t xml:space="preserve">hill.ryan@epa.gov</w:t>
+          <w:t>hill.ryan@epa.gov</w:t>
         </w:r>
       </w:hyperlink>
       <w:r>
-        <w:t xml:space="preserve">),</w:t>
-      </w:r>
-      <w:r>
-        <w:t xml:space="preserve"> </w:t>
-      </w:r>
-      <w:r>
-        <w:t xml:space="preserve">Chad</w:t>
-      </w:r>
-      <w:r>
-        <w:t xml:space="preserve"> </w:t>
-      </w:r>
-      <w:r>
-        <w:t xml:space="preserve">Loflen</w:t>
-      </w:r>
-      <w:r>
-        <w:t xml:space="preserve"> </w:t>
-      </w:r>
-      <w:r>
-        <w:t xml:space="preserve">(</w:t>
-      </w:r>
-      <w:hyperlink r:id="rId27">
+        <w:t>), Chad Loflen (</w:t>
+      </w:r>
+      <w:hyperlink r:id="rId14">
         <w:r>
           <w:rPr>
             <w:rStyle w:val="Hyperlink"/>
           </w:rPr>
-          <w:t xml:space="preserve">Chad.Loflen@waterboards.ca.gov</w:t>
+          <w:t>Chad.Loflen@waterboards.ca.gov</w:t>
         </w:r>
       </w:hyperlink>
       <w:r>
-        <w:t xml:space="preserve">),</w:t>
-      </w:r>
-      <w:r>
-        <w:t xml:space="preserve"> </w:t>
-      </w:r>
-      <w:r>
-        <w:t xml:space="preserve">Martha</w:t>
-      </w:r>
-      <w:r>
-        <w:t xml:space="preserve"> </w:t>
-      </w:r>
-      <w:r>
-        <w:t xml:space="preserve">Sutula</w:t>
-      </w:r>
-      <w:r>
-        <w:t xml:space="preserve"> </w:t>
-      </w:r>
-      <w:r>
-        <w:t xml:space="preserve">(</w:t>
-      </w:r>
-      <w:hyperlink r:id="rId28">
+        <w:t>), Martha Sutula (</w:t>
+      </w:r>
+      <w:hyperlink r:id="rId15">
         <w:r>
           <w:rPr>
             <w:rStyle w:val="Hyperlink"/>
           </w:rPr>
-          <w:t xml:space="preserve">marthas@sccwrp.org</w:t>
+          <w:t>marthas@sccwrp.org</w:t>
         </w:r>
       </w:hyperlink>
       <w:r>
-        <w:t xml:space="preserve">),</w:t>
-      </w:r>
-      <w:r>
-        <w:t xml:space="preserve"> </w:t>
-      </w:r>
-      <w:r>
-        <w:t xml:space="preserve">Eric</w:t>
-      </w:r>
-      <w:r>
-        <w:t xml:space="preserve"> </w:t>
-      </w:r>
-      <w:r>
-        <w:t xml:space="preserve">D.</w:t>
-      </w:r>
-      <w:r>
-        <w:t xml:space="preserve"> </w:t>
-      </w:r>
-      <w:r>
-        <w:t xml:space="preserve">Stein</w:t>
-      </w:r>
-      <w:r>
-        <w:t xml:space="preserve"> </w:t>
-      </w:r>
-      <w:r>
-        <w:t xml:space="preserve">(</w:t>
-      </w:r>
-      <w:hyperlink r:id="rId29">
+        <w:t>), Eric D. Stein (</w:t>
+      </w:r>
+      <w:hyperlink r:id="rId16">
         <w:r>
           <w:rPr>
             <w:rStyle w:val="Hyperlink"/>
           </w:rPr>
-          <w:t xml:space="preserve">erics@sccwrp.org</w:t>
+          <w:t>erics@sccwrp.org</w:t>
         </w:r>
       </w:hyperlink>
       <w:r>
-        <w:t xml:space="preserve">)</w:t>
+        <w:t>)</w:t>
       </w:r>
     </w:p>
     <w:p>
       <w:pPr>
         <w:pStyle w:val="Heading1"/>
       </w:pPr>
-      <w:bookmarkStart w:id="30" w:name="supplement-1-figures-and-tables"/>
-      <w:r>
-        <w:t xml:space="preserve">Supplement 1: Figures and Tables</w:t>
-      </w:r>
-      <w:bookmarkEnd w:id="30"/>
+      <w:bookmarkStart w:id="0" w:name="supplement-1-figures-and-tables"/>
+      <w:r>
+        <w:t>Supplement 1: Figures and Tables</w:t>
+      </w:r>
+      <w:bookmarkEnd w:id="0"/>
     </w:p>
     <w:p>
-      <w:pPr>
-        <w:pStyle w:val="CaptionedFigure"/>
-      </w:pPr>
-      <w:r>
+      <w:r>
+        <w:rPr>
+          <w:noProof/>
+        </w:rPr>
+        <w:lastRenderedPageBreak/>
         <w:drawing>
-          <wp:inline>
+          <wp:inline distT="0" distB="0" distL="0" distR="0" wp14:anchorId="34A9E8AF" wp14:editId="75505677">
             <wp:extent cx="5943600" cy="6523867"/>
-            <wp:effectExtent b="0" l="0" r="0" t="0"/>
-            <wp:docPr descr="Figure 1 Screenshots from the Stream Classification and Priority Explorer (SCAPE) tool used by the stakeholder group to interact with and use results from the landscape model. The application allowed users to visualize results of segment classifications, relative site scores for the CSCI based on the expectation, and recommend management actions for each segment type. The app is accessible at http://shiny.sccwrp.org/scape/ (Beck 2018)." title="" id="1" name="Picture"/>
-            <a:graphic>
+            <wp:effectExtent l="0" t="0" r="0" b="0"/>
+            <wp:docPr id="1" name="Picture" descr="Figure 1 Screenshots from the Stream Classification and Priority Explorer (SCAPE) tool used by the stakeholder group to interact with and use results from the landscape model. The application allowed users to visualize results of segment classifications, relative site scores for the CSCI based on the expectation, and recommend management actions for each segment type. The app is accessible at http://shiny.sccwrp.org/scape/ (Beck 2018)."/>
+            <wp:cNvGraphicFramePr/>
+            <a:graphic xmlns:a="http://schemas.openxmlformats.org/drawingml/2006/main">
               <a:graphicData uri="http://schemas.openxmlformats.org/drawingml/2006/picture">
-                <pic:pic>
+                <pic:pic xmlns:pic="http://schemas.openxmlformats.org/drawingml/2006/picture">
                   <pic:nvPicPr>
-                    <pic:cNvPr descr="figs/app.png" id="0" name="Picture"/>
+                    <pic:cNvPr id="0" name="Picture" descr="figs/app.png"/>
                     <pic:cNvPicPr>
-                      <a:picLocks noChangeArrowheads="1" noChangeAspect="1"/>
+                      <a:picLocks noChangeAspect="1" noChangeArrowheads="1"/>
                     </pic:cNvPicPr>
                   </pic:nvPicPr>
                   <pic:blipFill>
-                    <a:blip r:embed="rId31"/>
+                    <a:blip r:embed="rId17"/>
                     <a:stretch>
                       <a:fillRect/>
                     </a:stretch>
@@ -454,64 +192,63 @@
         <w:pStyle w:val="ImageCaption"/>
       </w:pPr>
       <w:r>
-        <w:t xml:space="preserve">Figure 1 Screenshots from the Stream Classification and Priority Explorer (SCAPE) tool used by the stakeholder group to interact with and use results from the landscape model. The application allowed users to visualize results of segment classifications, relative site scores for the CSCI based on the expectation, and recommend management actions for each segment type. The app is accessible at</w:t>
-      </w:r>
-      <w:r>
-        <w:t xml:space="preserve"> </w:t>
-      </w:r>
-      <w:hyperlink r:id="rId32">
+        <w:t>Figu</w:t>
+      </w:r>
+      <w:r>
+        <w:t>re S</w:t>
+      </w:r>
+      <w:r>
+        <w:t>1 Screenshots from the Stream Classification and Priority Explorer (SCAPE) tool used by the stakeholder group to interact with and use results from the landscape model. The application allowed users to visualize results of segment classifications, relat</w:t>
+      </w:r>
+      <w:r>
+        <w:t xml:space="preserve">ive site scores for the CSCI based on the expectation, and recommend management actions for each segment type. The app is accessible at </w:t>
+      </w:r>
+      <w:hyperlink r:id="rId18">
         <w:r>
           <w:rPr>
             <w:rStyle w:val="Hyperlink"/>
           </w:rPr>
-          <w:t xml:space="preserve">http://shiny.sccwrp.org/scape/</w:t>
+          <w:t>http://shiny.sccwrp.org/scape/</w:t>
         </w:r>
       </w:hyperlink>
       <w:r>
-        <w:t xml:space="preserve"> </w:t>
-      </w:r>
-      <w:r>
-        <w:t xml:space="preserve">(Beck</w:t>
-      </w:r>
-      <w:r>
-        <w:t xml:space="preserve"> </w:t>
+        <w:t xml:space="preserve"> (Beck </w:t>
       </w:r>
       <w:hyperlink w:anchor="ref-Beck18c">
         <w:r>
           <w:rPr>
             <w:rStyle w:val="Hyperlink"/>
           </w:rPr>
-          <w:t xml:space="preserve">2018</w:t>
+          <w:t>2018</w:t>
         </w:r>
       </w:hyperlink>
       <w:r>
-        <w:t xml:space="preserve">)</w:t>
-      </w:r>
-      <w:r>
-        <w:t xml:space="preserve">.</w:t>
+        <w:t>).</w:t>
       </w:r>
     </w:p>
     <w:p>
-      <w:pPr>
-        <w:pStyle w:val="CaptionedFigure"/>
-      </w:pPr>
-      <w:r>
+      <w:r>
+        <w:rPr>
+          <w:noProof/>
+        </w:rPr>
+        <w:lastRenderedPageBreak/>
         <w:drawing>
-          <wp:inline>
+          <wp:inline distT="0" distB="0" distL="0" distR="0" wp14:anchorId="26120BB8" wp14:editId="1D584852">
             <wp:extent cx="5504749" cy="5504749"/>
-            <wp:effectExtent b="0" l="0" r="0" t="0"/>
-            <wp:docPr descr="Figure 2 Model performance in relation to land cover and land cover by major regions in California. Model residuals (CSCI predicted - observed) were smaller in regions with more urban or agricultural land use (e.g., SC, CV) and larger in regions with less anthropogenic land use (e.g., SN, DM). CV: Central Valley, CH: Chaparral, DM: Deserts and Modoc Plateau, NC: North Coast, SN: Sierra Nevada, SC: South Coast." title="" id="1" name="Picture"/>
-            <a:graphic>
+            <wp:effectExtent l="0" t="0" r="0" b="0"/>
+            <wp:docPr id="2" name="Picture" descr="Figure 2 Model performance in relation to land cover and land cover by major regions in California. Model residuals (CSCI predicted - observed) were smaller in regions with more urban or agricultural land use (e.g., SC, CV) and larger in regions with less anthropogenic land use (e.g., SN, DM). CV: Central Valley, CH: Chaparral, DM: Deserts and Modoc Plateau, NC: North Coast, SN: Sierra Nevada, SC: South Coast."/>
+            <wp:cNvGraphicFramePr/>
+            <a:graphic xmlns:a="http://schemas.openxmlformats.org/drawingml/2006/main">
               <a:graphicData uri="http://schemas.openxmlformats.org/drawingml/2006/picture">
-                <pic:pic>
+                <pic:pic xmlns:pic="http://schemas.openxmlformats.org/drawingml/2006/picture">
                   <pic:nvPicPr>
-                    <pic:cNvPr descr="figs/perflu.png" id="0" name="Picture"/>
+                    <pic:cNvPr id="0" name="Picture" descr="figs/perflu.png"/>
                     <pic:cNvPicPr>
-                      <a:picLocks noChangeArrowheads="1" noChangeAspect="1"/>
+                      <a:picLocks noChangeAspect="1" noChangeArrowheads="1"/>
                     </pic:cNvPicPr>
                   </pic:nvPicPr>
                   <pic:blipFill>
-                    <a:blip r:embed="rId33"/>
+                    <a:blip r:embed="rId19"/>
                     <a:stretch>
                       <a:fillRect/>
                     </a:stretch>
@@ -543,30 +280,38 @@
         <w:pStyle w:val="ImageCaption"/>
       </w:pPr>
       <w:r>
-        <w:t xml:space="preserve">Figure 2 Model performance in relation to land cover and land cover by major regions in California. Model residuals (CSCI predicted - observed) were smaller in regions with more urban or agricultural land use (e.g., SC, CV) and larger in regions with less anthropogenic land use (e.g., SN, DM). CV: Central Valley, CH: Chaparral, DM: Deserts and Modoc Plateau, NC: North Coast, SN: Sierra Nevada, SC: South Coast.</w:t>
+        <w:t>Figure S</w:t>
+      </w:r>
+      <w:r>
+        <w:t xml:space="preserve">2 Model performance in relation to land cover and land cover by major regions in California. Model residuals (CSCI predicted - observed) were smaller in regions with more urban or agricultural land use (e.g., SC, CV) and larger in regions </w:t>
+      </w:r>
+      <w:r>
+        <w:t>with less anthropogenic land use (e.g., SN, DM). CV: Central Valley, CH: Chaparral, DM: Deserts and Modoc Plateau, NC: North Coast, SN: Sierra Nevada, SC: South Coast.</w:t>
       </w:r>
     </w:p>
     <w:p>
-      <w:pPr>
-        <w:pStyle w:val="CaptionedFigure"/>
-      </w:pPr>
-      <w:r>
+      <w:r>
+        <w:rPr>
+          <w:noProof/>
+        </w:rPr>
+        <w:lastRenderedPageBreak/>
         <w:drawing>
-          <wp:inline>
+          <wp:inline distT="0" distB="0" distL="0" distR="0" wp14:anchorId="5EDB2749" wp14:editId="187F0FE3">
             <wp:extent cx="5943600" cy="4033157"/>
-            <wp:effectExtent b="0" l="0" r="0" t="0"/>
-            <wp:docPr descr="Figure 3 Template provided to stakeholders for prioritization of recommended actions for each stream type. The segment types (Table S2) relate to the stream class for the biological expectation (likely unconstrained, possibly unconstrained, possibly constrained, likely constrained), relative site score for the observed CSCI (over-scoring, expected, under-scoring), and location of the score relative to a hypothetical biological threshold (dashed line, above or below). Horizontal lines are the ranges of expected CSCI scores for a site with tick marks for the median. Priority actions defined by stakeholders are shown on the right for each stream type. Actions are generalized as investigate, protect, or monitor as high (H), medium (M), or low (L) priority. Blank cells indicate that no additional measures are recommended beyond the baseline monitoring and maintenance practiced at all sites." title="" id="1" name="Picture"/>
-            <a:graphic>
+            <wp:effectExtent l="0" t="0" r="0" b="0"/>
+            <wp:docPr id="3" name="Picture" descr="Figure 3 Template provided to stakeholders for prioritization of recommended actions for each stream type. The segment types (Table S2) relate to the stream class for the biological expectation (likely unconstrained, possibly unconstrained, possibly constrained, likely constrained), relative site score for the observed CSCI (over-scoring, expected, under-scoring), and location of the score relative to a hypothetical biological threshold (dashed line, above or below). Horizontal lines are the ranges of expected CSCI scores for a site with tick marks for the median. Priority actions defined by stakeholders are shown on the right for each stream type. Actions are generalized as investigate, protect, or monitor as high (H), medium (M), or low (L) priority. Blank cells indicate that no additional measures are recommended beyond the baseline monitoring and maintenance practiced at all sites."/>
+            <wp:cNvGraphicFramePr/>
+            <a:graphic xmlns:a="http://schemas.openxmlformats.org/drawingml/2006/main">
               <a:graphicData uri="http://schemas.openxmlformats.org/drawingml/2006/picture">
-                <pic:pic>
+                <pic:pic xmlns:pic="http://schemas.openxmlformats.org/drawingml/2006/picture">
                   <pic:nvPicPr>
-                    <pic:cNvPr descr="figs/pritem.png" id="0" name="Picture"/>
+                    <pic:cNvPr id="0" name="Picture" descr="figs/pritem.png"/>
                     <pic:cNvPicPr>
-                      <a:picLocks noChangeArrowheads="1" noChangeAspect="1"/>
+                      <a:picLocks noChangeAspect="1" noChangeArrowheads="1"/>
                     </pic:cNvPicPr>
                   </pic:nvPicPr>
                   <pic:blipFill>
-                    <a:blip r:embed="rId34"/>
+                    <a:blip r:embed="rId20"/>
                     <a:stretch>
                       <a:fillRect/>
                     </a:stretch>
@@ -598,36 +343,47 @@
         <w:pStyle w:val="ImageCaption"/>
       </w:pPr>
       <w:r>
-        <w:t xml:space="preserve">Figure 3 Template provided to stakeholders for prioritization of recommended actions for each stream type. The segment types (Table S</w:t>
-      </w:r>
-      <w:r>
-        <w:t xml:space="preserve">2</w:t>
-      </w:r>
-      <w:r>
-        <w:t xml:space="preserve">) relate to the stream class for the biological expectation (likely unconstrained, possibly unconstrained, possibly constrained, likely constrained), relative site score for the observed CSCI (over-scoring, expected, under-scoring), and location of the score relative to a hypothetical biological threshold (dashed line, above or below). Horizontal lines are the ranges of expected CSCI scores for a site with tick marks for the median. Priority actions defined by stakeholders are shown on the right for each stream type. Actions are generalized as investigate, protect, or monitor as high (H), medium (M), or low (L) priority. Blank cells indicate that no additional measures are recommended beyond the baseline monitoring and maintenance practiced at all sites.</w:t>
+        <w:t>Figure S</w:t>
+      </w:r>
+      <w:r>
+        <w:t>3 Template provided to stakeholders for prioritization of recommended actions f</w:t>
+      </w:r>
+      <w:r>
+        <w:t>or each stream type. The segment types (Table S2) relate to the stream class for the biological expectation (likely unconstrained, possibly unconstrained, possibly constrained, likely constrained), relative site score for the observed CSCI (over-scoring, e</w:t>
+      </w:r>
+      <w:r>
+        <w:t>xpected, under-scoring), and location of the score relative to a hypothetical biological threshold (dashed line, above or below). Horizontal lines are the ranges of expected CSCI scores for a site with tick marks for the median. Priority actions defined by</w:t>
+      </w:r>
+      <w:r>
+        <w:t xml:space="preserve"> stakeholders are shown on the right for each stream type. Actions are generalized as investigate, protect, or monitor as high (H), medium (M), or low (L) priority. Blank cells indicate that no additional measures are recommended beyond the baseline monito</w:t>
+      </w:r>
+      <w:r>
+        <w:t>ring and maintenance practiced at all sites.</w:t>
       </w:r>
     </w:p>
     <w:p>
-      <w:pPr>
-        <w:pStyle w:val="CaptionedFigure"/>
-      </w:pPr>
-      <w:r>
+      <w:r>
+        <w:rPr>
+          <w:noProof/>
+        </w:rPr>
+        <w:lastRenderedPageBreak/>
         <w:drawing>
-          <wp:inline>
+          <wp:inline distT="0" distB="0" distL="0" distR="0" wp14:anchorId="5D912E50" wp14:editId="25AA8B68">
             <wp:extent cx="5943600" cy="4245428"/>
-            <wp:effectExtent b="0" l="0" r="0" t="0"/>
-            <wp:docPr descr="Figure 4 Factors associated with constrained and unconstrained stream segments by major regions in California. Importance measures were obtained from random forest models of 130 watershed and riparian measures of landscape and geological characteristics from the StreamCat dataset (Hill et al. 2016). The top five variables for each region are shown. The importance measures describe the mean decrease in prediction accuracy with exclusion of a variable across 1000 random trees for each model. Stream segment classes as possibly or likely were combined for constrained and unconstrained to evaluate the complete dataset. CV: Central Valley, CH: Chaparral, DM: Deserts and Modoc Plateau, NC: North Coast, SN: Sierra Nevada, SC: South Coast." title="" id="1" name="Picture"/>
-            <a:graphic>
+            <wp:effectExtent l="0" t="0" r="0" b="0"/>
+            <wp:docPr id="4" name="Picture" descr="Figure 4 Factors associated with constrained and unconstrained stream segments by major regions in California. Importance measures were obtained from random forest models of 130 watershed and riparian measures of landscape and geological characteristics from the StreamCat dataset (Hill et al. 2016). The top five variables for each region are shown. The importance measures describe the mean decrease in prediction accuracy with exclusion of a variable across 1000 random trees for each model. Stream segment classes as possibly or likely were combined for constrained and unconstrained to evaluate the complete dataset. CV: Central Valley, CH: Chaparral, DM: Deserts and Modoc Plateau, NC: North Coast, SN: Sierra Nevada, SC: South Coast."/>
+            <wp:cNvGraphicFramePr/>
+            <a:graphic xmlns:a="http://schemas.openxmlformats.org/drawingml/2006/main">
               <a:graphicData uri="http://schemas.openxmlformats.org/drawingml/2006/picture">
-                <pic:pic>
+                <pic:pic xmlns:pic="http://schemas.openxmlformats.org/drawingml/2006/picture">
                   <pic:nvPicPr>
-                    <pic:cNvPr descr="figs/calicnstr.png" id="0" name="Picture"/>
+                    <pic:cNvPr id="0" name="Picture" descr="figs/calicnstr.png"/>
                     <pic:cNvPicPr>
-                      <a:picLocks noChangeArrowheads="1" noChangeAspect="1"/>
+                      <a:picLocks noChangeAspect="1" noChangeArrowheads="1"/>
                     </pic:cNvPicPr>
                   </pic:nvPicPr>
                   <pic:blipFill>
-                    <a:blip r:embed="rId35"/>
+                    <a:blip r:embed="rId21"/>
                     <a:stretch>
                       <a:fillRect/>
                     </a:stretch>
@@ -659,53 +415,55 @@
         <w:pStyle w:val="ImageCaption"/>
       </w:pPr>
       <w:r>
-        <w:t xml:space="preserve">Figure 4 Factors associated with constrained and unconstrained stream segments by major regions in California. Importance measures were obtained from random forest models of 130 watershed and riparian measures of landscape and geological characteristics from the StreamCat dataset</w:t>
-      </w:r>
-      <w:r>
-        <w:t xml:space="preserve"> </w:t>
-      </w:r>
-      <w:r>
-        <w:t xml:space="preserve">(Hill et al.</w:t>
-      </w:r>
-      <w:r>
-        <w:t xml:space="preserve"> </w:t>
+        <w:t>Figure S</w:t>
+      </w:r>
+      <w:r>
+        <w:t>4 Factors associated with constrained and unconstrained stream segments by major regions in California. Importance measures were obtained from random forest models of 130 watershed and riparian measures</w:t>
+      </w:r>
+      <w:r>
+        <w:t xml:space="preserve"> of landscape and geological characteristics from the StreamCat dataset (Hill et al. </w:t>
       </w:r>
       <w:hyperlink w:anchor="ref-Hill16">
         <w:r>
           <w:rPr>
             <w:rStyle w:val="Hyperlink"/>
           </w:rPr>
-          <w:t xml:space="preserve">2016</w:t>
+          <w:t>2016</w:t>
         </w:r>
       </w:hyperlink>
       <w:r>
-        <w:t xml:space="preserve">)</w:t>
-      </w:r>
-      <w:r>
-        <w:t xml:space="preserve">. The top five variables for each region are shown. The importance measures describe the mean decrease in prediction accuracy with exclusion of a variable across 1000 random trees for each model. Stream segment classes as possibly or likely were combined for constrained and unconstrained to evaluate the complete dataset. CV: Central Valley, CH: Chaparral, DM: Deserts and Modoc Plateau, NC: North Coast, SN: Sierra Nevada, SC: South Coast.</w:t>
+        <w:t>). The top five variables for each region are shown. The importance measures describe the mean decrease in prediction accuracy with ex</w:t>
+      </w:r>
+      <w:r>
+        <w:t xml:space="preserve">clusion of a variable across 1000 random trees for each model. Stream segment classes as possibly or likely were combined for constrained and unconstrained to evaluate the complete dataset. CV: Central Valley, CH: Chaparral, DM: Deserts and Modoc Plateau, </w:t>
+      </w:r>
+      <w:r>
+        <w:t>NC: North Coast, SN: Sierra Nevada, SC: South Coast.</w:t>
       </w:r>
     </w:p>
     <w:p>
-      <w:pPr>
-        <w:pStyle w:val="CaptionedFigure"/>
-      </w:pPr>
-      <w:r>
+      <w:r>
+        <w:rPr>
+          <w:noProof/>
+        </w:rPr>
+        <w:lastRenderedPageBreak/>
         <w:drawing>
-          <wp:inline>
+          <wp:inline distT="0" distB="0" distL="0" distR="0" wp14:anchorId="1AB2CE2E" wp14:editId="589C736E">
             <wp:extent cx="5943600" cy="4245428"/>
-            <wp:effectExtent b="0" l="0" r="0" t="0"/>
-            <wp:docPr descr="Figure 5 Importance measures for landscape variables used to develop the landscape model of expected stream bioassessment scores in California. Values were obtained from quantile regression models of twenty landscape measures shown in Table S1 obtained from the StreamCat dataset (Hill et al. 2016). The importance measures describe the percent increase in mean square error and the increase in node impurity with exclusion of a variable across all random trees for each model (Meinshausen 2017)." title="" id="1" name="Picture"/>
-            <a:graphic>
+            <wp:effectExtent l="0" t="0" r="0" b="0"/>
+            <wp:docPr id="5" name="Picture" descr="Figure 5 Importance measures for landscape variables used to develop the landscape model of expected stream bioassessment scores in California. Values were obtained from quantile regression models of twenty landscape measures shown in Table S1 obtained from the StreamCat dataset (Hill et al. 2016). The importance measures describe the percent increase in mean square error and the increase in node impurity with exclusion of a variable across all random trees for each model (Meinshausen 2017)."/>
+            <wp:cNvGraphicFramePr/>
+            <a:graphic xmlns:a="http://schemas.openxmlformats.org/drawingml/2006/main">
               <a:graphicData uri="http://schemas.openxmlformats.org/drawingml/2006/picture">
-                <pic:pic>
+                <pic:pic xmlns:pic="http://schemas.openxmlformats.org/drawingml/2006/picture">
                   <pic:nvPicPr>
-                    <pic:cNvPr descr="figs/lndscpimp.png" id="0" name="Picture"/>
+                    <pic:cNvPr id="0" name="Picture" descr="figs/lndscpimp.png"/>
                     <pic:cNvPicPr>
-                      <a:picLocks noChangeArrowheads="1" noChangeAspect="1"/>
+                      <a:picLocks noChangeAspect="1" noChangeArrowheads="1"/>
                     </pic:cNvPicPr>
                   </pic:nvPicPr>
                   <pic:blipFill>
-                    <a:blip r:embed="rId36"/>
+                    <a:blip r:embed="rId22"/>
                     <a:stretch>
                       <a:fillRect/>
                     </a:stretch>
@@ -737,1092 +495,1251 @@
         <w:pStyle w:val="ImageCaption"/>
       </w:pPr>
       <w:r>
-        <w:t xml:space="preserve">Figure 5 Importance measures for landscape variables used to develop the landscape model of expected stream bioassessment scores in California. Values were obtained from quantile regression models of twenty landscape measures shown in Table S</w:t>
-      </w:r>
-      <w:r>
-        <w:t xml:space="preserve">1</w:t>
-      </w:r>
-      <w:r>
-        <w:t xml:space="preserve"> </w:t>
-      </w:r>
-      <w:r>
-        <w:t xml:space="preserve">obtained from the StreamCat dataset</w:t>
-      </w:r>
-      <w:r>
-        <w:t xml:space="preserve"> </w:t>
-      </w:r>
-      <w:r>
-        <w:t xml:space="preserve">(Hill et al.</w:t>
-      </w:r>
-      <w:r>
-        <w:t xml:space="preserve"> </w:t>
+        <w:t>Figure S</w:t>
+      </w:r>
+      <w:r>
+        <w:t>5 Importance measures for landscape variables used to develop the landscape model of expected stream bioassessment scores in California. Values were obtained from quantile regression models of t</w:t>
+      </w:r>
+      <w:r>
+        <w:t xml:space="preserve">wenty landscape measures shown in Table S1 obtained from the StreamCat dataset (Hill et al. </w:t>
       </w:r>
       <w:hyperlink w:anchor="ref-Hill16">
         <w:r>
           <w:rPr>
             <w:rStyle w:val="Hyperlink"/>
           </w:rPr>
-          <w:t xml:space="preserve">2016</w:t>
+          <w:t>2016</w:t>
         </w:r>
       </w:hyperlink>
       <w:r>
-        <w:t xml:space="preserve">)</w:t>
-      </w:r>
-      <w:r>
-        <w:t xml:space="preserve">. The importance measures describe the percent increase in mean square error and the increase in node impurity with exclusion of a variable across all random trees for each model</w:t>
-      </w:r>
-      <w:r>
-        <w:t xml:space="preserve"> </w:t>
-      </w:r>
-      <w:r>
-        <w:t xml:space="preserve">(Meinshausen</w:t>
-      </w:r>
-      <w:r>
-        <w:t xml:space="preserve"> </w:t>
+        <w:t>)</w:t>
+      </w:r>
+      <w:r>
+        <w:t xml:space="preserve">. The importance measures describe the percent increase in mean square error and the increase in node impurity with exclusion of a variable across all random trees for each model (Meinshausen </w:t>
       </w:r>
       <w:hyperlink w:anchor="ref-Meinshausen17">
         <w:r>
           <w:rPr>
             <w:rStyle w:val="Hyperlink"/>
           </w:rPr>
-          <w:t xml:space="preserve">2017</w:t>
+          <w:t>2017</w:t>
         </w:r>
       </w:hyperlink>
       <w:r>
-        <w:t xml:space="preserve">)</w:t>
-      </w:r>
-      <w:r>
-        <w:t xml:space="preserve">.</w:t>
+        <w:t>).</w:t>
       </w:r>
     </w:p>
     <w:p>
       <w:pPr>
         <w:pStyle w:val="TableCaption"/>
       </w:pPr>
-      <w:r>
-        <w:t xml:space="preserve">Table 1 Land use variables used to develop the landscape model of stream bioassessment scores. All variables were obtained from StreamCat</w:t>
-      </w:r>
-      <w:r>
-        <w:t xml:space="preserve"> </w:t>
-      </w:r>
-      <w:r>
-        <w:t xml:space="preserve">(Hill et al.</w:t>
-      </w:r>
-      <w:r>
-        <w:t xml:space="preserve"> </w:t>
+    </w:p>
+    <w:p>
+      <w:pPr>
+        <w:rPr>
+          <w:i/>
+        </w:rPr>
+      </w:pPr>
+      <w:r>
+        <w:br w:type="page"/>
+      </w:r>
+    </w:p>
+    <w:p>
+      <w:pPr>
+        <w:pStyle w:val="TableCaption"/>
+      </w:pPr>
+      <w:r>
+        <w:lastRenderedPageBreak/>
+        <w:t>Table S</w:t>
+      </w:r>
+      <w:r>
+        <w:t xml:space="preserve">1 Land use </w:t>
+      </w:r>
+      <w:r>
+        <w:t xml:space="preserve">variables used to develop the landscape model of stream bioassessment scores. All variables were obtained from StreamCat (Hill et al. </w:t>
       </w:r>
       <w:hyperlink w:anchor="ref-Hill16">
         <w:r>
           <w:rPr>
             <w:rStyle w:val="Hyperlink"/>
           </w:rPr>
-          <w:t xml:space="preserve">2016</w:t>
+          <w:t>2016</w:t>
         </w:r>
       </w:hyperlink>
       <w:r>
-        <w:t xml:space="preserve">)</w:t>
-      </w:r>
-      <w:r>
-        <w:t xml:space="preserve">. The measurement scale for each variable is at the catchment, watershed, and/or riparian scale (100 m buffer) relative to a stream segment. Total urban and agriculture land use variables were based on sums of indvidual variables in StreamCat as noted in the desciption.</w:t>
+        <w:t>). The measurement scale for each variable is at the catchment, watershed, and/or rip</w:t>
+      </w:r>
+      <w:r>
+        <w:t>arian scale (100 m buffer) relative to a stream segment. Total urban and agriculture land use variables were based on sums of indvidual variables in StreamCat as noted in the desciption.</w:t>
       </w:r>
     </w:p>
     <w:tbl>
       <w:tblPr>
-        <w:tblStyle w:val="Table"/>
-        <w:tblW w:type="pct" w:w="0.0"/>
-        <w:tblLook w:firstRow="1"/>
-        <w:tblCaption w:val="Table 1 Land use variables used to develop the landscape model of stream bioassessment scores. All variables were obtained from StreamCat (Hill et al. 2016). The measurement scale for each variable is at the catchment, watershed, and/or riparian scale (100 m buffer) relative to a stream segment. Total urban and agriculture land use variables were based on sums of indvidual variables in StreamCat as noted in the desciption."/>
+        <w:tblW w:w="0" w:type="pct"/>
+        <w:tblLook w:val="07E0" w:firstRow="1" w:lastRow="1" w:firstColumn="1" w:lastColumn="1" w:noHBand="1" w:noVBand="1"/>
       </w:tblPr>
-      <w:tblGrid/>
+      <w:tblGrid>
+        <w:gridCol w:w="2376"/>
+        <w:gridCol w:w="1513"/>
+        <w:gridCol w:w="4090"/>
+        <w:gridCol w:w="1597"/>
+      </w:tblGrid>
       <w:tr>
-        <w:trPr>
-          <w:cnfStyle w:firstRow="1"/>
-        </w:trPr>
-        <w:tc>
-          <w:tcPr>
+        <w:tc>
+          <w:tcPr>
+            <w:tcW w:w="0" w:type="auto"/>
             <w:tcBorders>
-              <w:bottom w:val="single"/>
+              <w:bottom w:val="single" w:sz="0" w:space="0" w:color="auto"/>
             </w:tcBorders>
             <w:vAlign w:val="bottom"/>
           </w:tcPr>
           <w:p>
             <w:pPr>
               <w:pStyle w:val="Compact"/>
-              <w:jc w:val="left"/>
-            </w:pPr>
-            <w:r>
-              <w:t xml:space="preserve">Name</w:t>
-            </w:r>
-          </w:p>
-        </w:tc>
-        <w:tc>
-          <w:tcPr>
+            </w:pPr>
+            <w:r>
+              <w:t>Name</w:t>
+            </w:r>
+          </w:p>
+        </w:tc>
+        <w:tc>
+          <w:tcPr>
+            <w:tcW w:w="0" w:type="auto"/>
             <w:tcBorders>
-              <w:bottom w:val="single"/>
+              <w:bottom w:val="single" w:sz="0" w:space="0" w:color="auto"/>
             </w:tcBorders>
             <w:vAlign w:val="bottom"/>
           </w:tcPr>
           <w:p>
             <w:pPr>
               <w:pStyle w:val="Compact"/>
-              <w:jc w:val="left"/>
-            </w:pPr>
-            <w:r>
-              <w:t xml:space="preserve">Scale</w:t>
-            </w:r>
-          </w:p>
-        </w:tc>
-        <w:tc>
-          <w:tcPr>
+            </w:pPr>
+            <w:r>
+              <w:t>Scale</w:t>
+            </w:r>
+          </w:p>
+        </w:tc>
+        <w:tc>
+          <w:tcPr>
+            <w:tcW w:w="0" w:type="auto"/>
             <w:tcBorders>
-              <w:bottom w:val="single"/>
+              <w:bottom w:val="single" w:sz="0" w:space="0" w:color="auto"/>
             </w:tcBorders>
             <w:vAlign w:val="bottom"/>
           </w:tcPr>
           <w:p>
             <w:pPr>
               <w:pStyle w:val="Compact"/>
-              <w:jc w:val="left"/>
-            </w:pPr>
-            <w:r>
-              <w:t xml:space="preserve">Description</w:t>
-            </w:r>
-          </w:p>
-        </w:tc>
-        <w:tc>
-          <w:tcPr>
+            </w:pPr>
+            <w:r>
+              <w:t>Description</w:t>
+            </w:r>
+          </w:p>
+        </w:tc>
+        <w:tc>
+          <w:tcPr>
+            <w:tcW w:w="0" w:type="auto"/>
             <w:tcBorders>
-              <w:bottom w:val="single"/>
+              <w:bottom w:val="single" w:sz="0" w:space="0" w:color="auto"/>
             </w:tcBorders>
             <w:vAlign w:val="bottom"/>
           </w:tcPr>
           <w:p>
             <w:pPr>
               <w:pStyle w:val="Compact"/>
-              <w:jc w:val="left"/>
-            </w:pPr>
-            <w:r>
-              <w:t xml:space="preserve">Unit</w:t>
+            </w:pPr>
+            <w:r>
+              <w:t>Unit</w:t>
             </w:r>
           </w:p>
         </w:tc>
       </w:tr>
       <w:tr>
         <w:tc>
-          <w:p>
-            <w:pPr>
-              <w:pStyle w:val="Compact"/>
-              <w:jc w:val="left"/>
-            </w:pPr>
-            <w:r>
-              <w:t xml:space="preserve">CanalDensCat</w:t>
-            </w:r>
-          </w:p>
-        </w:tc>
-        <w:tc>
-          <w:p>
-            <w:pPr>
-              <w:pStyle w:val="Compact"/>
-              <w:jc w:val="left"/>
-            </w:pPr>
-            <w:r>
-              <w:t xml:space="preserve">catchment</w:t>
-            </w:r>
-          </w:p>
-        </w:tc>
-        <w:tc>
-          <w:p>
-            <w:pPr>
-              <w:pStyle w:val="Compact"/>
-              <w:jc w:val="left"/>
-            </w:pPr>
-            <w:r>
-              <w:t xml:space="preserve">Density of NHDPlus line features classified as canal, ditch, or pipeline</w:t>
-            </w:r>
-          </w:p>
-        </w:tc>
-        <w:tc>
-          <w:p>
-            <w:pPr>
-              <w:pStyle w:val="Compact"/>
-              <w:jc w:val="left"/>
-            </w:pPr>
-            <w:r>
-              <w:t xml:space="preserve">km/sq km</w:t>
+          <w:tcPr>
+            <w:tcW w:w="0" w:type="auto"/>
+          </w:tcPr>
+          <w:p>
+            <w:pPr>
+              <w:pStyle w:val="Compact"/>
+            </w:pPr>
+            <w:r>
+              <w:t>CanalDensCat</w:t>
+            </w:r>
+          </w:p>
+        </w:tc>
+        <w:tc>
+          <w:tcPr>
+            <w:tcW w:w="0" w:type="auto"/>
+          </w:tcPr>
+          <w:p>
+            <w:pPr>
+              <w:pStyle w:val="Compact"/>
+            </w:pPr>
+            <w:r>
+              <w:t>catchment</w:t>
+            </w:r>
+          </w:p>
+        </w:tc>
+        <w:tc>
+          <w:tcPr>
+            <w:tcW w:w="0" w:type="auto"/>
+          </w:tcPr>
+          <w:p>
+            <w:pPr>
+              <w:pStyle w:val="Compact"/>
+            </w:pPr>
+            <w:r>
+              <w:t>Density of NHDPlus line features classified as canal, ditch, or pipeline</w:t>
+            </w:r>
+          </w:p>
+        </w:tc>
+        <w:tc>
+          <w:tcPr>
+            <w:tcW w:w="0" w:type="auto"/>
+          </w:tcPr>
+          <w:p>
+            <w:pPr>
+              <w:pStyle w:val="Compact"/>
+            </w:pPr>
+            <w:r>
+              <w:t>km/sq km</w:t>
             </w:r>
           </w:p>
         </w:tc>
       </w:tr>
       <w:tr>
         <w:tc>
-          <w:p>
-            <w:pPr>
-              <w:pStyle w:val="Compact"/>
-              <w:jc w:val="left"/>
-            </w:pPr>
-            <w:r>
-              <w:t xml:space="preserve">CanalDensWs</w:t>
-            </w:r>
-          </w:p>
-        </w:tc>
-        <w:tc>
-          <w:p>
-            <w:pPr>
-              <w:pStyle w:val="Compact"/>
-              <w:jc w:val="left"/>
-            </w:pPr>
-            <w:r>
-              <w:t xml:space="preserve">watershed</w:t>
-            </w:r>
-          </w:p>
-        </w:tc>
-        <w:tc>
-          <w:p>
-            <w:pPr>
-              <w:pStyle w:val="Compact"/>
-              <w:jc w:val="left"/>
-            </w:pPr>
-            <w:r>
-              <w:t xml:space="preserve">Density of NHDPlus line features classified as canal, ditch, or pipeline</w:t>
-            </w:r>
-          </w:p>
-        </w:tc>
-        <w:tc>
-          <w:p>
-            <w:pPr>
-              <w:pStyle w:val="Compact"/>
-              <w:jc w:val="left"/>
-            </w:pPr>
-            <w:r>
-              <w:t xml:space="preserve">km/sq km</w:t>
+          <w:tcPr>
+            <w:tcW w:w="0" w:type="auto"/>
+          </w:tcPr>
+          <w:p>
+            <w:pPr>
+              <w:pStyle w:val="Compact"/>
+            </w:pPr>
+            <w:r>
+              <w:t>CanalDensWs</w:t>
+            </w:r>
+          </w:p>
+        </w:tc>
+        <w:tc>
+          <w:tcPr>
+            <w:tcW w:w="0" w:type="auto"/>
+          </w:tcPr>
+          <w:p>
+            <w:pPr>
+              <w:pStyle w:val="Compact"/>
+            </w:pPr>
+            <w:r>
+              <w:t>watershed</w:t>
+            </w:r>
+          </w:p>
+        </w:tc>
+        <w:tc>
+          <w:tcPr>
+            <w:tcW w:w="0" w:type="auto"/>
+          </w:tcPr>
+          <w:p>
+            <w:pPr>
+              <w:pStyle w:val="Compact"/>
+            </w:pPr>
+            <w:r>
+              <w:t>Density of NHDPlus line features classified as canal, ditch, or pipeline</w:t>
+            </w:r>
+          </w:p>
+        </w:tc>
+        <w:tc>
+          <w:tcPr>
+            <w:tcW w:w="0" w:type="auto"/>
+          </w:tcPr>
+          <w:p>
+            <w:pPr>
+              <w:pStyle w:val="Compact"/>
+            </w:pPr>
+            <w:r>
+              <w:t>km/sq km</w:t>
             </w:r>
           </w:p>
         </w:tc>
       </w:tr>
       <w:tr>
         <w:tc>
-          <w:p>
-            <w:pPr>
-              <w:pStyle w:val="Compact"/>
-              <w:jc w:val="left"/>
-            </w:pPr>
-            <w:r>
-              <w:t xml:space="preserve">PctImp2006Cat</w:t>
-            </w:r>
-          </w:p>
-        </w:tc>
-        <w:tc>
-          <w:p>
-            <w:pPr>
-              <w:pStyle w:val="Compact"/>
-              <w:jc w:val="left"/>
-            </w:pPr>
-            <w:r>
-              <w:t xml:space="preserve">catchment</w:t>
-            </w:r>
-          </w:p>
-        </w:tc>
-        <w:tc>
-          <w:p>
-            <w:pPr>
-              <w:pStyle w:val="Compact"/>
-              <w:jc w:val="left"/>
-            </w:pPr>
-            <w:r>
-              <w:t xml:space="preserve">Mean imperviousness of anthropogenic surfaces (NLCD 2006)</w:t>
-            </w:r>
-          </w:p>
-        </w:tc>
-        <w:tc>
-          <w:p>
-            <w:pPr>
-              <w:pStyle w:val="Compact"/>
-              <w:jc w:val="left"/>
-            </w:pPr>
-            <w:r>
-              <w:t xml:space="preserve">%</w:t>
+          <w:tcPr>
+            <w:tcW w:w="0" w:type="auto"/>
+          </w:tcPr>
+          <w:p>
+            <w:pPr>
+              <w:pStyle w:val="Compact"/>
+            </w:pPr>
+            <w:r>
+              <w:t>PctImp2006Cat</w:t>
+            </w:r>
+          </w:p>
+        </w:tc>
+        <w:tc>
+          <w:tcPr>
+            <w:tcW w:w="0" w:type="auto"/>
+          </w:tcPr>
+          <w:p>
+            <w:pPr>
+              <w:pStyle w:val="Compact"/>
+            </w:pPr>
+            <w:r>
+              <w:t>catchment</w:t>
+            </w:r>
+          </w:p>
+        </w:tc>
+        <w:tc>
+          <w:tcPr>
+            <w:tcW w:w="0" w:type="auto"/>
+          </w:tcPr>
+          <w:p>
+            <w:pPr>
+              <w:pStyle w:val="Compact"/>
+            </w:pPr>
+            <w:r>
+              <w:t>Mean imperviousness of anthropogenic surface</w:t>
+            </w:r>
+            <w:r>
+              <w:t>s (NLCD 2006)</w:t>
+            </w:r>
+          </w:p>
+        </w:tc>
+        <w:tc>
+          <w:tcPr>
+            <w:tcW w:w="0" w:type="auto"/>
+          </w:tcPr>
+          <w:p>
+            <w:pPr>
+              <w:pStyle w:val="Compact"/>
+            </w:pPr>
+            <w:r>
+              <w:t>%</w:t>
             </w:r>
           </w:p>
         </w:tc>
       </w:tr>
       <w:tr>
         <w:tc>
-          <w:p>
-            <w:pPr>
-              <w:pStyle w:val="Compact"/>
-              <w:jc w:val="left"/>
-            </w:pPr>
-            <w:r>
-              <w:t xml:space="preserve">PctImp2006Ws</w:t>
-            </w:r>
-          </w:p>
-        </w:tc>
-        <w:tc>
-          <w:p>
-            <w:pPr>
-              <w:pStyle w:val="Compact"/>
-              <w:jc w:val="left"/>
-            </w:pPr>
-            <w:r>
-              <w:t xml:space="preserve">watershed</w:t>
-            </w:r>
-          </w:p>
-        </w:tc>
-        <w:tc>
-          <w:p>
-            <w:pPr>
-              <w:pStyle w:val="Compact"/>
-              <w:jc w:val="left"/>
-            </w:pPr>
-            <w:r>
-              <w:t xml:space="preserve">Mean imperviousness of anthropogenic surfaces (NLCD 2006)</w:t>
-            </w:r>
-          </w:p>
-        </w:tc>
-        <w:tc>
-          <w:p>
-            <w:pPr>
-              <w:pStyle w:val="Compact"/>
-              <w:jc w:val="left"/>
-            </w:pPr>
-            <w:r>
-              <w:t xml:space="preserve">%</w:t>
+          <w:tcPr>
+            <w:tcW w:w="0" w:type="auto"/>
+          </w:tcPr>
+          <w:p>
+            <w:pPr>
+              <w:pStyle w:val="Compact"/>
+            </w:pPr>
+            <w:r>
+              <w:t>PctImp2006Ws</w:t>
+            </w:r>
+          </w:p>
+        </w:tc>
+        <w:tc>
+          <w:tcPr>
+            <w:tcW w:w="0" w:type="auto"/>
+          </w:tcPr>
+          <w:p>
+            <w:pPr>
+              <w:pStyle w:val="Compact"/>
+            </w:pPr>
+            <w:r>
+              <w:t>watershed</w:t>
+            </w:r>
+          </w:p>
+        </w:tc>
+        <w:tc>
+          <w:tcPr>
+            <w:tcW w:w="0" w:type="auto"/>
+          </w:tcPr>
+          <w:p>
+            <w:pPr>
+              <w:pStyle w:val="Compact"/>
+            </w:pPr>
+            <w:r>
+              <w:t>Mean imperviousness of anthropogenic surfaces (NLCD 2006)</w:t>
+            </w:r>
+          </w:p>
+        </w:tc>
+        <w:tc>
+          <w:tcPr>
+            <w:tcW w:w="0" w:type="auto"/>
+          </w:tcPr>
+          <w:p>
+            <w:pPr>
+              <w:pStyle w:val="Compact"/>
+            </w:pPr>
+            <w:r>
+              <w:t>%</w:t>
             </w:r>
           </w:p>
         </w:tc>
       </w:tr>
       <w:tr>
         <w:tc>
-          <w:p>
-            <w:pPr>
-              <w:pStyle w:val="Compact"/>
-              <w:jc w:val="left"/>
-            </w:pPr>
-            <w:r>
-              <w:t xml:space="preserve">PctImp2006CatRp100</w:t>
-            </w:r>
-          </w:p>
-        </w:tc>
-        <w:tc>
-          <w:p>
-            <w:pPr>
-              <w:pStyle w:val="Compact"/>
-              <w:jc w:val="left"/>
-            </w:pPr>
-            <w:r>
-              <w:t xml:space="preserve">catchment, riparian</w:t>
-            </w:r>
-          </w:p>
-        </w:tc>
-        <w:tc>
-          <w:p>
-            <w:pPr>
-              <w:pStyle w:val="Compact"/>
-              <w:jc w:val="left"/>
-            </w:pPr>
-            <w:r>
-              <w:t xml:space="preserve">Mean imperviousness of anthropogenic surfaces (NLCD 2006)</w:t>
-            </w:r>
-          </w:p>
-        </w:tc>
-        <w:tc>
-          <w:p>
-            <w:pPr>
-              <w:pStyle w:val="Compact"/>
-              <w:jc w:val="left"/>
-            </w:pPr>
-            <w:r>
-              <w:t xml:space="preserve">%</w:t>
+          <w:tcPr>
+            <w:tcW w:w="0" w:type="auto"/>
+          </w:tcPr>
+          <w:p>
+            <w:pPr>
+              <w:pStyle w:val="Compact"/>
+            </w:pPr>
+            <w:r>
+              <w:t>PctImp2006CatRp100</w:t>
+            </w:r>
+          </w:p>
+        </w:tc>
+        <w:tc>
+          <w:tcPr>
+            <w:tcW w:w="0" w:type="auto"/>
+          </w:tcPr>
+          <w:p>
+            <w:pPr>
+              <w:pStyle w:val="Compact"/>
+            </w:pPr>
+            <w:r>
+              <w:t>catchment, riparian</w:t>
+            </w:r>
+          </w:p>
+        </w:tc>
+        <w:tc>
+          <w:tcPr>
+            <w:tcW w:w="0" w:type="auto"/>
+          </w:tcPr>
+          <w:p>
+            <w:pPr>
+              <w:pStyle w:val="Compact"/>
+            </w:pPr>
+            <w:r>
+              <w:t>Mean imperviousness of anthropogenic surfaces (NLCD 2006)</w:t>
+            </w:r>
+          </w:p>
+        </w:tc>
+        <w:tc>
+          <w:tcPr>
+            <w:tcW w:w="0" w:type="auto"/>
+          </w:tcPr>
+          <w:p>
+            <w:pPr>
+              <w:pStyle w:val="Compact"/>
+            </w:pPr>
+            <w:r>
+              <w:t>%</w:t>
             </w:r>
           </w:p>
         </w:tc>
       </w:tr>
       <w:tr>
         <w:tc>
-          <w:p>
-            <w:pPr>
-              <w:pStyle w:val="Compact"/>
-              <w:jc w:val="left"/>
-            </w:pPr>
-            <w:r>
-              <w:t xml:space="preserve">PctImp2006WsRp100</w:t>
-            </w:r>
-          </w:p>
-        </w:tc>
-        <w:tc>
-          <w:p>
-            <w:pPr>
-              <w:pStyle w:val="Compact"/>
-              <w:jc w:val="left"/>
-            </w:pPr>
-            <w:r>
-              <w:t xml:space="preserve">watershed, riparian</w:t>
-            </w:r>
-          </w:p>
-        </w:tc>
-        <w:tc>
-          <w:p>
-            <w:pPr>
-              <w:pStyle w:val="Compact"/>
-              <w:jc w:val="left"/>
-            </w:pPr>
-            <w:r>
-              <w:t xml:space="preserve">Mean imperviousness of anthropogenic surfaces (NLCD 2006)</w:t>
-            </w:r>
-          </w:p>
-        </w:tc>
-        <w:tc>
-          <w:p>
-            <w:pPr>
-              <w:pStyle w:val="Compact"/>
-              <w:jc w:val="left"/>
-            </w:pPr>
-            <w:r>
-              <w:t xml:space="preserve">%</w:t>
+          <w:tcPr>
+            <w:tcW w:w="0" w:type="auto"/>
+          </w:tcPr>
+          <w:p>
+            <w:pPr>
+              <w:pStyle w:val="Compact"/>
+            </w:pPr>
+            <w:r>
+              <w:t>PctImp2006WsRp100</w:t>
+            </w:r>
+          </w:p>
+        </w:tc>
+        <w:tc>
+          <w:tcPr>
+            <w:tcW w:w="0" w:type="auto"/>
+          </w:tcPr>
+          <w:p>
+            <w:pPr>
+              <w:pStyle w:val="Compact"/>
+            </w:pPr>
+            <w:r>
+              <w:t>watershed, riparian</w:t>
+            </w:r>
+          </w:p>
+        </w:tc>
+        <w:tc>
+          <w:tcPr>
+            <w:tcW w:w="0" w:type="auto"/>
+          </w:tcPr>
+          <w:p>
+            <w:pPr>
+              <w:pStyle w:val="Compact"/>
+            </w:pPr>
+            <w:r>
+              <w:t>Mean imperviousness of anthropogenic surfaces (NLCD 2006)</w:t>
+            </w:r>
+          </w:p>
+        </w:tc>
+        <w:tc>
+          <w:tcPr>
+            <w:tcW w:w="0" w:type="auto"/>
+          </w:tcPr>
+          <w:p>
+            <w:pPr>
+              <w:pStyle w:val="Compact"/>
+            </w:pPr>
+            <w:r>
+              <w:t>%</w:t>
             </w:r>
           </w:p>
         </w:tc>
       </w:tr>
       <w:tr>
         <w:tc>
-          <w:p>
-            <w:pPr>
-              <w:pStyle w:val="Compact"/>
-              <w:jc w:val="left"/>
-            </w:pPr>
-            <w:r>
-              <w:t xml:space="preserve">TotUrb2011Ws</w:t>
-            </w:r>
-          </w:p>
-        </w:tc>
-        <w:tc>
-          <w:p>
-            <w:pPr>
-              <w:pStyle w:val="Compact"/>
-              <w:jc w:val="left"/>
-            </w:pPr>
-            <w:r>
-              <w:t xml:space="preserve">watershed</w:t>
-            </w:r>
-          </w:p>
-        </w:tc>
-        <w:tc>
-          <w:p>
-            <w:pPr>
-              <w:pStyle w:val="Compact"/>
-              <w:jc w:val="left"/>
-            </w:pPr>
-            <w:r>
-              <w:t xml:space="preserve">Total urban land use as sum of developed open, low, medium, and high intensity (NLCD 2011)</w:t>
-            </w:r>
-          </w:p>
-        </w:tc>
-        <w:tc>
-          <w:p>
-            <w:pPr>
-              <w:pStyle w:val="Compact"/>
-              <w:jc w:val="left"/>
-            </w:pPr>
-            <w:r>
-              <w:t xml:space="preserve">%</w:t>
+          <w:tcPr>
+            <w:tcW w:w="0" w:type="auto"/>
+          </w:tcPr>
+          <w:p>
+            <w:pPr>
+              <w:pStyle w:val="Compact"/>
+            </w:pPr>
+            <w:r>
+              <w:t>TotUrb2011Ws</w:t>
+            </w:r>
+          </w:p>
+        </w:tc>
+        <w:tc>
+          <w:tcPr>
+            <w:tcW w:w="0" w:type="auto"/>
+          </w:tcPr>
+          <w:p>
+            <w:pPr>
+              <w:pStyle w:val="Compact"/>
+            </w:pPr>
+            <w:r>
+              <w:t>watershed</w:t>
+            </w:r>
+          </w:p>
+        </w:tc>
+        <w:tc>
+          <w:tcPr>
+            <w:tcW w:w="0" w:type="auto"/>
+          </w:tcPr>
+          <w:p>
+            <w:pPr>
+              <w:pStyle w:val="Compact"/>
+            </w:pPr>
+            <w:r>
+              <w:t>Total urban land use as sum of developed open, low, medium, and high intensity (NLCD 2011)</w:t>
+            </w:r>
+          </w:p>
+        </w:tc>
+        <w:tc>
+          <w:tcPr>
+            <w:tcW w:w="0" w:type="auto"/>
+          </w:tcPr>
+          <w:p>
+            <w:pPr>
+              <w:pStyle w:val="Compact"/>
+            </w:pPr>
+            <w:r>
+              <w:t>%</w:t>
             </w:r>
           </w:p>
         </w:tc>
       </w:tr>
       <w:tr>
         <w:tc>
-          <w:p>
-            <w:pPr>
-              <w:pStyle w:val="Compact"/>
-              <w:jc w:val="left"/>
-            </w:pPr>
-            <w:r>
-              <w:t xml:space="preserve">TotUrb2011Cat</w:t>
-            </w:r>
-          </w:p>
-        </w:tc>
-        <w:tc>
-          <w:p>
-            <w:pPr>
-              <w:pStyle w:val="Compact"/>
-              <w:jc w:val="left"/>
-            </w:pPr>
-            <w:r>
-              <w:t xml:space="preserve">catchment</w:t>
-            </w:r>
-          </w:p>
-        </w:tc>
-        <w:tc>
-          <w:p>
-            <w:pPr>
-              <w:pStyle w:val="Compact"/>
-              <w:jc w:val="left"/>
-            </w:pPr>
-            <w:r>
-              <w:t xml:space="preserve">Total urban land use as sum of developed open, low, medium, and high intensity (NLCD 2011)</w:t>
-            </w:r>
-          </w:p>
-        </w:tc>
-        <w:tc>
-          <w:p>
-            <w:pPr>
-              <w:pStyle w:val="Compact"/>
-              <w:jc w:val="left"/>
-            </w:pPr>
-            <w:r>
-              <w:t xml:space="preserve">%</w:t>
+          <w:tcPr>
+            <w:tcW w:w="0" w:type="auto"/>
+          </w:tcPr>
+          <w:p>
+            <w:pPr>
+              <w:pStyle w:val="Compact"/>
+            </w:pPr>
+            <w:r>
+              <w:t>TotUrb2011Cat</w:t>
+            </w:r>
+          </w:p>
+        </w:tc>
+        <w:tc>
+          <w:tcPr>
+            <w:tcW w:w="0" w:type="auto"/>
+          </w:tcPr>
+          <w:p>
+            <w:pPr>
+              <w:pStyle w:val="Compact"/>
+            </w:pPr>
+            <w:r>
+              <w:t>catchment</w:t>
+            </w:r>
+          </w:p>
+        </w:tc>
+        <w:tc>
+          <w:tcPr>
+            <w:tcW w:w="0" w:type="auto"/>
+          </w:tcPr>
+          <w:p>
+            <w:pPr>
+              <w:pStyle w:val="Compact"/>
+            </w:pPr>
+            <w:r>
+              <w:t>Total urban land use as sum of developed open, low, me</w:t>
+            </w:r>
+            <w:r>
+              <w:t>dium, and high intensity (NLCD 2011)</w:t>
+            </w:r>
+          </w:p>
+        </w:tc>
+        <w:tc>
+          <w:tcPr>
+            <w:tcW w:w="0" w:type="auto"/>
+          </w:tcPr>
+          <w:p>
+            <w:pPr>
+              <w:pStyle w:val="Compact"/>
+            </w:pPr>
+            <w:r>
+              <w:t>%</w:t>
             </w:r>
           </w:p>
         </w:tc>
       </w:tr>
       <w:tr>
         <w:tc>
-          <w:p>
-            <w:pPr>
-              <w:pStyle w:val="Compact"/>
-              <w:jc w:val="left"/>
-            </w:pPr>
-            <w:r>
-              <w:t xml:space="preserve">TotUrb2011WsRp100</w:t>
-            </w:r>
-          </w:p>
-        </w:tc>
-        <w:tc>
-          <w:p>
-            <w:pPr>
-              <w:pStyle w:val="Compact"/>
-              <w:jc w:val="left"/>
-            </w:pPr>
-            <w:r>
-              <w:t xml:space="preserve">watershed, riparian</w:t>
-            </w:r>
-          </w:p>
-        </w:tc>
-        <w:tc>
-          <w:p>
-            <w:pPr>
-              <w:pStyle w:val="Compact"/>
-              <w:jc w:val="left"/>
-            </w:pPr>
-            <w:r>
-              <w:t xml:space="preserve">Total urban land use as sum of developed open, low, medium, and high intensity (NLCD 2011)</w:t>
-            </w:r>
-          </w:p>
-        </w:tc>
-        <w:tc>
-          <w:p>
-            <w:pPr>
-              <w:pStyle w:val="Compact"/>
-              <w:jc w:val="left"/>
-            </w:pPr>
-            <w:r>
-              <w:t xml:space="preserve">%</w:t>
+          <w:tcPr>
+            <w:tcW w:w="0" w:type="auto"/>
+          </w:tcPr>
+          <w:p>
+            <w:pPr>
+              <w:pStyle w:val="Compact"/>
+            </w:pPr>
+            <w:r>
+              <w:t>TotUrb2011WsRp100</w:t>
+            </w:r>
+          </w:p>
+        </w:tc>
+        <w:tc>
+          <w:tcPr>
+            <w:tcW w:w="0" w:type="auto"/>
+          </w:tcPr>
+          <w:p>
+            <w:pPr>
+              <w:pStyle w:val="Compact"/>
+            </w:pPr>
+            <w:r>
+              <w:t>watershed, riparian</w:t>
+            </w:r>
+          </w:p>
+        </w:tc>
+        <w:tc>
+          <w:tcPr>
+            <w:tcW w:w="0" w:type="auto"/>
+          </w:tcPr>
+          <w:p>
+            <w:pPr>
+              <w:pStyle w:val="Compact"/>
+            </w:pPr>
+            <w:r>
+              <w:t>Total urban land use as sum of developed open, low, medium, and high intensity (NLCD 2011)</w:t>
+            </w:r>
+          </w:p>
+        </w:tc>
+        <w:tc>
+          <w:tcPr>
+            <w:tcW w:w="0" w:type="auto"/>
+          </w:tcPr>
+          <w:p>
+            <w:pPr>
+              <w:pStyle w:val="Compact"/>
+            </w:pPr>
+            <w:r>
+              <w:t>%</w:t>
             </w:r>
           </w:p>
         </w:tc>
       </w:tr>
       <w:tr>
         <w:tc>
-          <w:p>
-            <w:pPr>
-              <w:pStyle w:val="Compact"/>
-              <w:jc w:val="left"/>
-            </w:pPr>
-            <w:r>
-              <w:t xml:space="preserve">TotUrb2011CatRp100</w:t>
-            </w:r>
-          </w:p>
-        </w:tc>
-        <w:tc>
-          <w:p>
-            <w:pPr>
-              <w:pStyle w:val="Compact"/>
-              <w:jc w:val="left"/>
-            </w:pPr>
-            <w:r>
-              <w:t xml:space="preserve">catchment, riparian</w:t>
-            </w:r>
-          </w:p>
-        </w:tc>
-        <w:tc>
-          <w:p>
-            <w:pPr>
-              <w:pStyle w:val="Compact"/>
-              <w:jc w:val="left"/>
-            </w:pPr>
-            <w:r>
-              <w:t xml:space="preserve">Total urban land use as sum of developed open, low, medium, and high intensity (NLCD 2011)</w:t>
-            </w:r>
-          </w:p>
-        </w:tc>
-        <w:tc>
-          <w:p>
-            <w:pPr>
-              <w:pStyle w:val="Compact"/>
-              <w:jc w:val="left"/>
-            </w:pPr>
-            <w:r>
-              <w:t xml:space="preserve">%</w:t>
+          <w:tcPr>
+            <w:tcW w:w="0" w:type="auto"/>
+          </w:tcPr>
+          <w:p>
+            <w:pPr>
+              <w:pStyle w:val="Compact"/>
+            </w:pPr>
+            <w:r>
+              <w:t>TotUrb2011CatRp100</w:t>
+            </w:r>
+          </w:p>
+        </w:tc>
+        <w:tc>
+          <w:tcPr>
+            <w:tcW w:w="0" w:type="auto"/>
+          </w:tcPr>
+          <w:p>
+            <w:pPr>
+              <w:pStyle w:val="Compact"/>
+            </w:pPr>
+            <w:r>
+              <w:t>catchment, riparian</w:t>
+            </w:r>
+          </w:p>
+        </w:tc>
+        <w:tc>
+          <w:tcPr>
+            <w:tcW w:w="0" w:type="auto"/>
+          </w:tcPr>
+          <w:p>
+            <w:pPr>
+              <w:pStyle w:val="Compact"/>
+            </w:pPr>
+            <w:r>
+              <w:t>Total urban land use as sum of developed open, low, medium, and high intensity (NLCD 2011)</w:t>
+            </w:r>
+          </w:p>
+        </w:tc>
+        <w:tc>
+          <w:tcPr>
+            <w:tcW w:w="0" w:type="auto"/>
+          </w:tcPr>
+          <w:p>
+            <w:pPr>
+              <w:pStyle w:val="Compact"/>
+            </w:pPr>
+            <w:r>
+              <w:t>%</w:t>
             </w:r>
           </w:p>
         </w:tc>
       </w:tr>
       <w:tr>
         <w:tc>
-          <w:p>
-            <w:pPr>
-              <w:pStyle w:val="Compact"/>
-              <w:jc w:val="left"/>
-            </w:pPr>
-            <w:r>
-              <w:t xml:space="preserve">TotAg2011Ws</w:t>
-            </w:r>
-          </w:p>
-        </w:tc>
-        <w:tc>
-          <w:p>
-            <w:pPr>
-              <w:pStyle w:val="Compact"/>
-              <w:jc w:val="left"/>
-            </w:pPr>
-            <w:r>
-              <w:t xml:space="preserve">watershed</w:t>
-            </w:r>
-          </w:p>
-        </w:tc>
-        <w:tc>
-          <w:p>
-            <w:pPr>
-              <w:pStyle w:val="Compact"/>
-              <w:jc w:val="left"/>
-            </w:pPr>
-            <w:r>
-              <w:t xml:space="preserve">Total argricultural land use as sum of hay and crops (NLCD 2011)</w:t>
-            </w:r>
-          </w:p>
-        </w:tc>
-        <w:tc>
-          <w:p>
-            <w:pPr>
-              <w:pStyle w:val="Compact"/>
-              <w:jc w:val="left"/>
-            </w:pPr>
-            <w:r>
-              <w:t xml:space="preserve">%</w:t>
+          <w:tcPr>
+            <w:tcW w:w="0" w:type="auto"/>
+          </w:tcPr>
+          <w:p>
+            <w:pPr>
+              <w:pStyle w:val="Compact"/>
+            </w:pPr>
+            <w:r>
+              <w:t>TotAg2011Ws</w:t>
+            </w:r>
+          </w:p>
+        </w:tc>
+        <w:tc>
+          <w:tcPr>
+            <w:tcW w:w="0" w:type="auto"/>
+          </w:tcPr>
+          <w:p>
+            <w:pPr>
+              <w:pStyle w:val="Compact"/>
+            </w:pPr>
+            <w:r>
+              <w:t>watershed</w:t>
+            </w:r>
+          </w:p>
+        </w:tc>
+        <w:tc>
+          <w:tcPr>
+            <w:tcW w:w="0" w:type="auto"/>
+          </w:tcPr>
+          <w:p>
+            <w:pPr>
+              <w:pStyle w:val="Compact"/>
+            </w:pPr>
+            <w:r>
+              <w:t>Total argricultural land use as sum of hay and crops (NLCD 2011)</w:t>
+            </w:r>
+          </w:p>
+        </w:tc>
+        <w:tc>
+          <w:tcPr>
+            <w:tcW w:w="0" w:type="auto"/>
+          </w:tcPr>
+          <w:p>
+            <w:pPr>
+              <w:pStyle w:val="Compact"/>
+            </w:pPr>
+            <w:r>
+              <w:t>%</w:t>
             </w:r>
           </w:p>
         </w:tc>
       </w:tr>
       <w:tr>
         <w:tc>
-          <w:p>
-            <w:pPr>
-              <w:pStyle w:val="Compact"/>
-              <w:jc w:val="left"/>
-            </w:pPr>
-            <w:r>
-              <w:t xml:space="preserve">TotAg2011Cat</w:t>
-            </w:r>
-          </w:p>
-        </w:tc>
-        <w:tc>
-          <w:p>
-            <w:pPr>
-              <w:pStyle w:val="Compact"/>
-              <w:jc w:val="left"/>
-            </w:pPr>
-            <w:r>
-              <w:t xml:space="preserve">catchment</w:t>
-            </w:r>
-          </w:p>
-        </w:tc>
-        <w:tc>
-          <w:p>
-            <w:pPr>
-              <w:pStyle w:val="Compact"/>
-              <w:jc w:val="left"/>
-            </w:pPr>
-            <w:r>
-              <w:t xml:space="preserve">Total argricultural land use as sum of hay and crops (NLCD 2011)</w:t>
-            </w:r>
-          </w:p>
-        </w:tc>
-        <w:tc>
-          <w:p>
-            <w:pPr>
-              <w:pStyle w:val="Compact"/>
-              <w:jc w:val="left"/>
-            </w:pPr>
-            <w:r>
-              <w:t xml:space="preserve">%</w:t>
+          <w:tcPr>
+            <w:tcW w:w="0" w:type="auto"/>
+          </w:tcPr>
+          <w:p>
+            <w:pPr>
+              <w:pStyle w:val="Compact"/>
+            </w:pPr>
+            <w:r>
+              <w:t>TotAg2011Cat</w:t>
+            </w:r>
+          </w:p>
+        </w:tc>
+        <w:tc>
+          <w:tcPr>
+            <w:tcW w:w="0" w:type="auto"/>
+          </w:tcPr>
+          <w:p>
+            <w:pPr>
+              <w:pStyle w:val="Compact"/>
+            </w:pPr>
+            <w:r>
+              <w:t>catchment</w:t>
+            </w:r>
+          </w:p>
+        </w:tc>
+        <w:tc>
+          <w:tcPr>
+            <w:tcW w:w="0" w:type="auto"/>
+          </w:tcPr>
+          <w:p>
+            <w:pPr>
+              <w:pStyle w:val="Compact"/>
+            </w:pPr>
+            <w:r>
+              <w:t>Total argricultural land use as sum of hay and crops (NLCD 2011)</w:t>
+            </w:r>
+          </w:p>
+        </w:tc>
+        <w:tc>
+          <w:tcPr>
+            <w:tcW w:w="0" w:type="auto"/>
+          </w:tcPr>
+          <w:p>
+            <w:pPr>
+              <w:pStyle w:val="Compact"/>
+            </w:pPr>
+            <w:r>
+              <w:t>%</w:t>
             </w:r>
           </w:p>
         </w:tc>
       </w:tr>
       <w:tr>
         <w:tc>
-          <w:p>
-            <w:pPr>
-              <w:pStyle w:val="Compact"/>
-              <w:jc w:val="left"/>
-            </w:pPr>
-            <w:r>
-              <w:t xml:space="preserve">TotAg2011WsRp100</w:t>
-            </w:r>
-          </w:p>
-        </w:tc>
-        <w:tc>
-          <w:p>
-            <w:pPr>
-              <w:pStyle w:val="Compact"/>
-              <w:jc w:val="left"/>
-            </w:pPr>
-            <w:r>
-              <w:t xml:space="preserve">watershed, riparian</w:t>
-            </w:r>
-          </w:p>
-        </w:tc>
-        <w:tc>
-          <w:p>
-            <w:pPr>
-              <w:pStyle w:val="Compact"/>
-              <w:jc w:val="left"/>
-            </w:pPr>
-            <w:r>
-              <w:t xml:space="preserve">Total argricultural land use as sum of hay and crops (NLCD 2011)</w:t>
-            </w:r>
-          </w:p>
-        </w:tc>
-        <w:tc>
-          <w:p>
-            <w:pPr>
-              <w:pStyle w:val="Compact"/>
-              <w:jc w:val="left"/>
-            </w:pPr>
-            <w:r>
-              <w:t xml:space="preserve">%</w:t>
+          <w:tcPr>
+            <w:tcW w:w="0" w:type="auto"/>
+          </w:tcPr>
+          <w:p>
+            <w:pPr>
+              <w:pStyle w:val="Compact"/>
+            </w:pPr>
+            <w:r>
+              <w:t>TotAg2011WsRp100</w:t>
+            </w:r>
+          </w:p>
+        </w:tc>
+        <w:tc>
+          <w:tcPr>
+            <w:tcW w:w="0" w:type="auto"/>
+          </w:tcPr>
+          <w:p>
+            <w:pPr>
+              <w:pStyle w:val="Compact"/>
+            </w:pPr>
+            <w:r>
+              <w:t>watershed, riparian</w:t>
+            </w:r>
+          </w:p>
+        </w:tc>
+        <w:tc>
+          <w:tcPr>
+            <w:tcW w:w="0" w:type="auto"/>
+          </w:tcPr>
+          <w:p>
+            <w:pPr>
+              <w:pStyle w:val="Compact"/>
+            </w:pPr>
+            <w:r>
+              <w:t>Total argricultural land use as sum of hay and crops (NLCD 2011)</w:t>
+            </w:r>
+          </w:p>
+        </w:tc>
+        <w:tc>
+          <w:tcPr>
+            <w:tcW w:w="0" w:type="auto"/>
+          </w:tcPr>
+          <w:p>
+            <w:pPr>
+              <w:pStyle w:val="Compact"/>
+            </w:pPr>
+            <w:r>
+              <w:t>%</w:t>
             </w:r>
           </w:p>
         </w:tc>
       </w:tr>
       <w:tr>
         <w:tc>
-          <w:p>
-            <w:pPr>
-              <w:pStyle w:val="Compact"/>
-              <w:jc w:val="left"/>
-            </w:pPr>
-            <w:r>
-              <w:t xml:space="preserve">TotAg2011CatRp100</w:t>
-            </w:r>
-          </w:p>
-        </w:tc>
-        <w:tc>
-          <w:p>
-            <w:pPr>
-              <w:pStyle w:val="Compact"/>
-              <w:jc w:val="left"/>
-            </w:pPr>
-            <w:r>
-              <w:t xml:space="preserve">catchment, riparian</w:t>
-            </w:r>
-          </w:p>
-        </w:tc>
-        <w:tc>
-          <w:p>
-            <w:pPr>
-              <w:pStyle w:val="Compact"/>
-              <w:jc w:val="left"/>
-            </w:pPr>
-            <w:r>
-              <w:t xml:space="preserve">Total argricultural land use as sum of hay and crops (NLCD 2011)</w:t>
-            </w:r>
-          </w:p>
-        </w:tc>
-        <w:tc>
-          <w:p>
-            <w:pPr>
-              <w:pStyle w:val="Compact"/>
-              <w:jc w:val="left"/>
-            </w:pPr>
-            <w:r>
-              <w:t xml:space="preserve">%</w:t>
+          <w:tcPr>
+            <w:tcW w:w="0" w:type="auto"/>
+          </w:tcPr>
+          <w:p>
+            <w:pPr>
+              <w:pStyle w:val="Compact"/>
+            </w:pPr>
+            <w:r>
+              <w:t>TotAg2011CatRp100</w:t>
+            </w:r>
+          </w:p>
+        </w:tc>
+        <w:tc>
+          <w:tcPr>
+            <w:tcW w:w="0" w:type="auto"/>
+          </w:tcPr>
+          <w:p>
+            <w:pPr>
+              <w:pStyle w:val="Compact"/>
+            </w:pPr>
+            <w:r>
+              <w:t>catchment, riparian</w:t>
+            </w:r>
+          </w:p>
+        </w:tc>
+        <w:tc>
+          <w:tcPr>
+            <w:tcW w:w="0" w:type="auto"/>
+          </w:tcPr>
+          <w:p>
+            <w:pPr>
+              <w:pStyle w:val="Compact"/>
+            </w:pPr>
+            <w:r>
+              <w:t>Total argricultural land use as sum of hay an</w:t>
+            </w:r>
+            <w:r>
+              <w:t>d crops (NLCD 2011)</w:t>
+            </w:r>
+          </w:p>
+        </w:tc>
+        <w:tc>
+          <w:tcPr>
+            <w:tcW w:w="0" w:type="auto"/>
+          </w:tcPr>
+          <w:p>
+            <w:pPr>
+              <w:pStyle w:val="Compact"/>
+            </w:pPr>
+            <w:r>
+              <w:t>%</w:t>
             </w:r>
           </w:p>
         </w:tc>
       </w:tr>
       <w:tr>
         <w:tc>
-          <w:p>
-            <w:pPr>
-              <w:pStyle w:val="Compact"/>
-              <w:jc w:val="left"/>
-            </w:pPr>
-            <w:r>
-              <w:t xml:space="preserve">RdDensCat</w:t>
-            </w:r>
-          </w:p>
-        </w:tc>
-        <w:tc>
-          <w:p>
-            <w:pPr>
-              <w:pStyle w:val="Compact"/>
-              <w:jc w:val="left"/>
-            </w:pPr>
-            <w:r>
-              <w:t xml:space="preserve">catchment</w:t>
-            </w:r>
-          </w:p>
-        </w:tc>
-        <w:tc>
-          <w:p>
-            <w:pPr>
-              <w:pStyle w:val="Compact"/>
-              <w:jc w:val="left"/>
-            </w:pPr>
-            <w:r>
-              <w:t xml:space="preserve">Density of roads (2010 Census Tiger Lines)</w:t>
-            </w:r>
-          </w:p>
-        </w:tc>
-        <w:tc>
-          <w:p>
-            <w:pPr>
-              <w:pStyle w:val="Compact"/>
-              <w:jc w:val="left"/>
-            </w:pPr>
-            <w:r>
-              <w:t xml:space="preserve">km/sq km</w:t>
+          <w:tcPr>
+            <w:tcW w:w="0" w:type="auto"/>
+          </w:tcPr>
+          <w:p>
+            <w:pPr>
+              <w:pStyle w:val="Compact"/>
+            </w:pPr>
+            <w:r>
+              <w:t>RdDensCat</w:t>
+            </w:r>
+          </w:p>
+        </w:tc>
+        <w:tc>
+          <w:tcPr>
+            <w:tcW w:w="0" w:type="auto"/>
+          </w:tcPr>
+          <w:p>
+            <w:pPr>
+              <w:pStyle w:val="Compact"/>
+            </w:pPr>
+            <w:r>
+              <w:t>catchment</w:t>
+            </w:r>
+          </w:p>
+        </w:tc>
+        <w:tc>
+          <w:tcPr>
+            <w:tcW w:w="0" w:type="auto"/>
+          </w:tcPr>
+          <w:p>
+            <w:pPr>
+              <w:pStyle w:val="Compact"/>
+            </w:pPr>
+            <w:r>
+              <w:t>Density of roads (2010 Census Tiger Lines)</w:t>
+            </w:r>
+          </w:p>
+        </w:tc>
+        <w:tc>
+          <w:tcPr>
+            <w:tcW w:w="0" w:type="auto"/>
+          </w:tcPr>
+          <w:p>
+            <w:pPr>
+              <w:pStyle w:val="Compact"/>
+            </w:pPr>
+            <w:r>
+              <w:t>km/sq km</w:t>
             </w:r>
           </w:p>
         </w:tc>
       </w:tr>
       <w:tr>
         <w:tc>
-          <w:p>
-            <w:pPr>
-              <w:pStyle w:val="Compact"/>
-              <w:jc w:val="left"/>
-            </w:pPr>
-            <w:r>
-              <w:t xml:space="preserve">RdDensWs</w:t>
-            </w:r>
-          </w:p>
-        </w:tc>
-        <w:tc>
-          <w:p>
-            <w:pPr>
-              <w:pStyle w:val="Compact"/>
-              <w:jc w:val="left"/>
-            </w:pPr>
-            <w:r>
-              <w:t xml:space="preserve">watershed</w:t>
-            </w:r>
-          </w:p>
-        </w:tc>
-        <w:tc>
-          <w:p>
-            <w:pPr>
-              <w:pStyle w:val="Compact"/>
-              <w:jc w:val="left"/>
-            </w:pPr>
-            <w:r>
-              <w:t xml:space="preserve">Density of roads (2010 Census Tiger Lines)</w:t>
-            </w:r>
-          </w:p>
-        </w:tc>
-        <w:tc>
-          <w:p>
-            <w:pPr>
-              <w:pStyle w:val="Compact"/>
-              <w:jc w:val="left"/>
-            </w:pPr>
-            <w:r>
-              <w:t xml:space="preserve">km/sq km</w:t>
+          <w:tcPr>
+            <w:tcW w:w="0" w:type="auto"/>
+          </w:tcPr>
+          <w:p>
+            <w:pPr>
+              <w:pStyle w:val="Compact"/>
+            </w:pPr>
+            <w:r>
+              <w:t>RdDensWs</w:t>
+            </w:r>
+          </w:p>
+        </w:tc>
+        <w:tc>
+          <w:tcPr>
+            <w:tcW w:w="0" w:type="auto"/>
+          </w:tcPr>
+          <w:p>
+            <w:pPr>
+              <w:pStyle w:val="Compact"/>
+            </w:pPr>
+            <w:r>
+              <w:t>watershed</w:t>
+            </w:r>
+          </w:p>
+        </w:tc>
+        <w:tc>
+          <w:tcPr>
+            <w:tcW w:w="0" w:type="auto"/>
+          </w:tcPr>
+          <w:p>
+            <w:pPr>
+              <w:pStyle w:val="Compact"/>
+            </w:pPr>
+            <w:r>
+              <w:t>Density of roads (2010 Census Tiger Lines)</w:t>
+            </w:r>
+          </w:p>
+        </w:tc>
+        <w:tc>
+          <w:tcPr>
+            <w:tcW w:w="0" w:type="auto"/>
+          </w:tcPr>
+          <w:p>
+            <w:pPr>
+              <w:pStyle w:val="Compact"/>
+            </w:pPr>
+            <w:r>
+              <w:t>km/sq km</w:t>
             </w:r>
           </w:p>
         </w:tc>
       </w:tr>
       <w:tr>
         <w:tc>
-          <w:p>
-            <w:pPr>
-              <w:pStyle w:val="Compact"/>
-              <w:jc w:val="left"/>
-            </w:pPr>
-            <w:r>
-              <w:t xml:space="preserve">RdDensCatRp100</w:t>
-            </w:r>
-          </w:p>
-        </w:tc>
-        <w:tc>
-          <w:p>
-            <w:pPr>
-              <w:pStyle w:val="Compact"/>
-              <w:jc w:val="left"/>
-            </w:pPr>
-            <w:r>
-              <w:t xml:space="preserve">catchment, riparian</w:t>
-            </w:r>
-          </w:p>
-        </w:tc>
-        <w:tc>
-          <w:p>
-            <w:pPr>
-              <w:pStyle w:val="Compact"/>
-              <w:jc w:val="left"/>
-            </w:pPr>
-            <w:r>
-              <w:t xml:space="preserve">Density of roads (2010 Census Tiger Lines)</w:t>
-            </w:r>
-          </w:p>
-        </w:tc>
-        <w:tc>
-          <w:p>
-            <w:pPr>
-              <w:pStyle w:val="Compact"/>
-              <w:jc w:val="left"/>
-            </w:pPr>
-            <w:r>
-              <w:t xml:space="preserve">km/sq km</w:t>
+          <w:tcPr>
+            <w:tcW w:w="0" w:type="auto"/>
+          </w:tcPr>
+          <w:p>
+            <w:pPr>
+              <w:pStyle w:val="Compact"/>
+            </w:pPr>
+            <w:r>
+              <w:lastRenderedPageBreak/>
+              <w:t>RdDensCatRp100</w:t>
+            </w:r>
+          </w:p>
+        </w:tc>
+        <w:tc>
+          <w:tcPr>
+            <w:tcW w:w="0" w:type="auto"/>
+          </w:tcPr>
+          <w:p>
+            <w:pPr>
+              <w:pStyle w:val="Compact"/>
+            </w:pPr>
+            <w:r>
+              <w:t>catchment, riparian</w:t>
+            </w:r>
+          </w:p>
+        </w:tc>
+        <w:tc>
+          <w:tcPr>
+            <w:tcW w:w="0" w:type="auto"/>
+          </w:tcPr>
+          <w:p>
+            <w:pPr>
+              <w:pStyle w:val="Compact"/>
+            </w:pPr>
+            <w:r>
+              <w:t>Density of roads (2010 Census Tiger Lines)</w:t>
+            </w:r>
+          </w:p>
+        </w:tc>
+        <w:tc>
+          <w:tcPr>
+            <w:tcW w:w="0" w:type="auto"/>
+          </w:tcPr>
+          <w:p>
+            <w:pPr>
+              <w:pStyle w:val="Compact"/>
+            </w:pPr>
+            <w:r>
+              <w:t>km/sq km</w:t>
             </w:r>
           </w:p>
         </w:tc>
       </w:tr>
       <w:tr>
         <w:tc>
-          <w:p>
-            <w:pPr>
-              <w:pStyle w:val="Compact"/>
-              <w:jc w:val="left"/>
-            </w:pPr>
-            <w:r>
-              <w:t xml:space="preserve">RdDensWsRp100</w:t>
-            </w:r>
-          </w:p>
-        </w:tc>
-        <w:tc>
-          <w:p>
-            <w:pPr>
-              <w:pStyle w:val="Compact"/>
-              <w:jc w:val="left"/>
-            </w:pPr>
-            <w:r>
-              <w:t xml:space="preserve">watershed, riparian</w:t>
-            </w:r>
-          </w:p>
-        </w:tc>
-        <w:tc>
-          <w:p>
-            <w:pPr>
-              <w:pStyle w:val="Compact"/>
-              <w:jc w:val="left"/>
-            </w:pPr>
-            <w:r>
-              <w:t xml:space="preserve">Density of roads (2010 Census Tiger Lines)</w:t>
-            </w:r>
-          </w:p>
-        </w:tc>
-        <w:tc>
-          <w:p>
-            <w:pPr>
-              <w:pStyle w:val="Compact"/>
-              <w:jc w:val="left"/>
-            </w:pPr>
-            <w:r>
-              <w:t xml:space="preserve">km/sq km</w:t>
+          <w:tcPr>
+            <w:tcW w:w="0" w:type="auto"/>
+          </w:tcPr>
+          <w:p>
+            <w:pPr>
+              <w:pStyle w:val="Compact"/>
+            </w:pPr>
+            <w:r>
+              <w:t>RdDensWsRp100</w:t>
+            </w:r>
+          </w:p>
+        </w:tc>
+        <w:tc>
+          <w:tcPr>
+            <w:tcW w:w="0" w:type="auto"/>
+          </w:tcPr>
+          <w:p>
+            <w:pPr>
+              <w:pStyle w:val="Compact"/>
+            </w:pPr>
+            <w:r>
+              <w:t>watershed, riparian</w:t>
+            </w:r>
+          </w:p>
+        </w:tc>
+        <w:tc>
+          <w:tcPr>
+            <w:tcW w:w="0" w:type="auto"/>
+          </w:tcPr>
+          <w:p>
+            <w:pPr>
+              <w:pStyle w:val="Compact"/>
+            </w:pPr>
+            <w:r>
+              <w:t>Density of roads (2010 Census Tiger Lines)</w:t>
+            </w:r>
+          </w:p>
+        </w:tc>
+        <w:tc>
+          <w:tcPr>
+            <w:tcW w:w="0" w:type="auto"/>
+          </w:tcPr>
+          <w:p>
+            <w:pPr>
+              <w:pStyle w:val="Compact"/>
+            </w:pPr>
+            <w:r>
+              <w:t>km/sq km</w:t>
             </w:r>
           </w:p>
         </w:tc>
       </w:tr>
       <w:tr>
         <w:tc>
-          <w:p>
-            <w:pPr>
-              <w:pStyle w:val="Compact"/>
-              <w:jc w:val="left"/>
-            </w:pPr>
-            <w:r>
-              <w:t xml:space="preserve">RdCrsCat</w:t>
-            </w:r>
-          </w:p>
-        </w:tc>
-        <w:tc>
-          <w:p>
-            <w:pPr>
-              <w:pStyle w:val="Compact"/>
-              <w:jc w:val="left"/>
-            </w:pPr>
-            <w:r>
-              <w:t xml:space="preserve">catchment</w:t>
-            </w:r>
-          </w:p>
-        </w:tc>
-        <w:tc>
-          <w:p>
-            <w:pPr>
-              <w:pStyle w:val="Compact"/>
-              <w:jc w:val="left"/>
-            </w:pPr>
-            <w:r>
-              <w:t xml:space="preserve">Density of roads-stream intersections (2010 Census Tiger Lines-NHD stream lines)</w:t>
-            </w:r>
-          </w:p>
-        </w:tc>
-        <w:tc>
-          <w:p>
-            <w:pPr>
-              <w:pStyle w:val="Compact"/>
-              <w:jc w:val="left"/>
-            </w:pPr>
-            <w:r>
-              <w:t xml:space="preserve">crossings/sq km</w:t>
+          <w:tcPr>
+            <w:tcW w:w="0" w:type="auto"/>
+          </w:tcPr>
+          <w:p>
+            <w:pPr>
+              <w:pStyle w:val="Compact"/>
+            </w:pPr>
+            <w:r>
+              <w:t>RdCrsCat</w:t>
+            </w:r>
+          </w:p>
+        </w:tc>
+        <w:tc>
+          <w:tcPr>
+            <w:tcW w:w="0" w:type="auto"/>
+          </w:tcPr>
+          <w:p>
+            <w:pPr>
+              <w:pStyle w:val="Compact"/>
+            </w:pPr>
+            <w:r>
+              <w:t>catchment</w:t>
+            </w:r>
+          </w:p>
+        </w:tc>
+        <w:tc>
+          <w:tcPr>
+            <w:tcW w:w="0" w:type="auto"/>
+          </w:tcPr>
+          <w:p>
+            <w:pPr>
+              <w:pStyle w:val="Compact"/>
+            </w:pPr>
+            <w:r>
+              <w:t>Density of roads-stream intersections (2010 Census Tiger Lines-NHD stream lines)</w:t>
+            </w:r>
+          </w:p>
+        </w:tc>
+        <w:tc>
+          <w:tcPr>
+            <w:tcW w:w="0" w:type="auto"/>
+          </w:tcPr>
+          <w:p>
+            <w:pPr>
+              <w:pStyle w:val="Compact"/>
+            </w:pPr>
+            <w:r>
+              <w:t>crossings/sq km</w:t>
             </w:r>
           </w:p>
         </w:tc>
       </w:tr>
       <w:tr>
         <w:tc>
-          <w:p>
-            <w:pPr>
-              <w:pStyle w:val="Compact"/>
-              <w:jc w:val="left"/>
-            </w:pPr>
-            <w:r>
-              <w:t xml:space="preserve">RdCrsWs</w:t>
-            </w:r>
-          </w:p>
-        </w:tc>
-        <w:tc>
-          <w:p>
-            <w:pPr>
-              <w:pStyle w:val="Compact"/>
-              <w:jc w:val="left"/>
-            </w:pPr>
-            <w:r>
-              <w:t xml:space="preserve">watershed</w:t>
-            </w:r>
-          </w:p>
-        </w:tc>
-        <w:tc>
-          <w:p>
-            <w:pPr>
-              <w:pStyle w:val="Compact"/>
-              <w:jc w:val="left"/>
-            </w:pPr>
-            <w:r>
-              <w:t xml:space="preserve">Density of roads-stream intersections (2010 Census Tiger Lines-NHD stream lines)</w:t>
-            </w:r>
-          </w:p>
-        </w:tc>
-        <w:tc>
-          <w:p>
-            <w:pPr>
-              <w:pStyle w:val="Compact"/>
-              <w:jc w:val="left"/>
-            </w:pPr>
-            <w:r>
-              <w:t xml:space="preserve">crosssings/sq km</w:t>
+          <w:tcPr>
+            <w:tcW w:w="0" w:type="auto"/>
+          </w:tcPr>
+          <w:p>
+            <w:pPr>
+              <w:pStyle w:val="Compact"/>
+            </w:pPr>
+            <w:r>
+              <w:t>RdCrsWs</w:t>
+            </w:r>
+          </w:p>
+        </w:tc>
+        <w:tc>
+          <w:tcPr>
+            <w:tcW w:w="0" w:type="auto"/>
+          </w:tcPr>
+          <w:p>
+            <w:pPr>
+              <w:pStyle w:val="Compact"/>
+            </w:pPr>
+            <w:r>
+              <w:t>watershed</w:t>
+            </w:r>
+          </w:p>
+        </w:tc>
+        <w:tc>
+          <w:tcPr>
+            <w:tcW w:w="0" w:type="auto"/>
+          </w:tcPr>
+          <w:p>
+            <w:pPr>
+              <w:pStyle w:val="Compact"/>
+            </w:pPr>
+            <w:r>
+              <w:t>Density of roads-stream intersections (2010 Census Tiger Lines-NHD stream lines)</w:t>
+            </w:r>
+          </w:p>
+        </w:tc>
+        <w:tc>
+          <w:tcPr>
+            <w:tcW w:w="0" w:type="auto"/>
+          </w:tcPr>
+          <w:p>
+            <w:pPr>
+              <w:pStyle w:val="Compact"/>
+            </w:pPr>
+            <w:r>
+              <w:t>crosssings/sq km</w:t>
             </w:r>
           </w:p>
         </w:tc>
@@ -1832,819 +1749,986 @@
       <w:pPr>
         <w:pStyle w:val="TableCaption"/>
       </w:pPr>
-      <w:r>
-        <w:t xml:space="preserve">Table 2 Possible site types based on stream segment classification, relative site score, and observed CSCI score. The observed score column describes where a CSCI score is observed relative to the lower and upper percentiles (e.g., 10th and 90th) of expected scores for a segment and the chosen CSCI threshold (e.g., 10th percentile of scores at reference sites or 0.79) for defining low or high values.</w:t>
+    </w:p>
+    <w:p>
+      <w:pPr>
+        <w:rPr>
+          <w:i/>
+        </w:rPr>
+      </w:pPr>
+      <w:r>
+        <w:br w:type="page"/>
+      </w:r>
+    </w:p>
+    <w:p>
+      <w:pPr>
+        <w:pStyle w:val="TableCaption"/>
+      </w:pPr>
+      <w:bookmarkStart w:id="1" w:name="_GoBack"/>
+      <w:bookmarkEnd w:id="1"/>
+      <w:r>
+        <w:lastRenderedPageBreak/>
+        <w:t>Table S</w:t>
+      </w:r>
+      <w:r>
+        <w:t>2 Possible site types based on stream segment classification, relative site score, and observed CSCI score. The observed score column describes where a</w:t>
+      </w:r>
+      <w:r>
+        <w:t xml:space="preserve"> CSCI score is observed relative to the lower and upper percentiles (e.g., 10th and 90th) of expected scores for a segment and the chosen CSCI threshold (e.g., 10th percentile of scores at reference sites or 0.79) for defining low or high values.</w:t>
       </w:r>
     </w:p>
     <w:tbl>
       <w:tblPr>
-        <w:tblStyle w:val="Table"/>
-        <w:tblW w:type="pct" w:w="0.0"/>
-        <w:tblLook w:firstRow="1"/>
-        <w:tblCaption w:val="Table 2 Possible site types based on stream segment classification, relative site score, and observed CSCI score. The observed score column describes where a CSCI score is observed relative to the lower and upper percentiles (e.g., 10th and 90th) of expected scores for a segment and the chosen CSCI threshold (e.g., 10th percentile of scores at reference sites or 0.79) for defining low or high values."/>
+        <w:tblW w:w="0" w:type="pct"/>
+        <w:tblLook w:val="07E0" w:firstRow="1" w:lastRow="1" w:firstColumn="1" w:lastColumn="1" w:noHBand="1" w:noVBand="1"/>
       </w:tblPr>
-      <w:tblGrid/>
+      <w:tblGrid>
+        <w:gridCol w:w="2571"/>
+        <w:gridCol w:w="1976"/>
+        <w:gridCol w:w="1703"/>
+        <w:gridCol w:w="710"/>
+      </w:tblGrid>
       <w:tr>
-        <w:trPr>
-          <w:cnfStyle w:firstRow="1"/>
-        </w:trPr>
-        <w:tc>
-          <w:tcPr>
+        <w:tc>
+          <w:tcPr>
+            <w:tcW w:w="0" w:type="auto"/>
             <w:tcBorders>
-              <w:bottom w:val="single"/>
+              <w:bottom w:val="single" w:sz="0" w:space="0" w:color="auto"/>
             </w:tcBorders>
             <w:vAlign w:val="bottom"/>
           </w:tcPr>
           <w:p>
             <w:pPr>
               <w:pStyle w:val="Compact"/>
-              <w:jc w:val="left"/>
-            </w:pPr>
-            <w:r>
-              <w:t xml:space="preserve">Segment expectation</w:t>
-            </w:r>
-          </w:p>
-        </w:tc>
-        <w:tc>
-          <w:tcPr>
+            </w:pPr>
+            <w:r>
+              <w:t>Segment e</w:t>
+            </w:r>
+            <w:r>
+              <w:t>xpectation</w:t>
+            </w:r>
+          </w:p>
+        </w:tc>
+        <w:tc>
+          <w:tcPr>
+            <w:tcW w:w="0" w:type="auto"/>
             <w:tcBorders>
-              <w:bottom w:val="single"/>
+              <w:bottom w:val="single" w:sz="0" w:space="0" w:color="auto"/>
             </w:tcBorders>
             <w:vAlign w:val="bottom"/>
           </w:tcPr>
           <w:p>
             <w:pPr>
               <w:pStyle w:val="Compact"/>
-              <w:jc w:val="left"/>
-            </w:pPr>
-            <w:r>
-              <w:t xml:space="preserve">Relative site score</w:t>
-            </w:r>
-          </w:p>
-        </w:tc>
-        <w:tc>
-          <w:tcPr>
+            </w:pPr>
+            <w:r>
+              <w:t>Relative site score</w:t>
+            </w:r>
+          </w:p>
+        </w:tc>
+        <w:tc>
+          <w:tcPr>
+            <w:tcW w:w="0" w:type="auto"/>
             <w:tcBorders>
-              <w:bottom w:val="single"/>
+              <w:bottom w:val="single" w:sz="0" w:space="0" w:color="auto"/>
             </w:tcBorders>
             <w:vAlign w:val="bottom"/>
           </w:tcPr>
           <w:p>
             <w:pPr>
               <w:pStyle w:val="Compact"/>
-              <w:jc w:val="left"/>
-            </w:pPr>
-            <w:r>
-              <w:t xml:space="preserve">Observed score</w:t>
-            </w:r>
-          </w:p>
-        </w:tc>
-        <w:tc>
-          <w:tcPr>
+            </w:pPr>
+            <w:r>
+              <w:t>Observed score</w:t>
+            </w:r>
+          </w:p>
+        </w:tc>
+        <w:tc>
+          <w:tcPr>
+            <w:tcW w:w="0" w:type="auto"/>
             <w:tcBorders>
-              <w:bottom w:val="single"/>
+              <w:bottom w:val="single" w:sz="0" w:space="0" w:color="auto"/>
             </w:tcBorders>
             <w:vAlign w:val="bottom"/>
           </w:tcPr>
           <w:p>
             <w:pPr>
               <w:pStyle w:val="Compact"/>
-              <w:jc w:val="left"/>
-            </w:pPr>
-            <w:r>
-              <w:t xml:space="preserve">Type</w:t>
+            </w:pPr>
+            <w:r>
+              <w:t>Type</w:t>
             </w:r>
           </w:p>
         </w:tc>
       </w:tr>
       <w:tr>
         <w:tc>
-          <w:p>
-            <w:pPr>
-              <w:pStyle w:val="Compact"/>
-              <w:jc w:val="left"/>
+          <w:tcPr>
+            <w:tcW w:w="0" w:type="auto"/>
+          </w:tcPr>
+          <w:p>
+            <w:pPr>
+              <w:pStyle w:val="Compact"/>
             </w:pPr>
             <w:r>
               <w:rPr>
                 <w:b/>
               </w:rPr>
-              <w:t xml:space="preserve">likely unconstrained</w:t>
-            </w:r>
-          </w:p>
-        </w:tc>
-        <w:tc>
-          <w:p>
-            <w:pPr>
-              <w:pStyle w:val="Compact"/>
-              <w:jc w:val="left"/>
-            </w:pPr>
-            <w:r>
-              <w:t xml:space="preserve">over scoring</w:t>
-            </w:r>
-          </w:p>
-        </w:tc>
-        <w:tc>
-          <w:p>
-            <w:pPr>
-              <w:pStyle w:val="Compact"/>
-              <w:jc w:val="left"/>
+              <w:t>likely unconstrained</w:t>
+            </w:r>
+          </w:p>
+        </w:tc>
+        <w:tc>
+          <w:tcPr>
+            <w:tcW w:w="0" w:type="auto"/>
+          </w:tcPr>
+          <w:p>
+            <w:pPr>
+              <w:pStyle w:val="Compact"/>
+            </w:pPr>
+            <w:r>
+              <w:t>over scoring</w:t>
+            </w:r>
+          </w:p>
+        </w:tc>
+        <w:tc>
+          <w:tcPr>
+            <w:tcW w:w="0" w:type="auto"/>
+          </w:tcPr>
+          <w:p>
+            <w:pPr>
+              <w:pStyle w:val="Compact"/>
             </w:pPr>
             <m:oMath>
               <m:r>
+                <w:rPr>
+                  <w:rFonts w:ascii="Cambria Math" w:hAnsi="Cambria Math"/>
+                </w:rPr>
                 <m:t>≥</m:t>
               </m:r>
             </m:oMath>
             <w:r>
-              <w:t xml:space="preserve"> </w:t>
-            </w:r>
-            <w:r>
-              <w:t xml:space="preserve">90th</w:t>
-            </w:r>
-          </w:p>
-        </w:tc>
-        <w:tc>
-          <w:p>
-            <w:pPr>
-              <w:pStyle w:val="Compact"/>
-              <w:jc w:val="left"/>
-            </w:pPr>
-            <w:r>
-              <w:t xml:space="preserve">1</w:t>
+              <w:t xml:space="preserve"> 90th</w:t>
+            </w:r>
+          </w:p>
+        </w:tc>
+        <w:tc>
+          <w:tcPr>
+            <w:tcW w:w="0" w:type="auto"/>
+          </w:tcPr>
+          <w:p>
+            <w:pPr>
+              <w:pStyle w:val="Compact"/>
+            </w:pPr>
+            <w:r>
+              <w:t>1</w:t>
             </w:r>
           </w:p>
         </w:tc>
       </w:tr>
       <w:tr>
         <w:tc>
-          <w:p>
-            <w:pPr>
-              <w:pStyle w:val="Compact"/>
-            </w:pPr>
-          </w:p>
-        </w:tc>
-        <w:tc>
-          <w:p>
-            <w:pPr>
-              <w:pStyle w:val="Compact"/>
-              <w:jc w:val="left"/>
-            </w:pPr>
-            <w:r>
-              <w:t xml:space="preserve">expected</w:t>
-            </w:r>
-          </w:p>
-        </w:tc>
-        <w:tc>
-          <w:p>
-            <w:pPr>
-              <w:pStyle w:val="Compact"/>
-              <w:jc w:val="left"/>
-            </w:pPr>
-            <w:r>
-              <w:t xml:space="preserve">10th to 90th</w:t>
-            </w:r>
-          </w:p>
-        </w:tc>
-        <w:tc>
-          <w:p>
-            <w:pPr>
-              <w:pStyle w:val="Compact"/>
-              <w:jc w:val="left"/>
-            </w:pPr>
-            <w:r>
-              <w:t xml:space="preserve">2</w:t>
+          <w:tcPr>
+            <w:tcW w:w="0" w:type="auto"/>
+          </w:tcPr>
+          <w:p>
+            <w:pPr>
+              <w:pStyle w:val="Compact"/>
+            </w:pPr>
+          </w:p>
+        </w:tc>
+        <w:tc>
+          <w:tcPr>
+            <w:tcW w:w="0" w:type="auto"/>
+          </w:tcPr>
+          <w:p>
+            <w:pPr>
+              <w:pStyle w:val="Compact"/>
+            </w:pPr>
+            <w:r>
+              <w:t>expected</w:t>
+            </w:r>
+          </w:p>
+        </w:tc>
+        <w:tc>
+          <w:tcPr>
+            <w:tcW w:w="0" w:type="auto"/>
+          </w:tcPr>
+          <w:p>
+            <w:pPr>
+              <w:pStyle w:val="Compact"/>
+            </w:pPr>
+            <w:r>
+              <w:t>10th to 90th</w:t>
+            </w:r>
+          </w:p>
+        </w:tc>
+        <w:tc>
+          <w:tcPr>
+            <w:tcW w:w="0" w:type="auto"/>
+          </w:tcPr>
+          <w:p>
+            <w:pPr>
+              <w:pStyle w:val="Compact"/>
+            </w:pPr>
+            <w:r>
+              <w:t>2</w:t>
             </w:r>
           </w:p>
         </w:tc>
       </w:tr>
       <w:tr>
         <w:tc>
-          <w:p>
-            <w:pPr>
-              <w:pStyle w:val="Compact"/>
-            </w:pPr>
-          </w:p>
-        </w:tc>
-        <w:tc>
-          <w:p>
-            <w:pPr>
-              <w:pStyle w:val="Compact"/>
-              <w:jc w:val="left"/>
-            </w:pPr>
-            <w:r>
-              <w:t xml:space="preserve">under scoring</w:t>
-            </w:r>
-          </w:p>
-        </w:tc>
-        <w:tc>
-          <w:p>
-            <w:pPr>
-              <w:pStyle w:val="Compact"/>
-              <w:jc w:val="left"/>
-            </w:pPr>
-            <w:r>
-              <w:t xml:space="preserve">0.79 to 10th</w:t>
-            </w:r>
-          </w:p>
-        </w:tc>
-        <w:tc>
-          <w:p>
-            <w:pPr>
-              <w:pStyle w:val="Compact"/>
-              <w:jc w:val="left"/>
-            </w:pPr>
-            <w:r>
-              <w:t xml:space="preserve">3</w:t>
+          <w:tcPr>
+            <w:tcW w:w="0" w:type="auto"/>
+          </w:tcPr>
+          <w:p>
+            <w:pPr>
+              <w:pStyle w:val="Compact"/>
+            </w:pPr>
+          </w:p>
+        </w:tc>
+        <w:tc>
+          <w:tcPr>
+            <w:tcW w:w="0" w:type="auto"/>
+          </w:tcPr>
+          <w:p>
+            <w:pPr>
+              <w:pStyle w:val="Compact"/>
+            </w:pPr>
+            <w:r>
+              <w:t>under scoring</w:t>
+            </w:r>
+          </w:p>
+        </w:tc>
+        <w:tc>
+          <w:tcPr>
+            <w:tcW w:w="0" w:type="auto"/>
+          </w:tcPr>
+          <w:p>
+            <w:pPr>
+              <w:pStyle w:val="Compact"/>
+            </w:pPr>
+            <w:r>
+              <w:t>0.79 to 10th</w:t>
+            </w:r>
+          </w:p>
+        </w:tc>
+        <w:tc>
+          <w:tcPr>
+            <w:tcW w:w="0" w:type="auto"/>
+          </w:tcPr>
+          <w:p>
+            <w:pPr>
+              <w:pStyle w:val="Compact"/>
+            </w:pPr>
+            <w:r>
+              <w:t>3</w:t>
             </w:r>
           </w:p>
         </w:tc>
       </w:tr>
       <w:tr>
         <w:tc>
-          <w:p>
-            <w:pPr>
-              <w:pStyle w:val="Compact"/>
-            </w:pPr>
-          </w:p>
-        </w:tc>
-        <w:tc>
-          <w:p>
-            <w:pPr>
-              <w:pStyle w:val="Compact"/>
-              <w:jc w:val="left"/>
-            </w:pPr>
-            <w:r>
-              <w:t xml:space="preserve">under scoring</w:t>
-            </w:r>
-          </w:p>
-        </w:tc>
-        <w:tc>
-          <w:p>
-            <w:pPr>
-              <w:pStyle w:val="Compact"/>
-              <w:jc w:val="left"/>
-            </w:pPr>
-            <w:r>
-              <w:t xml:space="preserve">&lt; 0.79</w:t>
-            </w:r>
-          </w:p>
-        </w:tc>
-        <w:tc>
-          <w:p>
-            <w:pPr>
-              <w:pStyle w:val="Compact"/>
-              <w:jc w:val="left"/>
-            </w:pPr>
-            <w:r>
-              <w:t xml:space="preserve">4</w:t>
+          <w:tcPr>
+            <w:tcW w:w="0" w:type="auto"/>
+          </w:tcPr>
+          <w:p>
+            <w:pPr>
+              <w:pStyle w:val="Compact"/>
+            </w:pPr>
+          </w:p>
+        </w:tc>
+        <w:tc>
+          <w:tcPr>
+            <w:tcW w:w="0" w:type="auto"/>
+          </w:tcPr>
+          <w:p>
+            <w:pPr>
+              <w:pStyle w:val="Compact"/>
+            </w:pPr>
+            <w:r>
+              <w:t>under scoring</w:t>
+            </w:r>
+          </w:p>
+        </w:tc>
+        <w:tc>
+          <w:tcPr>
+            <w:tcW w:w="0" w:type="auto"/>
+          </w:tcPr>
+          <w:p>
+            <w:pPr>
+              <w:pStyle w:val="Compact"/>
+            </w:pPr>
+            <w:r>
+              <w:t>&lt; 0.79</w:t>
+            </w:r>
+          </w:p>
+        </w:tc>
+        <w:tc>
+          <w:tcPr>
+            <w:tcW w:w="0" w:type="auto"/>
+          </w:tcPr>
+          <w:p>
+            <w:pPr>
+              <w:pStyle w:val="Compact"/>
+            </w:pPr>
+            <w:r>
+              <w:t>4</w:t>
             </w:r>
           </w:p>
         </w:tc>
       </w:tr>
       <w:tr>
         <w:tc>
-          <w:p>
-            <w:pPr>
-              <w:pStyle w:val="Compact"/>
-              <w:jc w:val="left"/>
+          <w:tcPr>
+            <w:tcW w:w="0" w:type="auto"/>
+          </w:tcPr>
+          <w:p>
+            <w:pPr>
+              <w:pStyle w:val="Compact"/>
             </w:pPr>
             <w:r>
               <w:rPr>
                 <w:b/>
               </w:rPr>
-              <w:t xml:space="preserve">possibly unconstrained</w:t>
-            </w:r>
-          </w:p>
-        </w:tc>
-        <w:tc>
-          <w:p>
-            <w:pPr>
-              <w:pStyle w:val="Compact"/>
-              <w:jc w:val="left"/>
-            </w:pPr>
-            <w:r>
-              <w:t xml:space="preserve">over scoring</w:t>
-            </w:r>
-          </w:p>
-        </w:tc>
-        <w:tc>
-          <w:p>
-            <w:pPr>
-              <w:pStyle w:val="Compact"/>
-              <w:jc w:val="left"/>
+              <w:t>possibly unconstrained</w:t>
+            </w:r>
+          </w:p>
+        </w:tc>
+        <w:tc>
+          <w:tcPr>
+            <w:tcW w:w="0" w:type="auto"/>
+          </w:tcPr>
+          <w:p>
+            <w:pPr>
+              <w:pStyle w:val="Compact"/>
+            </w:pPr>
+            <w:r>
+              <w:t>over scoring</w:t>
+            </w:r>
+          </w:p>
+        </w:tc>
+        <w:tc>
+          <w:tcPr>
+            <w:tcW w:w="0" w:type="auto"/>
+          </w:tcPr>
+          <w:p>
+            <w:pPr>
+              <w:pStyle w:val="Compact"/>
             </w:pPr>
             <m:oMath>
               <m:r>
+                <w:rPr>
+                  <w:rFonts w:ascii="Cambria Math" w:hAnsi="Cambria Math"/>
+                </w:rPr>
                 <m:t>≥</m:t>
               </m:r>
             </m:oMath>
             <w:r>
-              <w:t xml:space="preserve"> </w:t>
-            </w:r>
-            <w:r>
-              <w:t xml:space="preserve">90th</w:t>
-            </w:r>
-          </w:p>
-        </w:tc>
-        <w:tc>
-          <w:p>
-            <w:pPr>
-              <w:pStyle w:val="Compact"/>
-              <w:jc w:val="left"/>
-            </w:pPr>
-            <w:r>
-              <w:t xml:space="preserve">5</w:t>
+              <w:t xml:space="preserve"> 90th</w:t>
+            </w:r>
+          </w:p>
+        </w:tc>
+        <w:tc>
+          <w:tcPr>
+            <w:tcW w:w="0" w:type="auto"/>
+          </w:tcPr>
+          <w:p>
+            <w:pPr>
+              <w:pStyle w:val="Compact"/>
+            </w:pPr>
+            <w:r>
+              <w:t>5</w:t>
             </w:r>
           </w:p>
         </w:tc>
       </w:tr>
       <w:tr>
         <w:tc>
-          <w:p>
-            <w:pPr>
-              <w:pStyle w:val="Compact"/>
-            </w:pPr>
-          </w:p>
-        </w:tc>
-        <w:tc>
-          <w:p>
-            <w:pPr>
-              <w:pStyle w:val="Compact"/>
-              <w:jc w:val="left"/>
-            </w:pPr>
-            <w:r>
-              <w:t xml:space="preserve">expected</w:t>
-            </w:r>
-          </w:p>
-        </w:tc>
-        <w:tc>
-          <w:p>
-            <w:pPr>
-              <w:pStyle w:val="Compact"/>
-              <w:jc w:val="left"/>
-            </w:pPr>
-            <w:r>
-              <w:t xml:space="preserve">0.79 to 90th</w:t>
-            </w:r>
-          </w:p>
-        </w:tc>
-        <w:tc>
-          <w:p>
-            <w:pPr>
-              <w:pStyle w:val="Compact"/>
-              <w:jc w:val="left"/>
-            </w:pPr>
-            <w:r>
-              <w:t xml:space="preserve">6</w:t>
+          <w:tcPr>
+            <w:tcW w:w="0" w:type="auto"/>
+          </w:tcPr>
+          <w:p>
+            <w:pPr>
+              <w:pStyle w:val="Compact"/>
+            </w:pPr>
+          </w:p>
+        </w:tc>
+        <w:tc>
+          <w:tcPr>
+            <w:tcW w:w="0" w:type="auto"/>
+          </w:tcPr>
+          <w:p>
+            <w:pPr>
+              <w:pStyle w:val="Compact"/>
+            </w:pPr>
+            <w:r>
+              <w:t>expected</w:t>
+            </w:r>
+          </w:p>
+        </w:tc>
+        <w:tc>
+          <w:tcPr>
+            <w:tcW w:w="0" w:type="auto"/>
+          </w:tcPr>
+          <w:p>
+            <w:pPr>
+              <w:pStyle w:val="Compact"/>
+            </w:pPr>
+            <w:r>
+              <w:t>0.79 to 90th</w:t>
+            </w:r>
+          </w:p>
+        </w:tc>
+        <w:tc>
+          <w:tcPr>
+            <w:tcW w:w="0" w:type="auto"/>
+          </w:tcPr>
+          <w:p>
+            <w:pPr>
+              <w:pStyle w:val="Compact"/>
+            </w:pPr>
+            <w:r>
+              <w:t>6</w:t>
             </w:r>
           </w:p>
         </w:tc>
       </w:tr>
       <w:tr>
         <w:tc>
-          <w:p>
-            <w:pPr>
-              <w:pStyle w:val="Compact"/>
-            </w:pPr>
-          </w:p>
-        </w:tc>
-        <w:tc>
-          <w:p>
-            <w:pPr>
-              <w:pStyle w:val="Compact"/>
-              <w:jc w:val="left"/>
-            </w:pPr>
-            <w:r>
-              <w:t xml:space="preserve">expected</w:t>
-            </w:r>
-          </w:p>
-        </w:tc>
-        <w:tc>
-          <w:p>
-            <w:pPr>
-              <w:pStyle w:val="Compact"/>
-              <w:jc w:val="left"/>
-            </w:pPr>
-            <w:r>
-              <w:t xml:space="preserve">10th to 0.79</w:t>
-            </w:r>
-          </w:p>
-        </w:tc>
-        <w:tc>
-          <w:p>
-            <w:pPr>
-              <w:pStyle w:val="Compact"/>
-              <w:jc w:val="left"/>
-            </w:pPr>
-            <w:r>
-              <w:t xml:space="preserve">7</w:t>
+          <w:tcPr>
+            <w:tcW w:w="0" w:type="auto"/>
+          </w:tcPr>
+          <w:p>
+            <w:pPr>
+              <w:pStyle w:val="Compact"/>
+            </w:pPr>
+          </w:p>
+        </w:tc>
+        <w:tc>
+          <w:tcPr>
+            <w:tcW w:w="0" w:type="auto"/>
+          </w:tcPr>
+          <w:p>
+            <w:pPr>
+              <w:pStyle w:val="Compact"/>
+            </w:pPr>
+            <w:r>
+              <w:t>expected</w:t>
+            </w:r>
+          </w:p>
+        </w:tc>
+        <w:tc>
+          <w:tcPr>
+            <w:tcW w:w="0" w:type="auto"/>
+          </w:tcPr>
+          <w:p>
+            <w:pPr>
+              <w:pStyle w:val="Compact"/>
+            </w:pPr>
+            <w:r>
+              <w:t>10th to 0.79</w:t>
+            </w:r>
+          </w:p>
+        </w:tc>
+        <w:tc>
+          <w:tcPr>
+            <w:tcW w:w="0" w:type="auto"/>
+          </w:tcPr>
+          <w:p>
+            <w:pPr>
+              <w:pStyle w:val="Compact"/>
+            </w:pPr>
+            <w:r>
+              <w:t>7</w:t>
             </w:r>
           </w:p>
         </w:tc>
       </w:tr>
       <w:tr>
         <w:tc>
-          <w:p>
-            <w:pPr>
-              <w:pStyle w:val="Compact"/>
-            </w:pPr>
-          </w:p>
-        </w:tc>
-        <w:tc>
-          <w:p>
-            <w:pPr>
-              <w:pStyle w:val="Compact"/>
-              <w:jc w:val="left"/>
-            </w:pPr>
-            <w:r>
-              <w:t xml:space="preserve">under scoring</w:t>
-            </w:r>
-          </w:p>
-        </w:tc>
-        <w:tc>
-          <w:p>
-            <w:pPr>
-              <w:pStyle w:val="Compact"/>
-              <w:jc w:val="left"/>
-            </w:pPr>
-            <w:r>
-              <w:t xml:space="preserve">&lt; 10th</w:t>
-            </w:r>
-          </w:p>
-        </w:tc>
-        <w:tc>
-          <w:p>
-            <w:pPr>
-              <w:pStyle w:val="Compact"/>
-              <w:jc w:val="left"/>
-            </w:pPr>
-            <w:r>
-              <w:t xml:space="preserve">8</w:t>
+          <w:tcPr>
+            <w:tcW w:w="0" w:type="auto"/>
+          </w:tcPr>
+          <w:p>
+            <w:pPr>
+              <w:pStyle w:val="Compact"/>
+            </w:pPr>
+          </w:p>
+        </w:tc>
+        <w:tc>
+          <w:tcPr>
+            <w:tcW w:w="0" w:type="auto"/>
+          </w:tcPr>
+          <w:p>
+            <w:pPr>
+              <w:pStyle w:val="Compact"/>
+            </w:pPr>
+            <w:r>
+              <w:t>under scoring</w:t>
+            </w:r>
+          </w:p>
+        </w:tc>
+        <w:tc>
+          <w:tcPr>
+            <w:tcW w:w="0" w:type="auto"/>
+          </w:tcPr>
+          <w:p>
+            <w:pPr>
+              <w:pStyle w:val="Compact"/>
+            </w:pPr>
+            <w:r>
+              <w:t>&lt; 10th</w:t>
+            </w:r>
+          </w:p>
+        </w:tc>
+        <w:tc>
+          <w:tcPr>
+            <w:tcW w:w="0" w:type="auto"/>
+          </w:tcPr>
+          <w:p>
+            <w:pPr>
+              <w:pStyle w:val="Compact"/>
+            </w:pPr>
+            <w:r>
+              <w:t>8</w:t>
             </w:r>
           </w:p>
         </w:tc>
       </w:tr>
       <w:tr>
         <w:tc>
-          <w:p>
-            <w:pPr>
-              <w:pStyle w:val="Compact"/>
-              <w:jc w:val="left"/>
+          <w:tcPr>
+            <w:tcW w:w="0" w:type="auto"/>
+          </w:tcPr>
+          <w:p>
+            <w:pPr>
+              <w:pStyle w:val="Compact"/>
             </w:pPr>
             <w:r>
               <w:rPr>
                 <w:b/>
               </w:rPr>
-              <w:t xml:space="preserve">possibly constrained</w:t>
-            </w:r>
-          </w:p>
-        </w:tc>
-        <w:tc>
-          <w:p>
-            <w:pPr>
-              <w:pStyle w:val="Compact"/>
-              <w:jc w:val="left"/>
-            </w:pPr>
-            <w:r>
-              <w:t xml:space="preserve">over scoring</w:t>
-            </w:r>
-          </w:p>
-        </w:tc>
-        <w:tc>
-          <w:p>
-            <w:pPr>
-              <w:pStyle w:val="Compact"/>
-              <w:jc w:val="left"/>
+              <w:t>possibly constrained</w:t>
+            </w:r>
+          </w:p>
+        </w:tc>
+        <w:tc>
+          <w:tcPr>
+            <w:tcW w:w="0" w:type="auto"/>
+          </w:tcPr>
+          <w:p>
+            <w:pPr>
+              <w:pStyle w:val="Compact"/>
+            </w:pPr>
+            <w:r>
+              <w:t>over scoring</w:t>
+            </w:r>
+          </w:p>
+        </w:tc>
+        <w:tc>
+          <w:tcPr>
+            <w:tcW w:w="0" w:type="auto"/>
+          </w:tcPr>
+          <w:p>
+            <w:pPr>
+              <w:pStyle w:val="Compact"/>
             </w:pPr>
             <m:oMath>
               <m:r>
+                <w:rPr>
+                  <w:rFonts w:ascii="Cambria Math" w:hAnsi="Cambria Math"/>
+                </w:rPr>
                 <m:t>≥</m:t>
               </m:r>
             </m:oMath>
             <w:r>
-              <w:t xml:space="preserve"> </w:t>
-            </w:r>
-            <w:r>
-              <w:t xml:space="preserve">90th</w:t>
-            </w:r>
-          </w:p>
-        </w:tc>
-        <w:tc>
-          <w:p>
-            <w:pPr>
-              <w:pStyle w:val="Compact"/>
-              <w:jc w:val="left"/>
-            </w:pPr>
-            <w:r>
-              <w:t xml:space="preserve">9</w:t>
+              <w:t xml:space="preserve"> 90th</w:t>
+            </w:r>
+          </w:p>
+        </w:tc>
+        <w:tc>
+          <w:tcPr>
+            <w:tcW w:w="0" w:type="auto"/>
+          </w:tcPr>
+          <w:p>
+            <w:pPr>
+              <w:pStyle w:val="Compact"/>
+            </w:pPr>
+            <w:r>
+              <w:t>9</w:t>
             </w:r>
           </w:p>
         </w:tc>
       </w:tr>
       <w:tr>
         <w:tc>
-          <w:p>
-            <w:pPr>
-              <w:pStyle w:val="Compact"/>
-            </w:pPr>
-          </w:p>
-        </w:tc>
-        <w:tc>
-          <w:p>
-            <w:pPr>
-              <w:pStyle w:val="Compact"/>
-              <w:jc w:val="left"/>
-            </w:pPr>
-            <w:r>
-              <w:t xml:space="preserve">expected</w:t>
-            </w:r>
-          </w:p>
-        </w:tc>
-        <w:tc>
-          <w:p>
-            <w:pPr>
-              <w:pStyle w:val="Compact"/>
-              <w:jc w:val="left"/>
-            </w:pPr>
-            <w:r>
-              <w:t xml:space="preserve">0.79 to 90th</w:t>
-            </w:r>
-          </w:p>
-        </w:tc>
-        <w:tc>
-          <w:p>
-            <w:pPr>
-              <w:pStyle w:val="Compact"/>
-              <w:jc w:val="left"/>
-            </w:pPr>
-            <w:r>
-              <w:t xml:space="preserve">10</w:t>
+          <w:tcPr>
+            <w:tcW w:w="0" w:type="auto"/>
+          </w:tcPr>
+          <w:p>
+            <w:pPr>
+              <w:pStyle w:val="Compact"/>
+            </w:pPr>
+          </w:p>
+        </w:tc>
+        <w:tc>
+          <w:tcPr>
+            <w:tcW w:w="0" w:type="auto"/>
+          </w:tcPr>
+          <w:p>
+            <w:pPr>
+              <w:pStyle w:val="Compact"/>
+            </w:pPr>
+            <w:r>
+              <w:t>expected</w:t>
+            </w:r>
+          </w:p>
+        </w:tc>
+        <w:tc>
+          <w:tcPr>
+            <w:tcW w:w="0" w:type="auto"/>
+          </w:tcPr>
+          <w:p>
+            <w:pPr>
+              <w:pStyle w:val="Compact"/>
+            </w:pPr>
+            <w:r>
+              <w:t>0.79 to 90th</w:t>
+            </w:r>
+          </w:p>
+        </w:tc>
+        <w:tc>
+          <w:tcPr>
+            <w:tcW w:w="0" w:type="auto"/>
+          </w:tcPr>
+          <w:p>
+            <w:pPr>
+              <w:pStyle w:val="Compact"/>
+            </w:pPr>
+            <w:r>
+              <w:t>10</w:t>
             </w:r>
           </w:p>
         </w:tc>
       </w:tr>
       <w:tr>
         <w:tc>
-          <w:p>
-            <w:pPr>
-              <w:pStyle w:val="Compact"/>
-            </w:pPr>
-          </w:p>
-        </w:tc>
-        <w:tc>
-          <w:p>
-            <w:pPr>
-              <w:pStyle w:val="Compact"/>
-              <w:jc w:val="left"/>
-            </w:pPr>
-            <w:r>
-              <w:t xml:space="preserve">expected</w:t>
-            </w:r>
-          </w:p>
-        </w:tc>
-        <w:tc>
-          <w:p>
-            <w:pPr>
-              <w:pStyle w:val="Compact"/>
-              <w:jc w:val="left"/>
-            </w:pPr>
-            <w:r>
-              <w:t xml:space="preserve">10th to 0.79</w:t>
-            </w:r>
-          </w:p>
-        </w:tc>
-        <w:tc>
-          <w:p>
-            <w:pPr>
-              <w:pStyle w:val="Compact"/>
-              <w:jc w:val="left"/>
-            </w:pPr>
-            <w:r>
-              <w:t xml:space="preserve">11</w:t>
+          <w:tcPr>
+            <w:tcW w:w="0" w:type="auto"/>
+          </w:tcPr>
+          <w:p>
+            <w:pPr>
+              <w:pStyle w:val="Compact"/>
+            </w:pPr>
+          </w:p>
+        </w:tc>
+        <w:tc>
+          <w:tcPr>
+            <w:tcW w:w="0" w:type="auto"/>
+          </w:tcPr>
+          <w:p>
+            <w:pPr>
+              <w:pStyle w:val="Compact"/>
+            </w:pPr>
+            <w:r>
+              <w:t>expected</w:t>
+            </w:r>
+          </w:p>
+        </w:tc>
+        <w:tc>
+          <w:tcPr>
+            <w:tcW w:w="0" w:type="auto"/>
+          </w:tcPr>
+          <w:p>
+            <w:pPr>
+              <w:pStyle w:val="Compact"/>
+            </w:pPr>
+            <w:r>
+              <w:t>10th to 0.79</w:t>
+            </w:r>
+          </w:p>
+        </w:tc>
+        <w:tc>
+          <w:tcPr>
+            <w:tcW w:w="0" w:type="auto"/>
+          </w:tcPr>
+          <w:p>
+            <w:pPr>
+              <w:pStyle w:val="Compact"/>
+            </w:pPr>
+            <w:r>
+              <w:t>11</w:t>
             </w:r>
           </w:p>
         </w:tc>
       </w:tr>
       <w:tr>
         <w:tc>
-          <w:p>
-            <w:pPr>
-              <w:pStyle w:val="Compact"/>
-            </w:pPr>
-          </w:p>
-        </w:tc>
-        <w:tc>
-          <w:p>
-            <w:pPr>
-              <w:pStyle w:val="Compact"/>
-              <w:jc w:val="left"/>
-            </w:pPr>
-            <w:r>
-              <w:t xml:space="preserve">under scoring</w:t>
-            </w:r>
-          </w:p>
-        </w:tc>
-        <w:tc>
-          <w:p>
-            <w:pPr>
-              <w:pStyle w:val="Compact"/>
-              <w:jc w:val="left"/>
-            </w:pPr>
-            <w:r>
-              <w:t xml:space="preserve">&lt; 10th</w:t>
-            </w:r>
-          </w:p>
-        </w:tc>
-        <w:tc>
-          <w:p>
-            <w:pPr>
-              <w:pStyle w:val="Compact"/>
-              <w:jc w:val="left"/>
-            </w:pPr>
-            <w:r>
-              <w:t xml:space="preserve">12</w:t>
+          <w:tcPr>
+            <w:tcW w:w="0" w:type="auto"/>
+          </w:tcPr>
+          <w:p>
+            <w:pPr>
+              <w:pStyle w:val="Compact"/>
+            </w:pPr>
+          </w:p>
+        </w:tc>
+        <w:tc>
+          <w:tcPr>
+            <w:tcW w:w="0" w:type="auto"/>
+          </w:tcPr>
+          <w:p>
+            <w:pPr>
+              <w:pStyle w:val="Compact"/>
+            </w:pPr>
+            <w:r>
+              <w:t>under scoring</w:t>
+            </w:r>
+          </w:p>
+        </w:tc>
+        <w:tc>
+          <w:tcPr>
+            <w:tcW w:w="0" w:type="auto"/>
+          </w:tcPr>
+          <w:p>
+            <w:pPr>
+              <w:pStyle w:val="Compact"/>
+            </w:pPr>
+            <w:r>
+              <w:t>&lt; 10th</w:t>
+            </w:r>
+          </w:p>
+        </w:tc>
+        <w:tc>
+          <w:tcPr>
+            <w:tcW w:w="0" w:type="auto"/>
+          </w:tcPr>
+          <w:p>
+            <w:pPr>
+              <w:pStyle w:val="Compact"/>
+            </w:pPr>
+            <w:r>
+              <w:t>12</w:t>
             </w:r>
           </w:p>
         </w:tc>
       </w:tr>
       <w:tr>
         <w:tc>
-          <w:p>
-            <w:pPr>
-              <w:pStyle w:val="Compact"/>
-              <w:jc w:val="left"/>
+          <w:tcPr>
+            <w:tcW w:w="0" w:type="auto"/>
+          </w:tcPr>
+          <w:p>
+            <w:pPr>
+              <w:pStyle w:val="Compact"/>
             </w:pPr>
             <w:r>
               <w:rPr>
                 <w:b/>
               </w:rPr>
-              <w:t xml:space="preserve">likely constrained</w:t>
-            </w:r>
-          </w:p>
-        </w:tc>
-        <w:tc>
-          <w:p>
-            <w:pPr>
-              <w:pStyle w:val="Compact"/>
-              <w:jc w:val="left"/>
-            </w:pPr>
-            <w:r>
-              <w:t xml:space="preserve">over scoring</w:t>
-            </w:r>
-          </w:p>
-        </w:tc>
-        <w:tc>
-          <w:p>
-            <w:pPr>
-              <w:pStyle w:val="Compact"/>
-              <w:jc w:val="left"/>
+              <w:t>likely constrained</w:t>
+            </w:r>
+          </w:p>
+        </w:tc>
+        <w:tc>
+          <w:tcPr>
+            <w:tcW w:w="0" w:type="auto"/>
+          </w:tcPr>
+          <w:p>
+            <w:pPr>
+              <w:pStyle w:val="Compact"/>
+            </w:pPr>
+            <w:r>
+              <w:t>over scoring</w:t>
+            </w:r>
+          </w:p>
+        </w:tc>
+        <w:tc>
+          <w:tcPr>
+            <w:tcW w:w="0" w:type="auto"/>
+          </w:tcPr>
+          <w:p>
+            <w:pPr>
+              <w:pStyle w:val="Compact"/>
             </w:pPr>
             <m:oMath>
               <m:r>
+                <w:rPr>
+                  <w:rFonts w:ascii="Cambria Math" w:hAnsi="Cambria Math"/>
+                </w:rPr>
                 <m:t>≥</m:t>
               </m:r>
             </m:oMath>
             <w:r>
-              <w:t xml:space="preserve"> </w:t>
-            </w:r>
-            <w:r>
-              <w:t xml:space="preserve">0.79</w:t>
-            </w:r>
-          </w:p>
-        </w:tc>
-        <w:tc>
-          <w:p>
-            <w:pPr>
-              <w:pStyle w:val="Compact"/>
-              <w:jc w:val="left"/>
-            </w:pPr>
-            <w:r>
-              <w:t xml:space="preserve">13</w:t>
+              <w:t xml:space="preserve"> 0.79</w:t>
+            </w:r>
+          </w:p>
+        </w:tc>
+        <w:tc>
+          <w:tcPr>
+            <w:tcW w:w="0" w:type="auto"/>
+          </w:tcPr>
+          <w:p>
+            <w:pPr>
+              <w:pStyle w:val="Compact"/>
+            </w:pPr>
+            <w:r>
+              <w:t>13</w:t>
             </w:r>
           </w:p>
         </w:tc>
       </w:tr>
       <w:tr>
         <w:tc>
-          <w:p>
-            <w:pPr>
-              <w:pStyle w:val="Compact"/>
-            </w:pPr>
-          </w:p>
-        </w:tc>
-        <w:tc>
-          <w:p>
-            <w:pPr>
-              <w:pStyle w:val="Compact"/>
-              <w:jc w:val="left"/>
-            </w:pPr>
-            <w:r>
-              <w:t xml:space="preserve">over scoring</w:t>
-            </w:r>
-          </w:p>
-        </w:tc>
-        <w:tc>
-          <w:p>
-            <w:pPr>
-              <w:pStyle w:val="Compact"/>
-              <w:jc w:val="left"/>
-            </w:pPr>
-            <w:r>
-              <w:t xml:space="preserve">90th to 0.79</w:t>
-            </w:r>
-          </w:p>
-        </w:tc>
-        <w:tc>
-          <w:p>
-            <w:pPr>
-              <w:pStyle w:val="Compact"/>
-              <w:jc w:val="left"/>
-            </w:pPr>
-            <w:r>
-              <w:t xml:space="preserve">14</w:t>
+          <w:tcPr>
+            <w:tcW w:w="0" w:type="auto"/>
+          </w:tcPr>
+          <w:p>
+            <w:pPr>
+              <w:pStyle w:val="Compact"/>
+            </w:pPr>
+          </w:p>
+        </w:tc>
+        <w:tc>
+          <w:tcPr>
+            <w:tcW w:w="0" w:type="auto"/>
+          </w:tcPr>
+          <w:p>
+            <w:pPr>
+              <w:pStyle w:val="Compact"/>
+            </w:pPr>
+            <w:r>
+              <w:t>over scoring</w:t>
+            </w:r>
+          </w:p>
+        </w:tc>
+        <w:tc>
+          <w:tcPr>
+            <w:tcW w:w="0" w:type="auto"/>
+          </w:tcPr>
+          <w:p>
+            <w:pPr>
+              <w:pStyle w:val="Compact"/>
+            </w:pPr>
+            <w:r>
+              <w:t>90th to 0.79</w:t>
+            </w:r>
+          </w:p>
+        </w:tc>
+        <w:tc>
+          <w:tcPr>
+            <w:tcW w:w="0" w:type="auto"/>
+          </w:tcPr>
+          <w:p>
+            <w:pPr>
+              <w:pStyle w:val="Compact"/>
+            </w:pPr>
+            <w:r>
+              <w:t>14</w:t>
             </w:r>
           </w:p>
         </w:tc>
       </w:tr>
       <w:tr>
         <w:tc>
-          <w:p>
-            <w:pPr>
-              <w:pStyle w:val="Compact"/>
-            </w:pPr>
-          </w:p>
-        </w:tc>
-        <w:tc>
-          <w:p>
-            <w:pPr>
-              <w:pStyle w:val="Compact"/>
-              <w:jc w:val="left"/>
-            </w:pPr>
-            <w:r>
-              <w:t xml:space="preserve">expected</w:t>
-            </w:r>
-          </w:p>
-        </w:tc>
-        <w:tc>
-          <w:p>
-            <w:pPr>
-              <w:pStyle w:val="Compact"/>
-              <w:jc w:val="left"/>
-            </w:pPr>
-            <w:r>
-              <w:t xml:space="preserve">10th to 90th</w:t>
-            </w:r>
-          </w:p>
-        </w:tc>
-        <w:tc>
-          <w:p>
-            <w:pPr>
-              <w:pStyle w:val="Compact"/>
-              <w:jc w:val="left"/>
-            </w:pPr>
-            <w:r>
-              <w:t xml:space="preserve">15</w:t>
+          <w:tcPr>
+            <w:tcW w:w="0" w:type="auto"/>
+          </w:tcPr>
+          <w:p>
+            <w:pPr>
+              <w:pStyle w:val="Compact"/>
+            </w:pPr>
+          </w:p>
+        </w:tc>
+        <w:tc>
+          <w:tcPr>
+            <w:tcW w:w="0" w:type="auto"/>
+          </w:tcPr>
+          <w:p>
+            <w:pPr>
+              <w:pStyle w:val="Compact"/>
+            </w:pPr>
+            <w:r>
+              <w:t>expected</w:t>
+            </w:r>
+          </w:p>
+        </w:tc>
+        <w:tc>
+          <w:tcPr>
+            <w:tcW w:w="0" w:type="auto"/>
+          </w:tcPr>
+          <w:p>
+            <w:pPr>
+              <w:pStyle w:val="Compact"/>
+            </w:pPr>
+            <w:r>
+              <w:t>10th to 90th</w:t>
+            </w:r>
+          </w:p>
+        </w:tc>
+        <w:tc>
+          <w:tcPr>
+            <w:tcW w:w="0" w:type="auto"/>
+          </w:tcPr>
+          <w:p>
+            <w:pPr>
+              <w:pStyle w:val="Compact"/>
+            </w:pPr>
+            <w:r>
+              <w:t>15</w:t>
             </w:r>
           </w:p>
         </w:tc>
       </w:tr>
       <w:tr>
         <w:tc>
-          <w:p>
-            <w:pPr>
-              <w:pStyle w:val="Compact"/>
-            </w:pPr>
-          </w:p>
-        </w:tc>
-        <w:tc>
-          <w:p>
-            <w:pPr>
-              <w:pStyle w:val="Compact"/>
-              <w:jc w:val="left"/>
-            </w:pPr>
-            <w:r>
-              <w:t xml:space="preserve">under scoring</w:t>
-            </w:r>
-          </w:p>
-        </w:tc>
-        <w:tc>
-          <w:p>
-            <w:pPr>
-              <w:pStyle w:val="Compact"/>
-              <w:jc w:val="left"/>
-            </w:pPr>
-            <w:r>
-              <w:t xml:space="preserve">&lt; 10th</w:t>
-            </w:r>
-          </w:p>
-        </w:tc>
-        <w:tc>
-          <w:p>
-            <w:pPr>
-              <w:pStyle w:val="Compact"/>
-              <w:jc w:val="left"/>
-            </w:pPr>
-            <w:r>
-              <w:t xml:space="preserve">16</w:t>
+          <w:tcPr>
+            <w:tcW w:w="0" w:type="auto"/>
+          </w:tcPr>
+          <w:p>
+            <w:pPr>
+              <w:pStyle w:val="Compact"/>
+            </w:pPr>
+          </w:p>
+        </w:tc>
+        <w:tc>
+          <w:tcPr>
+            <w:tcW w:w="0" w:type="auto"/>
+          </w:tcPr>
+          <w:p>
+            <w:pPr>
+              <w:pStyle w:val="Compact"/>
+            </w:pPr>
+            <w:r>
+              <w:t>under scoring</w:t>
+            </w:r>
+          </w:p>
+        </w:tc>
+        <w:tc>
+          <w:tcPr>
+            <w:tcW w:w="0" w:type="auto"/>
+          </w:tcPr>
+          <w:p>
+            <w:pPr>
+              <w:pStyle w:val="Compact"/>
+            </w:pPr>
+            <w:r>
+              <w:t>&lt; 10th</w:t>
+            </w:r>
+          </w:p>
+        </w:tc>
+        <w:tc>
+          <w:tcPr>
+            <w:tcW w:w="0" w:type="auto"/>
+          </w:tcPr>
+          <w:p>
+            <w:pPr>
+              <w:pStyle w:val="Compact"/>
+            </w:pPr>
+            <w:r>
+              <w:t>16</w:t>
             </w:r>
           </w:p>
         </w:tc>
@@ -2654,115 +2738,106 @@
       <w:pPr>
         <w:pStyle w:val="Heading1"/>
       </w:pPr>
-      <w:bookmarkStart w:id="37" w:name="references"/>
-      <w:r>
-        <w:t xml:space="preserve">References</w:t>
-      </w:r>
-      <w:bookmarkEnd w:id="37"/>
+      <w:bookmarkStart w:id="2" w:name="references"/>
+      <w:r>
+        <w:t>References</w:t>
+      </w:r>
+      <w:bookmarkEnd w:id="2"/>
     </w:p>
-    <w:bookmarkStart w:id="44" w:name="refs"/>
-    <w:bookmarkStart w:id="39" w:name="ref-Beck18c"/>
     <w:p>
       <w:pPr>
         <w:pStyle w:val="Bibliography"/>
       </w:pPr>
-      <w:r>
-        <w:t xml:space="preserve">Beck, M. W. 2018. “SCCWRP/SCAPE: v1.0 (Version 1.0). Zenodo,</w:t>
-      </w:r>
-      <w:r>
-        <w:t xml:space="preserve"> </w:t>
-      </w:r>
-      <w:hyperlink r:id="rId38">
+      <w:bookmarkStart w:id="3" w:name="ref-Beck18c"/>
+      <w:bookmarkStart w:id="4" w:name="refs"/>
+      <w:r>
+        <w:t xml:space="preserve">Beck, M. W. 2018. “SCCWRP/SCAPE: v1.0 (Version 1.0). Zenodo, </w:t>
+      </w:r>
+      <w:hyperlink r:id="rId23">
         <w:r>
           <w:rPr>
             <w:rStyle w:val="Hyperlink"/>
           </w:rPr>
-          <w:t xml:space="preserve">http://doi.org/10.5281/zenodo.1218121</w:t>
+          <w:t>http://doi.org/10.5281/zenodo.1218121</w:t>
         </w:r>
       </w:hyperlink>
       <w:r>
-        <w:t xml:space="preserve">.”</w:t>
+        <w:t>.”</w:t>
       </w:r>
     </w:p>
-    <w:bookmarkEnd w:id="39"/>
-    <w:bookmarkStart w:id="41" w:name="ref-Hill16"/>
     <w:p>
       <w:pPr>
         <w:pStyle w:val="Bibliography"/>
       </w:pPr>
-      <w:r>
-        <w:t xml:space="preserve">Hill, R. A., M. H. Weber, S. G. Leibowitz, A. R. Olsen, and D. J. Thornbrugh. 2016. “The Stream-Catchment (StreamCat) Dataset: A Database of Watershed Metrics for the Conterminous United States.”</w:t>
-      </w:r>
-      <w:r>
-        <w:t xml:space="preserve"> </w:t>
+      <w:bookmarkStart w:id="5" w:name="ref-Hill16"/>
+      <w:bookmarkEnd w:id="3"/>
+      <w:r>
+        <w:t xml:space="preserve">Hill, R. A., M. H. Weber, S. G. Leibowitz, A. R. Olsen, and D. J. Thornbrugh. 2016. “The Stream-Catchment (StreamCat) Dataset: A Database of Watershed Metrics for the Conterminous United States.” </w:t>
       </w:r>
       <w:r>
         <w:rPr>
           <w:i/>
         </w:rPr>
-        <w:t xml:space="preserve">Journal of the American Water Resources Assocation</w:t>
-      </w:r>
-      <w:r>
-        <w:t xml:space="preserve"> </w:t>
-      </w:r>
-      <w:r>
-        <w:t xml:space="preserve">52:120–28.</w:t>
-      </w:r>
-      <w:r>
-        <w:t xml:space="preserve"> </w:t>
-      </w:r>
-      <w:hyperlink r:id="rId40">
+        <w:t>Journal of the American Water Resources Assocation</w:t>
+      </w:r>
+      <w:r>
+        <w:t xml:space="preserve"> 52:120–28</w:t>
+      </w:r>
+      <w:r>
+        <w:t xml:space="preserve">. </w:t>
+      </w:r>
+      <w:hyperlink r:id="rId24">
         <w:r>
           <w:rPr>
             <w:rStyle w:val="Hyperlink"/>
           </w:rPr>
-          <w:t xml:space="preserve">https://doi.org/10.1111/1752-1688.12372</w:t>
+          <w:t>https://doi.org/10.1111/1752-1688.12372</w:t>
         </w:r>
       </w:hyperlink>
       <w:r>
-        <w:t xml:space="preserve">.</w:t>
+        <w:t>.</w:t>
       </w:r>
     </w:p>
-    <w:bookmarkEnd w:id="41"/>
-    <w:bookmarkStart w:id="43" w:name="ref-Meinshausen17"/>
     <w:p>
       <w:pPr>
         <w:pStyle w:val="Bibliography"/>
       </w:pPr>
-      <w:r>
-        <w:t xml:space="preserve">Meinshausen, Nicolai. 2017.</w:t>
-      </w:r>
-      <w:r>
-        <w:t xml:space="preserve"> </w:t>
+      <w:bookmarkStart w:id="6" w:name="ref-Meinshausen17"/>
+      <w:bookmarkEnd w:id="5"/>
+      <w:r>
+        <w:t xml:space="preserve">Meinshausen, Nicolai. 2017. </w:t>
       </w:r>
       <w:r>
         <w:rPr>
           <w:i/>
         </w:rPr>
-        <w:t xml:space="preserve">QuantregForest: Quantile Regression Forests</w:t>
-      </w:r>
-      <w:r>
-        <w:t xml:space="preserve">.</w:t>
-      </w:r>
-      <w:r>
-        <w:t xml:space="preserve"> </w:t>
-      </w:r>
-      <w:hyperlink r:id="rId42">
+        <w:t>QuantregForest: Quantile Regression Forests</w:t>
+      </w:r>
+      <w:r>
+        <w:t xml:space="preserve">. </w:t>
+      </w:r>
+      <w:hyperlink r:id="rId25">
         <w:r>
           <w:rPr>
             <w:rStyle w:val="Hyperlink"/>
           </w:rPr>
-          <w:t xml:space="preserve">https://CRAN.R-project.org/package=quantregForest</w:t>
+          <w:t>https://CRAN</w:t>
+        </w:r>
+        <w:r>
+          <w:rPr>
+            <w:rStyle w:val="Hyperlink"/>
+          </w:rPr>
+          <w:t>.R-project.org/package=quantregForest</w:t>
         </w:r>
       </w:hyperlink>
       <w:r>
-        <w:t xml:space="preserve">.</w:t>
+        <w:t>.</w:t>
       </w:r>
     </w:p>
-    <w:bookmarkEnd w:id="43"/>
-    <w:bookmarkEnd w:id="44"/>
+    <w:bookmarkEnd w:id="6"/>
+    <w:bookmarkEnd w:id="4"/>
     <w:sectPr>
-      <w:footerReference w:type="default" r:id="rId9"/>
+      <w:footerReference w:type="default" r:id="rId26"/>
       <w:pgSz w:w="12240" w:h="15840"/>
       <w:pgMar w:top="1440" w:right="1440" w:bottom="1440" w:left="1440" w:header="720" w:footer="720" w:gutter="0"/>
       <w:lnNumType w:countBy="1" w:restart="continuous"/>
@@ -2773,8 +2848,29 @@
 </w:document>
 </file>
 
-<file path=word/comments.xml><?xml version="1.0" encoding="utf-8"?>
-<w:comments xmlns:w="http://schemas.openxmlformats.org/wordprocessingml/2006/main" xmlns:m="http://schemas.openxmlformats.org/officeDocument/2006/math" xmlns:r="http://schemas.openxmlformats.org/officeDocument/2006/relationships" xmlns:o="urn:schemas-microsoft-com:office:office" xmlns:v="urn:schemas-microsoft-com:vml" xmlns:w10="urn:schemas-microsoft-com:office:word" xmlns:a="http://schemas.openxmlformats.org/drawingml/2006/main" xmlns:pic="http://schemas.openxmlformats.org/drawingml/2006/picture" xmlns:wp="http://schemas.openxmlformats.org/drawingml/2006/wordprocessingDrawing"/>
+<file path=word/endnotes.xml><?xml version="1.0" encoding="utf-8"?>
+<w:endnotes xmlns:wpc="http://schemas.microsoft.com/office/word/2010/wordprocessingCanvas" xmlns:cx="http://schemas.microsoft.com/office/drawing/2014/chartex" xmlns:cx1="http://schemas.microsoft.com/office/drawing/2015/9/8/chartex" xmlns:cx2="http://schemas.microsoft.com/office/drawing/2015/10/21/chartex" xmlns:cx3="http://schemas.microsoft.com/office/drawing/2016/5/9/chartex" xmlns:cx4="http://schemas.microsoft.com/office/drawing/2016/5/10/chartex" xmlns:cx5="http://schemas.microsoft.com/office/drawing/2016/5/11/chartex" xmlns:cx6="http://schemas.microsoft.com/office/drawing/2016/5/12/chartex" xmlns:cx7="http://schemas.microsoft.com/office/drawing/2016/5/13/chartex" xmlns:cx8="http://schemas.microsoft.com/office/drawing/2016/5/14/chartex" xmlns:mc="http://schemas.openxmlformats.org/markup-compatibility/2006" xmlns:aink="http://schemas.microsoft.com/office/drawing/2016/ink" xmlns:am3d="http://schemas.microsoft.com/office/drawing/2017/model3d" xmlns:o="urn:schemas-microsoft-com:office:office" xmlns:r="http://schemas.openxmlformats.org/officeDocument/2006/relationships" xmlns:m="http://schemas.openxmlformats.org/officeDocument/2006/math" xmlns:v="urn:schemas-microsoft-com:vml" xmlns:wp14="http://schemas.microsoft.com/office/word/2010/wordprocessingDrawing" xmlns:wp="http://schemas.openxmlformats.org/drawingml/2006/wordprocessingDrawing" xmlns:w10="urn:schemas-microsoft-com:office:word" xmlns:w="http://schemas.openxmlformats.org/wordprocessingml/2006/main" xmlns:w14="http://schemas.microsoft.com/office/word/2010/wordml" xmlns:w15="http://schemas.microsoft.com/office/word/2012/wordml" xmlns:w16cid="http://schemas.microsoft.com/office/word/2016/wordml/cid" xmlns:w16se="http://schemas.microsoft.com/office/word/2015/wordml/symex" xmlns:wpg="http://schemas.microsoft.com/office/word/2010/wordprocessingGroup" xmlns:wpi="http://schemas.microsoft.com/office/word/2010/wordprocessingInk" xmlns:wne="http://schemas.microsoft.com/office/word/2006/wordml" xmlns:wps="http://schemas.microsoft.com/office/word/2010/wordprocessingShape" mc:Ignorable="w14 w15 w16se w16cid wp14">
+  <w:endnote w:type="separator" w:id="-1">
+    <w:p>
+      <w:pPr>
+        <w:spacing w:after="0"/>
+      </w:pPr>
+      <w:r>
+        <w:separator/>
+      </w:r>
+    </w:p>
+  </w:endnote>
+  <w:endnote w:type="continuationSeparator" w:id="0">
+    <w:p>
+      <w:pPr>
+        <w:spacing w:after="0"/>
+      </w:pPr>
+      <w:r>
+        <w:continuationSeparator/>
+      </w:r>
+    </w:p>
+  </w:endnote>
+</w:endnotes>
 </file>
 
 <file path=word/footer1.xml><?xml version="1.0" encoding="utf-8"?>
@@ -2831,18 +2927,18 @@
 </file>
 
 <file path=word/footnotes.xml><?xml version="1.0" encoding="utf-8"?>
-<w:footnotes xmlns:w="http://schemas.openxmlformats.org/wordprocessingml/2006/main" xmlns:m="http://schemas.openxmlformats.org/officeDocument/2006/math" xmlns:r="http://schemas.openxmlformats.org/officeDocument/2006/relationships" xmlns:o="urn:schemas-microsoft-com:office:office" xmlns:v="urn:schemas-microsoft-com:vml" xmlns:w10="urn:schemas-microsoft-com:office:word" xmlns:a="http://schemas.openxmlformats.org/drawingml/2006/main" xmlns:pic="http://schemas.openxmlformats.org/drawingml/2006/picture" xmlns:wp="http://schemas.openxmlformats.org/drawingml/2006/wordprocessingDrawing">
+<w:footnotes xmlns:wpc="http://schemas.microsoft.com/office/word/2010/wordprocessingCanvas" xmlns:cx="http://schemas.microsoft.com/office/drawing/2014/chartex" xmlns:cx1="http://schemas.microsoft.com/office/drawing/2015/9/8/chartex" xmlns:cx2="http://schemas.microsoft.com/office/drawing/2015/10/21/chartex" xmlns:cx3="http://schemas.microsoft.com/office/drawing/2016/5/9/chartex" xmlns:cx4="http://schemas.microsoft.com/office/drawing/2016/5/10/chartex" xmlns:cx5="http://schemas.microsoft.com/office/drawing/2016/5/11/chartex" xmlns:cx6="http://schemas.microsoft.com/office/drawing/2016/5/12/chartex" xmlns:cx7="http://schemas.microsoft.com/office/drawing/2016/5/13/chartex" xmlns:cx8="http://schemas.microsoft.com/office/drawing/2016/5/14/chartex" xmlns:mc="http://schemas.openxmlformats.org/markup-compatibility/2006" xmlns:aink="http://schemas.microsoft.com/office/drawing/2016/ink" xmlns:am3d="http://schemas.microsoft.com/office/drawing/2017/model3d" xmlns:o="urn:schemas-microsoft-com:office:office" xmlns:r="http://schemas.openxmlformats.org/officeDocument/2006/relationships" xmlns:m="http://schemas.openxmlformats.org/officeDocument/2006/math" xmlns:v="urn:schemas-microsoft-com:vml" xmlns:wp14="http://schemas.microsoft.com/office/word/2010/wordprocessingDrawing" xmlns:wp="http://schemas.openxmlformats.org/drawingml/2006/wordprocessingDrawing" xmlns:w10="urn:schemas-microsoft-com:office:word" xmlns:w="http://schemas.openxmlformats.org/wordprocessingml/2006/main" xmlns:w14="http://schemas.microsoft.com/office/word/2010/wordml" xmlns:w15="http://schemas.microsoft.com/office/word/2012/wordml" xmlns:w16cid="http://schemas.microsoft.com/office/word/2016/wordml/cid" xmlns:w16se="http://schemas.microsoft.com/office/word/2015/wordml/symex" xmlns:wpg="http://schemas.microsoft.com/office/word/2010/wordprocessingGroup" xmlns:wpi="http://schemas.microsoft.com/office/word/2010/wordprocessingInk" xmlns:wne="http://schemas.microsoft.com/office/word/2006/wordml" xmlns:wps="http://schemas.microsoft.com/office/word/2010/wordprocessingShape" mc:Ignorable="w14 w15 w16se w16cid wp14">
+  <w:footnote w:type="separator" w:id="-1">
+    <w:p>
+      <w:r>
+        <w:separator/>
+      </w:r>
+    </w:p>
+  </w:footnote>
   <w:footnote w:type="continuationSeparator" w:id="0">
     <w:p>
       <w:r>
         <w:continuationSeparator/>
-      </w:r>
-    </w:p>
-  </w:footnote>
-  <w:footnote w:type="separator" w:id="-1">
-    <w:p>
-      <w:r>
-        <w:separator/>
       </w:r>
     </w:p>
   </w:footnote>
@@ -3338,9 +3434,10 @@
       </w:rPr>
     </w:lvl>
   </w:abstractNum>
-  <w:abstractNum w:abstractNumId="990">
-    <w:nsid w:val="2c1ae401"/>
+  <w:abstractNum w:abstractNumId="13" w15:restartNumberingAfterBreak="0">
+    <w:nsid w:val="2C1AE401"/>
     <w:multiLevelType w:val="multilevel"/>
+    <w:tmpl w:val="9DA09C90"/>
     <w:lvl w:ilvl="0">
       <w:numFmt w:val="bullet"/>
       <w:lvlText w:val=" "/>
@@ -3480,8 +3577,8 @@
   <w:num w:numId="13">
     <w:abstractNumId w:val="12"/>
   </w:num>
-  <w:num w:numId="1000">
-    <w:abstractNumId w:val="990"/>
+  <w:num w:numId="14">
+    <w:abstractNumId w:val="13"/>
   </w:num>
 </w:numbering>
 </file>

</xml_diff>

<commit_message>
getting through final RM comments
</commit_message>
<xml_diff>
--- a/manuscript/supplement1.docx
+++ b/manuscript/supplement1.docx
@@ -409,9 +409,64 @@
       <w:r>
         <w:drawing>
           <wp:inline>
+            <wp:extent cx="5943600" cy="4033157"/>
+            <wp:effectExtent b="0" l="0" r="0" t="0"/>
+            <wp:docPr descr="Figure 1 Template provided to stakeholders for prioritization of recommended actions for each stream type. The segment types relate to the stream class for the biological expectation (likely unconstrained, possibly unconstrained, possibly constrained, likely constrained), relative site score for the observed CSCI (over-scoring, expected, under-scoring), and location of the score relative to a hypothetical biological threshold (dashed line, above or below). Horizontal lines are the ranges of expected CSCI scores for a site with tick marks for the median. Priority actions defined by stakeholders are shown on the right for each stream type. Actions are generalized as investigate, protect, or monitor as high (H), medium (M), or low (L) priority. Blank cells indicate that no additional measures are recommended beyond the baseline monitoring and maintenance practiced at all sites." title="" id="1" name="Picture"/>
+            <a:graphic>
+              <a:graphicData uri="http://schemas.openxmlformats.org/drawingml/2006/picture">
+                <pic:pic>
+                  <pic:nvPicPr>
+                    <pic:cNvPr descr="figs/pritem.png" id="0" name="Picture"/>
+                    <pic:cNvPicPr>
+                      <a:picLocks noChangeArrowheads="1" noChangeAspect="1"/>
+                    </pic:cNvPicPr>
+                  </pic:nvPicPr>
+                  <pic:blipFill>
+                    <a:blip r:embed="rId31"/>
+                    <a:stretch>
+                      <a:fillRect/>
+                    </a:stretch>
+                  </pic:blipFill>
+                  <pic:spPr bwMode="auto">
+                    <a:xfrm>
+                      <a:off x="0" y="0"/>
+                      <a:ext cx="5943600" cy="4033157"/>
+                    </a:xfrm>
+                    <a:prstGeom prst="rect">
+                      <a:avLst/>
+                    </a:prstGeom>
+                    <a:noFill/>
+                    <a:ln w="9525">
+                      <a:noFill/>
+                      <a:headEnd/>
+                      <a:tailEnd/>
+                    </a:ln>
+                  </pic:spPr>
+                </pic:pic>
+              </a:graphicData>
+            </a:graphic>
+          </wp:inline>
+        </w:drawing>
+      </w:r>
+    </w:p>
+    <w:p>
+      <w:pPr>
+        <w:pStyle w:val="ImageCaption"/>
+      </w:pPr>
+      <w:r>
+        <w:t xml:space="preserve">Figure 1 Template provided to stakeholders for prioritization of recommended actions for each stream type. The segment types relate to the stream class for the biological expectation (likely unconstrained, possibly unconstrained, possibly constrained, likely constrained), relative site score for the observed CSCI (over-scoring, expected, under-scoring), and location of the score relative to a hypothetical biological threshold (dashed line, above or below). Horizontal lines are the ranges of expected CSCI scores for a site with tick marks for the median. Priority actions defined by stakeholders are shown on the right for each stream type. Actions are generalized as investigate, protect, or monitor as high (H), medium (M), or low (L) priority. Blank cells indicate that no additional measures are recommended beyond the baseline monitoring and maintenance practiced at all sites.</w:t>
+      </w:r>
+    </w:p>
+    <w:p>
+      <w:pPr>
+        <w:pStyle w:val="CaptionedFigure"/>
+      </w:pPr>
+      <w:r>
+        <w:drawing>
+          <wp:inline>
             <wp:extent cx="5943600" cy="6523867"/>
             <wp:effectExtent b="0" l="0" r="0" t="0"/>
-            <wp:docPr descr="Figure 1 Screenshots from the Stream Classification and Priority Explorer (SCAPE) tool used by the stakeholder group to interact with and use results from the landscape model. The application allowed users to visualize results of segment classifications, relative site scores for the CSCI based on the expectation, and recommend management actions for each segment type. The app is accessible at http://shiny.sccwrp.org/scape/ (Beck 2018)." title="" id="1" name="Picture"/>
+            <wp:docPr descr="Figure 2 Screenshots from the Stream Classification and Priority Explorer (SCAPE) tool used by the stakeholder group to interact with and use results from the landscape model. The application allowed users to visualize results of segment classifications, relative site scores for the CSCI based on the expectation, and recommend management actions for each segment type. The app is accessible at http://shiny.sccwrp.org/scape/ (Beck 2018)." title="" id="1" name="Picture"/>
             <a:graphic>
               <a:graphicData uri="http://schemas.openxmlformats.org/drawingml/2006/picture">
                 <pic:pic>
@@ -422,7 +477,7 @@
                     </pic:cNvPicPr>
                   </pic:nvPicPr>
                   <pic:blipFill>
-                    <a:blip r:embed="rId31"/>
+                    <a:blip r:embed="rId32"/>
                     <a:stretch>
                       <a:fillRect/>
                     </a:stretch>
@@ -454,12 +509,12 @@
         <w:pStyle w:val="ImageCaption"/>
       </w:pPr>
       <w:r>
-        <w:t xml:space="preserve">Figure 1 Screenshots from the Stream Classification and Priority Explorer (SCAPE) tool used by the stakeholder group to interact with and use results from the landscape model. The application allowed users to visualize results of segment classifications, relative site scores for the CSCI based on the expectation, and recommend management actions for each segment type. The app is accessible at</w:t>
-      </w:r>
-      <w:r>
-        <w:t xml:space="preserve"> </w:t>
-      </w:r>
-      <w:hyperlink r:id="rId32">
+        <w:t xml:space="preserve">Figure 2 Screenshots from the Stream Classification and Priority Explorer (SCAPE) tool used by the stakeholder group to interact with and use results from the landscape model. The application allowed users to visualize results of segment classifications, relative site scores for the CSCI based on the expectation, and recommend management actions for each segment type. The app is accessible at</w:t>
+      </w:r>
+      <w:r>
+        <w:t xml:space="preserve"> </w:t>
+      </w:r>
+      <w:hyperlink r:id="rId33">
         <w:r>
           <w:rPr>
             <w:rStyle w:val="Hyperlink"/>
@@ -500,7 +555,7 @@
           <wp:inline>
             <wp:extent cx="5504749" cy="5504749"/>
             <wp:effectExtent b="0" l="0" r="0" t="0"/>
-            <wp:docPr descr="Figure 2 Model performance in relation to land cover and land cover by major regions in California. Model residuals (CSCI predicted - observed) were smaller in regions with more urban or agricultural land use (e.g., SC, CV) and larger in regions with less anthropogenic land use (e.g., SN, DM). CV: Central Valley, CH: Chaparral, DM: Deserts and Modoc Plateau, NC: North Coast, SN: Sierra Nevada, SC: South Coast." title="" id="1" name="Picture"/>
+            <wp:docPr descr="Figure 3 Model performance in relation to land cover and land cover by major regions in California. Model residuals (CSCI observed - predicted) were smaller in regions with more urban or agricultural land use (e.g., SC, CV) and larger in regions with less anthropogenic land use (e.g., SN, DM). CV: Central Valley, CH: Chaparral, DM: Deserts and Modoc Plateau, NC: North Coast, SN: Sierra Nevada, SC: South Coast." title="" id="1" name="Picture"/>
             <a:graphic>
               <a:graphicData uri="http://schemas.openxmlformats.org/drawingml/2006/picture">
                 <pic:pic>
@@ -511,7 +566,7 @@
                     </pic:cNvPicPr>
                   </pic:nvPicPr>
                   <pic:blipFill>
-                    <a:blip r:embed="rId33"/>
+                    <a:blip r:embed="rId34"/>
                     <a:stretch>
                       <a:fillRect/>
                     </a:stretch>
@@ -543,68 +598,7 @@
         <w:pStyle w:val="ImageCaption"/>
       </w:pPr>
       <w:r>
-        <w:t xml:space="preserve">Figure 2 Model performance in relation to land cover and land cover by major regions in California. Model residuals (CSCI predicted - observed) were smaller in regions with more urban or agricultural land use (e.g., SC, CV) and larger in regions with less anthropogenic land use (e.g., SN, DM). CV: Central Valley, CH: Chaparral, DM: Deserts and Modoc Plateau, NC: North Coast, SN: Sierra Nevada, SC: South Coast.</w:t>
-      </w:r>
-    </w:p>
-    <w:p>
-      <w:pPr>
-        <w:pStyle w:val="CaptionedFigure"/>
-      </w:pPr>
-      <w:r>
-        <w:drawing>
-          <wp:inline>
-            <wp:extent cx="5943600" cy="4033157"/>
-            <wp:effectExtent b="0" l="0" r="0" t="0"/>
-            <wp:docPr descr="Figure 3 Template provided to stakeholders for prioritization of recommended actions for each stream type. The segment types (Table S1) relate to the stream class for the biological expectation (likely unconstrained, possibly unconstrained, possibly constrained, likely constrained), relative site score for the observed CSCI (over-scoring, expected, under-scoring), and location of the score relative to a hypothetical biological threshold (dashed line, above or below). Horizontal lines are the ranges of expected CSCI scores for a site with tick marks for the median. Priority actions defined by stakeholders are shown on the right for each stream type. Actions are generalized as investigate, protect, or monitor as high (H), medium (M), or low (L) priority. Blank cells indicate that no additional measures are recommended beyond the baseline monitoring and maintenance practiced at all sites." title="" id="1" name="Picture"/>
-            <a:graphic>
-              <a:graphicData uri="http://schemas.openxmlformats.org/drawingml/2006/picture">
-                <pic:pic>
-                  <pic:nvPicPr>
-                    <pic:cNvPr descr="figs/pritem.png" id="0" name="Picture"/>
-                    <pic:cNvPicPr>
-                      <a:picLocks noChangeArrowheads="1" noChangeAspect="1"/>
-                    </pic:cNvPicPr>
-                  </pic:nvPicPr>
-                  <pic:blipFill>
-                    <a:blip r:embed="rId34"/>
-                    <a:stretch>
-                      <a:fillRect/>
-                    </a:stretch>
-                  </pic:blipFill>
-                  <pic:spPr bwMode="auto">
-                    <a:xfrm>
-                      <a:off x="0" y="0"/>
-                      <a:ext cx="5943600" cy="4033157"/>
-                    </a:xfrm>
-                    <a:prstGeom prst="rect">
-                      <a:avLst/>
-                    </a:prstGeom>
-                    <a:noFill/>
-                    <a:ln w="9525">
-                      <a:noFill/>
-                      <a:headEnd/>
-                      <a:tailEnd/>
-                    </a:ln>
-                  </pic:spPr>
-                </pic:pic>
-              </a:graphicData>
-            </a:graphic>
-          </wp:inline>
-        </w:drawing>
-      </w:r>
-    </w:p>
-    <w:p>
-      <w:pPr>
-        <w:pStyle w:val="ImageCaption"/>
-      </w:pPr>
-      <w:r>
-        <w:t xml:space="preserve">Figure 3 Template provided to stakeholders for prioritization of recommended actions for each stream type. The segment types (Table S</w:t>
-      </w:r>
-      <w:r>
-        <w:t xml:space="preserve">1</w:t>
-      </w:r>
-      <w:r>
-        <w:t xml:space="preserve">) relate to the stream class for the biological expectation (likely unconstrained, possibly unconstrained, possibly constrained, likely constrained), relative site score for the observed CSCI (over-scoring, expected, under-scoring), and location of the score relative to a hypothetical biological threshold (dashed line, above or below). Horizontal lines are the ranges of expected CSCI scores for a site with tick marks for the median. Priority actions defined by stakeholders are shown on the right for each stream type. Actions are generalized as investigate, protect, or monitor as high (H), medium (M), or low (L) priority. Blank cells indicate that no additional measures are recommended beyond the baseline monitoring and maintenance practiced at all sites.</w:t>
+        <w:t xml:space="preserve">Figure 3 Model performance in relation to land cover and land cover by major regions in California. Model residuals (CSCI observed - predicted) were smaller in regions with more urban or agricultural land use (e.g., SC, CV) and larger in regions with less anthropogenic land use (e.g., SN, DM). CV: Central Valley, CH: Chaparral, DM: Deserts and Modoc Plateau, NC: North Coast, SN: Sierra Nevada, SC: South Coast.</w:t>
       </w:r>
     </w:p>
     <w:p>
@@ -786,828 +780,6 @@
         <w:t xml:space="preserve">.</w:t>
       </w:r>
     </w:p>
-    <w:p>
-      <w:pPr>
-        <w:pStyle w:val="TableCaption"/>
-      </w:pPr>
-      <w:r>
-        <w:t xml:space="preserve">Table 1 Possible site types based on stream segment classification, relative site score, and observed CSCI score. The observed score column describes where a CSCI score is observed relative to the lower and upper percentiles (e.g., 10th and 90th) of expected scores for a segment and the chosen CSCI threshold (e.g., 10th percentile of scores at reference sites or 0.79) for defining low or high values.</w:t>
-      </w:r>
-    </w:p>
-    <w:tbl>
-      <w:tblPr>
-        <w:tblStyle w:val="Table"/>
-        <w:tblW w:type="pct" w:w="0.0"/>
-        <w:tblLook w:firstRow="1"/>
-        <w:tblCaption w:val="Table 1 Possible site types based on stream segment classification, relative site score, and observed CSCI score. The observed score column describes where a CSCI score is observed relative to the lower and upper percentiles (e.g., 10th and 90th) of expected scores for a segment and the chosen CSCI threshold (e.g., 10th percentile of scores at reference sites or 0.79) for defining low or high values."/>
-      </w:tblPr>
-      <w:tblGrid/>
-      <w:tr>
-        <w:trPr>
-          <w:cnfStyle w:firstRow="1"/>
-        </w:trPr>
-        <w:tc>
-          <w:tcPr>
-            <w:tcBorders>
-              <w:bottom w:val="single"/>
-            </w:tcBorders>
-            <w:vAlign w:val="bottom"/>
-          </w:tcPr>
-          <w:p>
-            <w:pPr>
-              <w:pStyle w:val="Compact"/>
-              <w:jc w:val="left"/>
-            </w:pPr>
-            <w:r>
-              <w:t xml:space="preserve">Segment expectation</w:t>
-            </w:r>
-          </w:p>
-        </w:tc>
-        <w:tc>
-          <w:tcPr>
-            <w:tcBorders>
-              <w:bottom w:val="single"/>
-            </w:tcBorders>
-            <w:vAlign w:val="bottom"/>
-          </w:tcPr>
-          <w:p>
-            <w:pPr>
-              <w:pStyle w:val="Compact"/>
-              <w:jc w:val="left"/>
-            </w:pPr>
-            <w:r>
-              <w:t xml:space="preserve">Relative site score</w:t>
-            </w:r>
-          </w:p>
-        </w:tc>
-        <w:tc>
-          <w:tcPr>
-            <w:tcBorders>
-              <w:bottom w:val="single"/>
-            </w:tcBorders>
-            <w:vAlign w:val="bottom"/>
-          </w:tcPr>
-          <w:p>
-            <w:pPr>
-              <w:pStyle w:val="Compact"/>
-              <w:jc w:val="left"/>
-            </w:pPr>
-            <w:r>
-              <w:t xml:space="preserve">Observed score</w:t>
-            </w:r>
-          </w:p>
-        </w:tc>
-        <w:tc>
-          <w:tcPr>
-            <w:tcBorders>
-              <w:bottom w:val="single"/>
-            </w:tcBorders>
-            <w:vAlign w:val="bottom"/>
-          </w:tcPr>
-          <w:p>
-            <w:pPr>
-              <w:pStyle w:val="Compact"/>
-              <w:jc w:val="left"/>
-            </w:pPr>
-            <w:r>
-              <w:t xml:space="preserve">Type</w:t>
-            </w:r>
-          </w:p>
-        </w:tc>
-      </w:tr>
-      <w:tr>
-        <w:tc>
-          <w:p>
-            <w:pPr>
-              <w:pStyle w:val="Compact"/>
-              <w:jc w:val="left"/>
-            </w:pPr>
-            <w:r>
-              <w:rPr>
-                <w:b/>
-              </w:rPr>
-              <w:t xml:space="preserve">likely unconstrained</w:t>
-            </w:r>
-          </w:p>
-        </w:tc>
-        <w:tc>
-          <w:p>
-            <w:pPr>
-              <w:pStyle w:val="Compact"/>
-              <w:jc w:val="left"/>
-            </w:pPr>
-            <w:r>
-              <w:t xml:space="preserve">over scoring</w:t>
-            </w:r>
-          </w:p>
-        </w:tc>
-        <w:tc>
-          <w:p>
-            <w:pPr>
-              <w:pStyle w:val="Compact"/>
-              <w:jc w:val="left"/>
-            </w:pPr>
-            <m:oMath>
-              <m:r>
-                <m:t>≥</m:t>
-              </m:r>
-            </m:oMath>
-            <w:r>
-              <w:t xml:space="preserve"> </w:t>
-            </w:r>
-            <w:r>
-              <w:t xml:space="preserve">90th</w:t>
-            </w:r>
-          </w:p>
-        </w:tc>
-        <w:tc>
-          <w:p>
-            <w:pPr>
-              <w:pStyle w:val="Compact"/>
-              <w:jc w:val="left"/>
-            </w:pPr>
-            <w:r>
-              <w:t xml:space="preserve">1</w:t>
-            </w:r>
-          </w:p>
-        </w:tc>
-      </w:tr>
-      <w:tr>
-        <w:tc>
-          <w:p>
-            <w:pPr>
-              <w:pStyle w:val="Compact"/>
-            </w:pPr>
-          </w:p>
-        </w:tc>
-        <w:tc>
-          <w:p>
-            <w:pPr>
-              <w:pStyle w:val="Compact"/>
-              <w:jc w:val="left"/>
-            </w:pPr>
-            <w:r>
-              <w:t xml:space="preserve">expected</w:t>
-            </w:r>
-          </w:p>
-        </w:tc>
-        <w:tc>
-          <w:p>
-            <w:pPr>
-              <w:pStyle w:val="Compact"/>
-              <w:jc w:val="left"/>
-            </w:pPr>
-            <w:r>
-              <w:t xml:space="preserve">10th to 90th</w:t>
-            </w:r>
-          </w:p>
-        </w:tc>
-        <w:tc>
-          <w:p>
-            <w:pPr>
-              <w:pStyle w:val="Compact"/>
-              <w:jc w:val="left"/>
-            </w:pPr>
-            <w:r>
-              <w:t xml:space="preserve">2</w:t>
-            </w:r>
-          </w:p>
-        </w:tc>
-      </w:tr>
-      <w:tr>
-        <w:tc>
-          <w:p>
-            <w:pPr>
-              <w:pStyle w:val="Compact"/>
-            </w:pPr>
-          </w:p>
-        </w:tc>
-        <w:tc>
-          <w:p>
-            <w:pPr>
-              <w:pStyle w:val="Compact"/>
-              <w:jc w:val="left"/>
-            </w:pPr>
-            <w:r>
-              <w:t xml:space="preserve">under scoring</w:t>
-            </w:r>
-          </w:p>
-        </w:tc>
-        <w:tc>
-          <w:p>
-            <w:pPr>
-              <w:pStyle w:val="Compact"/>
-              <w:jc w:val="left"/>
-            </w:pPr>
-            <w:r>
-              <w:t xml:space="preserve">0.79 to 10th</w:t>
-            </w:r>
-          </w:p>
-        </w:tc>
-        <w:tc>
-          <w:p>
-            <w:pPr>
-              <w:pStyle w:val="Compact"/>
-              <w:jc w:val="left"/>
-            </w:pPr>
-            <w:r>
-              <w:t xml:space="preserve">3</w:t>
-            </w:r>
-          </w:p>
-        </w:tc>
-      </w:tr>
-      <w:tr>
-        <w:tc>
-          <w:p>
-            <w:pPr>
-              <w:pStyle w:val="Compact"/>
-            </w:pPr>
-          </w:p>
-        </w:tc>
-        <w:tc>
-          <w:p>
-            <w:pPr>
-              <w:pStyle w:val="Compact"/>
-              <w:jc w:val="left"/>
-            </w:pPr>
-            <w:r>
-              <w:t xml:space="preserve">under scoring</w:t>
-            </w:r>
-          </w:p>
-        </w:tc>
-        <w:tc>
-          <w:p>
-            <w:pPr>
-              <w:pStyle w:val="Compact"/>
-              <w:jc w:val="left"/>
-            </w:pPr>
-            <w:r>
-              <w:t xml:space="preserve">&lt; 0.79</w:t>
-            </w:r>
-          </w:p>
-        </w:tc>
-        <w:tc>
-          <w:p>
-            <w:pPr>
-              <w:pStyle w:val="Compact"/>
-              <w:jc w:val="left"/>
-            </w:pPr>
-            <w:r>
-              <w:t xml:space="preserve">4</w:t>
-            </w:r>
-          </w:p>
-        </w:tc>
-      </w:tr>
-      <w:tr>
-        <w:tc>
-          <w:p>
-            <w:pPr>
-              <w:pStyle w:val="Compact"/>
-              <w:jc w:val="left"/>
-            </w:pPr>
-            <w:r>
-              <w:rPr>
-                <w:b/>
-              </w:rPr>
-              <w:t xml:space="preserve">possibly unconstrained</w:t>
-            </w:r>
-          </w:p>
-        </w:tc>
-        <w:tc>
-          <w:p>
-            <w:pPr>
-              <w:pStyle w:val="Compact"/>
-              <w:jc w:val="left"/>
-            </w:pPr>
-            <w:r>
-              <w:t xml:space="preserve">over scoring</w:t>
-            </w:r>
-          </w:p>
-        </w:tc>
-        <w:tc>
-          <w:p>
-            <w:pPr>
-              <w:pStyle w:val="Compact"/>
-              <w:jc w:val="left"/>
-            </w:pPr>
-            <m:oMath>
-              <m:r>
-                <m:t>≥</m:t>
-              </m:r>
-            </m:oMath>
-            <w:r>
-              <w:t xml:space="preserve"> </w:t>
-            </w:r>
-            <w:r>
-              <w:t xml:space="preserve">90th</w:t>
-            </w:r>
-          </w:p>
-        </w:tc>
-        <w:tc>
-          <w:p>
-            <w:pPr>
-              <w:pStyle w:val="Compact"/>
-              <w:jc w:val="left"/>
-            </w:pPr>
-            <w:r>
-              <w:t xml:space="preserve">5</w:t>
-            </w:r>
-          </w:p>
-        </w:tc>
-      </w:tr>
-      <w:tr>
-        <w:tc>
-          <w:p>
-            <w:pPr>
-              <w:pStyle w:val="Compact"/>
-            </w:pPr>
-          </w:p>
-        </w:tc>
-        <w:tc>
-          <w:p>
-            <w:pPr>
-              <w:pStyle w:val="Compact"/>
-              <w:jc w:val="left"/>
-            </w:pPr>
-            <w:r>
-              <w:t xml:space="preserve">expected</w:t>
-            </w:r>
-          </w:p>
-        </w:tc>
-        <w:tc>
-          <w:p>
-            <w:pPr>
-              <w:pStyle w:val="Compact"/>
-              <w:jc w:val="left"/>
-            </w:pPr>
-            <w:r>
-              <w:t xml:space="preserve">0.79 to 90th</w:t>
-            </w:r>
-          </w:p>
-        </w:tc>
-        <w:tc>
-          <w:p>
-            <w:pPr>
-              <w:pStyle w:val="Compact"/>
-              <w:jc w:val="left"/>
-            </w:pPr>
-            <w:r>
-              <w:t xml:space="preserve">6</w:t>
-            </w:r>
-          </w:p>
-        </w:tc>
-      </w:tr>
-      <w:tr>
-        <w:tc>
-          <w:p>
-            <w:pPr>
-              <w:pStyle w:val="Compact"/>
-            </w:pPr>
-          </w:p>
-        </w:tc>
-        <w:tc>
-          <w:p>
-            <w:pPr>
-              <w:pStyle w:val="Compact"/>
-              <w:jc w:val="left"/>
-            </w:pPr>
-            <w:r>
-              <w:t xml:space="preserve">expected</w:t>
-            </w:r>
-          </w:p>
-        </w:tc>
-        <w:tc>
-          <w:p>
-            <w:pPr>
-              <w:pStyle w:val="Compact"/>
-              <w:jc w:val="left"/>
-            </w:pPr>
-            <w:r>
-              <w:t xml:space="preserve">10th to 0.79</w:t>
-            </w:r>
-          </w:p>
-        </w:tc>
-        <w:tc>
-          <w:p>
-            <w:pPr>
-              <w:pStyle w:val="Compact"/>
-              <w:jc w:val="left"/>
-            </w:pPr>
-            <w:r>
-              <w:t xml:space="preserve">7</w:t>
-            </w:r>
-          </w:p>
-        </w:tc>
-      </w:tr>
-      <w:tr>
-        <w:tc>
-          <w:p>
-            <w:pPr>
-              <w:pStyle w:val="Compact"/>
-            </w:pPr>
-          </w:p>
-        </w:tc>
-        <w:tc>
-          <w:p>
-            <w:pPr>
-              <w:pStyle w:val="Compact"/>
-              <w:jc w:val="left"/>
-            </w:pPr>
-            <w:r>
-              <w:t xml:space="preserve">under scoring</w:t>
-            </w:r>
-          </w:p>
-        </w:tc>
-        <w:tc>
-          <w:p>
-            <w:pPr>
-              <w:pStyle w:val="Compact"/>
-              <w:jc w:val="left"/>
-            </w:pPr>
-            <w:r>
-              <w:t xml:space="preserve">&lt; 10th</w:t>
-            </w:r>
-          </w:p>
-        </w:tc>
-        <w:tc>
-          <w:p>
-            <w:pPr>
-              <w:pStyle w:val="Compact"/>
-              <w:jc w:val="left"/>
-            </w:pPr>
-            <w:r>
-              <w:t xml:space="preserve">8</w:t>
-            </w:r>
-          </w:p>
-        </w:tc>
-      </w:tr>
-      <w:tr>
-        <w:tc>
-          <w:p>
-            <w:pPr>
-              <w:pStyle w:val="Compact"/>
-              <w:jc w:val="left"/>
-            </w:pPr>
-            <w:r>
-              <w:rPr>
-                <w:b/>
-              </w:rPr>
-              <w:t xml:space="preserve">possibly constrained</w:t>
-            </w:r>
-          </w:p>
-        </w:tc>
-        <w:tc>
-          <w:p>
-            <w:pPr>
-              <w:pStyle w:val="Compact"/>
-              <w:jc w:val="left"/>
-            </w:pPr>
-            <w:r>
-              <w:t xml:space="preserve">over scoring</w:t>
-            </w:r>
-          </w:p>
-        </w:tc>
-        <w:tc>
-          <w:p>
-            <w:pPr>
-              <w:pStyle w:val="Compact"/>
-              <w:jc w:val="left"/>
-            </w:pPr>
-            <m:oMath>
-              <m:r>
-                <m:t>≥</m:t>
-              </m:r>
-            </m:oMath>
-            <w:r>
-              <w:t xml:space="preserve"> </w:t>
-            </w:r>
-            <w:r>
-              <w:t xml:space="preserve">90th</w:t>
-            </w:r>
-          </w:p>
-        </w:tc>
-        <w:tc>
-          <w:p>
-            <w:pPr>
-              <w:pStyle w:val="Compact"/>
-              <w:jc w:val="left"/>
-            </w:pPr>
-            <w:r>
-              <w:t xml:space="preserve">9</w:t>
-            </w:r>
-          </w:p>
-        </w:tc>
-      </w:tr>
-      <w:tr>
-        <w:tc>
-          <w:p>
-            <w:pPr>
-              <w:pStyle w:val="Compact"/>
-            </w:pPr>
-          </w:p>
-        </w:tc>
-        <w:tc>
-          <w:p>
-            <w:pPr>
-              <w:pStyle w:val="Compact"/>
-              <w:jc w:val="left"/>
-            </w:pPr>
-            <w:r>
-              <w:t xml:space="preserve">expected</w:t>
-            </w:r>
-          </w:p>
-        </w:tc>
-        <w:tc>
-          <w:p>
-            <w:pPr>
-              <w:pStyle w:val="Compact"/>
-              <w:jc w:val="left"/>
-            </w:pPr>
-            <w:r>
-              <w:t xml:space="preserve">0.79 to 90th</w:t>
-            </w:r>
-          </w:p>
-        </w:tc>
-        <w:tc>
-          <w:p>
-            <w:pPr>
-              <w:pStyle w:val="Compact"/>
-              <w:jc w:val="left"/>
-            </w:pPr>
-            <w:r>
-              <w:t xml:space="preserve">10</w:t>
-            </w:r>
-          </w:p>
-        </w:tc>
-      </w:tr>
-      <w:tr>
-        <w:tc>
-          <w:p>
-            <w:pPr>
-              <w:pStyle w:val="Compact"/>
-            </w:pPr>
-          </w:p>
-        </w:tc>
-        <w:tc>
-          <w:p>
-            <w:pPr>
-              <w:pStyle w:val="Compact"/>
-              <w:jc w:val="left"/>
-            </w:pPr>
-            <w:r>
-              <w:t xml:space="preserve">expected</w:t>
-            </w:r>
-          </w:p>
-        </w:tc>
-        <w:tc>
-          <w:p>
-            <w:pPr>
-              <w:pStyle w:val="Compact"/>
-              <w:jc w:val="left"/>
-            </w:pPr>
-            <w:r>
-              <w:t xml:space="preserve">10th to 0.79</w:t>
-            </w:r>
-          </w:p>
-        </w:tc>
-        <w:tc>
-          <w:p>
-            <w:pPr>
-              <w:pStyle w:val="Compact"/>
-              <w:jc w:val="left"/>
-            </w:pPr>
-            <w:r>
-              <w:t xml:space="preserve">11</w:t>
-            </w:r>
-          </w:p>
-        </w:tc>
-      </w:tr>
-      <w:tr>
-        <w:tc>
-          <w:p>
-            <w:pPr>
-              <w:pStyle w:val="Compact"/>
-            </w:pPr>
-          </w:p>
-        </w:tc>
-        <w:tc>
-          <w:p>
-            <w:pPr>
-              <w:pStyle w:val="Compact"/>
-              <w:jc w:val="left"/>
-            </w:pPr>
-            <w:r>
-              <w:t xml:space="preserve">under scoring</w:t>
-            </w:r>
-          </w:p>
-        </w:tc>
-        <w:tc>
-          <w:p>
-            <w:pPr>
-              <w:pStyle w:val="Compact"/>
-              <w:jc w:val="left"/>
-            </w:pPr>
-            <w:r>
-              <w:t xml:space="preserve">&lt; 10th</w:t>
-            </w:r>
-          </w:p>
-        </w:tc>
-        <w:tc>
-          <w:p>
-            <w:pPr>
-              <w:pStyle w:val="Compact"/>
-              <w:jc w:val="left"/>
-            </w:pPr>
-            <w:r>
-              <w:t xml:space="preserve">12</w:t>
-            </w:r>
-          </w:p>
-        </w:tc>
-      </w:tr>
-      <w:tr>
-        <w:tc>
-          <w:p>
-            <w:pPr>
-              <w:pStyle w:val="Compact"/>
-              <w:jc w:val="left"/>
-            </w:pPr>
-            <w:r>
-              <w:rPr>
-                <w:b/>
-              </w:rPr>
-              <w:t xml:space="preserve">likely constrained</w:t>
-            </w:r>
-          </w:p>
-        </w:tc>
-        <w:tc>
-          <w:p>
-            <w:pPr>
-              <w:pStyle w:val="Compact"/>
-              <w:jc w:val="left"/>
-            </w:pPr>
-            <w:r>
-              <w:t xml:space="preserve">over scoring</w:t>
-            </w:r>
-          </w:p>
-        </w:tc>
-        <w:tc>
-          <w:p>
-            <w:pPr>
-              <w:pStyle w:val="Compact"/>
-              <w:jc w:val="left"/>
-            </w:pPr>
-            <m:oMath>
-              <m:r>
-                <m:t>≥</m:t>
-              </m:r>
-            </m:oMath>
-            <w:r>
-              <w:t xml:space="preserve"> </w:t>
-            </w:r>
-            <w:r>
-              <w:t xml:space="preserve">0.79</w:t>
-            </w:r>
-          </w:p>
-        </w:tc>
-        <w:tc>
-          <w:p>
-            <w:pPr>
-              <w:pStyle w:val="Compact"/>
-              <w:jc w:val="left"/>
-            </w:pPr>
-            <w:r>
-              <w:t xml:space="preserve">13</w:t>
-            </w:r>
-          </w:p>
-        </w:tc>
-      </w:tr>
-      <w:tr>
-        <w:tc>
-          <w:p>
-            <w:pPr>
-              <w:pStyle w:val="Compact"/>
-            </w:pPr>
-          </w:p>
-        </w:tc>
-        <w:tc>
-          <w:p>
-            <w:pPr>
-              <w:pStyle w:val="Compact"/>
-              <w:jc w:val="left"/>
-            </w:pPr>
-            <w:r>
-              <w:t xml:space="preserve">over scoring</w:t>
-            </w:r>
-          </w:p>
-        </w:tc>
-        <w:tc>
-          <w:p>
-            <w:pPr>
-              <w:pStyle w:val="Compact"/>
-              <w:jc w:val="left"/>
-            </w:pPr>
-            <w:r>
-              <w:t xml:space="preserve">90th to 0.79</w:t>
-            </w:r>
-          </w:p>
-        </w:tc>
-        <w:tc>
-          <w:p>
-            <w:pPr>
-              <w:pStyle w:val="Compact"/>
-              <w:jc w:val="left"/>
-            </w:pPr>
-            <w:r>
-              <w:t xml:space="preserve">14</w:t>
-            </w:r>
-          </w:p>
-        </w:tc>
-      </w:tr>
-      <w:tr>
-        <w:tc>
-          <w:p>
-            <w:pPr>
-              <w:pStyle w:val="Compact"/>
-            </w:pPr>
-          </w:p>
-        </w:tc>
-        <w:tc>
-          <w:p>
-            <w:pPr>
-              <w:pStyle w:val="Compact"/>
-              <w:jc w:val="left"/>
-            </w:pPr>
-            <w:r>
-              <w:t xml:space="preserve">expected</w:t>
-            </w:r>
-          </w:p>
-        </w:tc>
-        <w:tc>
-          <w:p>
-            <w:pPr>
-              <w:pStyle w:val="Compact"/>
-              <w:jc w:val="left"/>
-            </w:pPr>
-            <w:r>
-              <w:t xml:space="preserve">10th to 90th</w:t>
-            </w:r>
-          </w:p>
-        </w:tc>
-        <w:tc>
-          <w:p>
-            <w:pPr>
-              <w:pStyle w:val="Compact"/>
-              <w:jc w:val="left"/>
-            </w:pPr>
-            <w:r>
-              <w:t xml:space="preserve">15</w:t>
-            </w:r>
-          </w:p>
-        </w:tc>
-      </w:tr>
-      <w:tr>
-        <w:tc>
-          <w:p>
-            <w:pPr>
-              <w:pStyle w:val="Compact"/>
-            </w:pPr>
-          </w:p>
-        </w:tc>
-        <w:tc>
-          <w:p>
-            <w:pPr>
-              <w:pStyle w:val="Compact"/>
-              <w:jc w:val="left"/>
-            </w:pPr>
-            <w:r>
-              <w:t xml:space="preserve">under scoring</w:t>
-            </w:r>
-          </w:p>
-        </w:tc>
-        <w:tc>
-          <w:p>
-            <w:pPr>
-              <w:pStyle w:val="Compact"/>
-              <w:jc w:val="left"/>
-            </w:pPr>
-            <w:r>
-              <w:t xml:space="preserve">&lt; 10th</w:t>
-            </w:r>
-          </w:p>
-        </w:tc>
-        <w:tc>
-          <w:p>
-            <w:pPr>
-              <w:pStyle w:val="Compact"/>
-              <w:jc w:val="left"/>
-            </w:pPr>
-            <w:r>
-              <w:t xml:space="preserve">16</w:t>
-            </w:r>
-          </w:p>
-        </w:tc>
-      </w:tr>
-    </w:tbl>
     <w:p>
       <w:pPr>
         <w:pStyle w:val="Heading1"/>

</xml_diff>

<commit_message>
RM and ES second round of revisions done
</commit_message>
<xml_diff>
--- a/manuscript/supplement1.docx
+++ b/manuscript/supplement1.docx
@@ -411,7 +411,7 @@
           <wp:inline>
             <wp:extent cx="5943600" cy="4033157"/>
             <wp:effectExtent b="0" l="0" r="0" t="0"/>
-            <wp:docPr descr="Figure 1 Template provided to stakeholders for prioritization of recommended actions for each stream type. The segment types relate to the stream class for the biological expectation (likely unconstrained, possibly unconstrained, possibly constrained, likely constrained), relative site score for the observed CSCI (over-scoring, expected, under-scoring), and location of the score relative to a hypothetical biological threshold (dashed line, above or below). Horizontal lines are the ranges of expected CSCI scores for a site with tick marks for the median. Priority actions defined by stakeholders are shown on the right for each stream type. Actions are generalized as investigate, protect, or monitor as high (H), medium (M), or low (L) priority. Blank cells indicate that no additional measures are recommended beyond the baseline monitoring and maintenance practiced at all sites." title="" id="1" name="Picture"/>
+            <wp:docPr descr="Figure 1 Template provided to stakeholders for prioritization of recommended actions for each stream type. The site types relate to the stream class for the biological expectation (likely unconstrained, possibly unconstrained, possibly constrained, likely constrained), relative site score for the observed CSCI (over-scoring, expected, under-scoring), and location of the score relative to a hypothetical biological threshold (dashed line, above or below). Horizontal lines are the ranges of expected CSCI scores for a site with tick marks for the median. Priority actions defined by stakeholders are shown on the right for each stream type. Actions are generalized as investigate, protect, or monitor as high (H), medium (M), or low (L) priority. Blank cells indicate that no additional measures are recommended beyond the baseline monitoring and maintenance practiced at all sites." title="" id="1" name="Picture"/>
             <a:graphic>
               <a:graphicData uri="http://schemas.openxmlformats.org/drawingml/2006/picture">
                 <pic:pic>
@@ -454,7 +454,7 @@
         <w:pStyle w:val="ImageCaption"/>
       </w:pPr>
       <w:r>
-        <w:t xml:space="preserve">Figure 1 Template provided to stakeholders for prioritization of recommended actions for each stream type. The segment types relate to the stream class for the biological expectation (likely unconstrained, possibly unconstrained, possibly constrained, likely constrained), relative site score for the observed CSCI (over-scoring, expected, under-scoring), and location of the score relative to a hypothetical biological threshold (dashed line, above or below). Horizontal lines are the ranges of expected CSCI scores for a site with tick marks for the median. Priority actions defined by stakeholders are shown on the right for each stream type. Actions are generalized as investigate, protect, or monitor as high (H), medium (M), or low (L) priority. Blank cells indicate that no additional measures are recommended beyond the baseline monitoring and maintenance practiced at all sites.</w:t>
+        <w:t xml:space="preserve">Figure 1 Template provided to stakeholders for prioritization of recommended actions for each stream type. The site types relate to the stream class for the biological expectation (likely unconstrained, possibly unconstrained, possibly constrained, likely constrained), relative site score for the observed CSCI (over-scoring, expected, under-scoring), and location of the score relative to a hypothetical biological threshold (dashed line, above or below). Horizontal lines are the ranges of expected CSCI scores for a site with tick marks for the median. Priority actions defined by stakeholders are shown on the right for each stream type. Actions are generalized as investigate, protect, or monitor as high (H), medium (M), or low (L) priority. Blank cells indicate that no additional measures are recommended beyond the baseline monitoring and maintenance practiced at all sites.</w:t>
       </w:r>
     </w:p>
     <w:p>
@@ -466,7 +466,7 @@
           <wp:inline>
             <wp:extent cx="5943600" cy="6523867"/>
             <wp:effectExtent b="0" l="0" r="0" t="0"/>
-            <wp:docPr descr="Figure 2 Screenshots from the Stream Classification and Priority Explorer (SCAPE) tool used by the stakeholder group to interact with and use results from the landscape model. The application allowed users to visualize results of segment classifications, relative site scores for the CSCI based on the expectation, and recommend management actions for each segment type. The app is accessible at http://shiny.sccwrp.org/scape/ (Beck 2018)." title="" id="1" name="Picture"/>
+            <wp:docPr descr="Figure 2 Screenshots from the Stream Classification and Priority Explorer (SCAPE) tool used by the stakeholder group to interact with and use results from the landscape model. The application allowed users to visualize results of segment classifications, relative site scores for the CSCI based on the expectation, and recommend management actions for each segment type. The app is accessible at http://shiny.sccwrp.org/scape/." title="" id="1" name="Picture"/>
             <a:graphic>
               <a:graphicData uri="http://schemas.openxmlformats.org/drawingml/2006/picture">
                 <pic:pic>
@@ -522,26 +522,6 @@
           <w:t xml:space="preserve">http://shiny.sccwrp.org/scape/</w:t>
         </w:r>
       </w:hyperlink>
-      <w:r>
-        <w:t xml:space="preserve"> </w:t>
-      </w:r>
-      <w:r>
-        <w:t xml:space="preserve">(Beck</w:t>
-      </w:r>
-      <w:r>
-        <w:t xml:space="preserve"> </w:t>
-      </w:r>
-      <w:hyperlink w:anchor="ref-Beck18c">
-        <w:r>
-          <w:rPr>
-            <w:rStyle w:val="Hyperlink"/>
-          </w:rPr>
-          <w:t xml:space="preserve">2018</w:t>
-        </w:r>
-      </w:hyperlink>
-      <w:r>
-        <w:t xml:space="preserve">)</w:t>
-      </w:r>
       <w:r>
         <w:t xml:space="preserve">.</w:t>
       </w:r>
@@ -601,296 +581,6 @@
         <w:t xml:space="preserve">Figure 3 Model performance in relation to land cover and land cover by major regions in California. Model residuals (CSCI observed - predicted) were smaller in regions with more urban or agricultural land use (e.g., SC, CV) and larger in regions with less anthropogenic land use (e.g., SN, DM). CV: Central Valley, CH: Chaparral, DM: Deserts and Modoc Plateau, NC: North Coast, SN: Sierra Nevada, SC: South Coast.</w:t>
       </w:r>
     </w:p>
-    <w:p>
-      <w:pPr>
-        <w:pStyle w:val="CaptionedFigure"/>
-      </w:pPr>
-      <w:r>
-        <w:drawing>
-          <wp:inline>
-            <wp:extent cx="5943600" cy="4245428"/>
-            <wp:effectExtent b="0" l="0" r="0" t="0"/>
-            <wp:docPr descr="Figure 4 Factors associated with constrained and unconstrained stream segments by major regions in California. Importance measures were obtained from random forest models of 130 watershed and riparian measures of landscape and geological characteristics from the StreamCat dataset (Hill et al. 2016). The top five variables for each region are shown. The importance measures describe the mean decrease in prediction accuracy with exclusion of a variable across 1000 random trees for each model. Stream segment classes as possibly or likely were combined for constrained and unconstrained to evaluate the complete dataset. CV: Central Valley, CH: Chaparral, DM: Deserts and Modoc Plateau, NC: North Coast, SN: Sierra Nevada, SC: South Coast." title="" id="1" name="Picture"/>
-            <a:graphic>
-              <a:graphicData uri="http://schemas.openxmlformats.org/drawingml/2006/picture">
-                <pic:pic>
-                  <pic:nvPicPr>
-                    <pic:cNvPr descr="figs/calicnstr.png" id="0" name="Picture"/>
-                    <pic:cNvPicPr>
-                      <a:picLocks noChangeArrowheads="1" noChangeAspect="1"/>
-                    </pic:cNvPicPr>
-                  </pic:nvPicPr>
-                  <pic:blipFill>
-                    <a:blip r:embed="rId35"/>
-                    <a:stretch>
-                      <a:fillRect/>
-                    </a:stretch>
-                  </pic:blipFill>
-                  <pic:spPr bwMode="auto">
-                    <a:xfrm>
-                      <a:off x="0" y="0"/>
-                      <a:ext cx="5943600" cy="4245428"/>
-                    </a:xfrm>
-                    <a:prstGeom prst="rect">
-                      <a:avLst/>
-                    </a:prstGeom>
-                    <a:noFill/>
-                    <a:ln w="9525">
-                      <a:noFill/>
-                      <a:headEnd/>
-                      <a:tailEnd/>
-                    </a:ln>
-                  </pic:spPr>
-                </pic:pic>
-              </a:graphicData>
-            </a:graphic>
-          </wp:inline>
-        </w:drawing>
-      </w:r>
-    </w:p>
-    <w:p>
-      <w:pPr>
-        <w:pStyle w:val="ImageCaption"/>
-      </w:pPr>
-      <w:r>
-        <w:t xml:space="preserve">Figure 4 Factors associated with constrained and unconstrained stream segments by major regions in California. Importance measures were obtained from random forest models of 130 watershed and riparian measures of landscape and geological characteristics from the StreamCat dataset</w:t>
-      </w:r>
-      <w:r>
-        <w:t xml:space="preserve"> </w:t>
-      </w:r>
-      <w:r>
-        <w:t xml:space="preserve">(Hill et al.</w:t>
-      </w:r>
-      <w:r>
-        <w:t xml:space="preserve"> </w:t>
-      </w:r>
-      <w:hyperlink w:anchor="ref-Hill16">
-        <w:r>
-          <w:rPr>
-            <w:rStyle w:val="Hyperlink"/>
-          </w:rPr>
-          <w:t xml:space="preserve">2016</w:t>
-        </w:r>
-      </w:hyperlink>
-      <w:r>
-        <w:t xml:space="preserve">)</w:t>
-      </w:r>
-      <w:r>
-        <w:t xml:space="preserve">. The top five variables for each region are shown. The importance measures describe the mean decrease in prediction accuracy with exclusion of a variable across 1000 random trees for each model. Stream segment classes as possibly or likely were combined for constrained and unconstrained to evaluate the complete dataset. CV: Central Valley, CH: Chaparral, DM: Deserts and Modoc Plateau, NC: North Coast, SN: Sierra Nevada, SC: South Coast.</w:t>
-      </w:r>
-    </w:p>
-    <w:p>
-      <w:pPr>
-        <w:pStyle w:val="CaptionedFigure"/>
-      </w:pPr>
-      <w:r>
-        <w:drawing>
-          <wp:inline>
-            <wp:extent cx="5943600" cy="4245428"/>
-            <wp:effectExtent b="0" l="0" r="0" t="0"/>
-            <wp:docPr descr="Figure 5 Importance measures for landscape variables used to develop the landscape model of expected stream bioassessment scores in California. Values were obtained from quantile regression models of twenty landscape measures shown in Table 1 obtained from the StreamCat dataset (Hill et al. 2016). The importance measures describe the percent increase in mean square error and the increase in node impurity with exclusion of a variable across all random trees for each model (Meinshausen 2017)." title="" id="1" name="Picture"/>
-            <a:graphic>
-              <a:graphicData uri="http://schemas.openxmlformats.org/drawingml/2006/picture">
-                <pic:pic>
-                  <pic:nvPicPr>
-                    <pic:cNvPr descr="figs/lndscpimp.png" id="0" name="Picture"/>
-                    <pic:cNvPicPr>
-                      <a:picLocks noChangeArrowheads="1" noChangeAspect="1"/>
-                    </pic:cNvPicPr>
-                  </pic:nvPicPr>
-                  <pic:blipFill>
-                    <a:blip r:embed="rId36"/>
-                    <a:stretch>
-                      <a:fillRect/>
-                    </a:stretch>
-                  </pic:blipFill>
-                  <pic:spPr bwMode="auto">
-                    <a:xfrm>
-                      <a:off x="0" y="0"/>
-                      <a:ext cx="5943600" cy="4245428"/>
-                    </a:xfrm>
-                    <a:prstGeom prst="rect">
-                      <a:avLst/>
-                    </a:prstGeom>
-                    <a:noFill/>
-                    <a:ln w="9525">
-                      <a:noFill/>
-                      <a:headEnd/>
-                      <a:tailEnd/>
-                    </a:ln>
-                  </pic:spPr>
-                </pic:pic>
-              </a:graphicData>
-            </a:graphic>
-          </wp:inline>
-        </w:drawing>
-      </w:r>
-    </w:p>
-    <w:p>
-      <w:pPr>
-        <w:pStyle w:val="ImageCaption"/>
-      </w:pPr>
-      <w:r>
-        <w:t xml:space="preserve">Figure 5 Importance measures for landscape variables used to develop the landscape model of expected stream bioassessment scores in California. Values were obtained from quantile regression models of twenty landscape measures shown in Table 1 obtained from the StreamCat dataset</w:t>
-      </w:r>
-      <w:r>
-        <w:t xml:space="preserve"> </w:t>
-      </w:r>
-      <w:r>
-        <w:t xml:space="preserve">(Hill et al.</w:t>
-      </w:r>
-      <w:r>
-        <w:t xml:space="preserve"> </w:t>
-      </w:r>
-      <w:hyperlink w:anchor="ref-Hill16">
-        <w:r>
-          <w:rPr>
-            <w:rStyle w:val="Hyperlink"/>
-          </w:rPr>
-          <w:t xml:space="preserve">2016</w:t>
-        </w:r>
-      </w:hyperlink>
-      <w:r>
-        <w:t xml:space="preserve">)</w:t>
-      </w:r>
-      <w:r>
-        <w:t xml:space="preserve">. The importance measures describe the percent increase in mean square error and the increase in node impurity with exclusion of a variable across all random trees for each model</w:t>
-      </w:r>
-      <w:r>
-        <w:t xml:space="preserve"> </w:t>
-      </w:r>
-      <w:r>
-        <w:t xml:space="preserve">(Meinshausen</w:t>
-      </w:r>
-      <w:r>
-        <w:t xml:space="preserve"> </w:t>
-      </w:r>
-      <w:hyperlink w:anchor="ref-Meinshausen17">
-        <w:r>
-          <w:rPr>
-            <w:rStyle w:val="Hyperlink"/>
-          </w:rPr>
-          <w:t xml:space="preserve">2017</w:t>
-        </w:r>
-      </w:hyperlink>
-      <w:r>
-        <w:t xml:space="preserve">)</w:t>
-      </w:r>
-      <w:r>
-        <w:t xml:space="preserve">.</w:t>
-      </w:r>
-    </w:p>
-    <w:p>
-      <w:pPr>
-        <w:pStyle w:val="Heading1"/>
-      </w:pPr>
-      <w:bookmarkStart w:id="37" w:name="references"/>
-      <w:r>
-        <w:t xml:space="preserve">References</w:t>
-      </w:r>
-      <w:bookmarkEnd w:id="37"/>
-    </w:p>
-    <w:bookmarkStart w:id="44" w:name="refs"/>
-    <w:bookmarkStart w:id="39" w:name="ref-Beck18c"/>
-    <w:p>
-      <w:pPr>
-        <w:pStyle w:val="Bibliography"/>
-      </w:pPr>
-      <w:r>
-        <w:t xml:space="preserve">Beck, M. W. 2018. “SCCWRP/SCAPE: v1.0 (Version 1.0). Zenodo,</w:t>
-      </w:r>
-      <w:r>
-        <w:t xml:space="preserve"> </w:t>
-      </w:r>
-      <w:hyperlink r:id="rId38">
-        <w:r>
-          <w:rPr>
-            <w:rStyle w:val="Hyperlink"/>
-          </w:rPr>
-          <w:t xml:space="preserve">http://doi.org/10.5281/zenodo.1218121</w:t>
-        </w:r>
-      </w:hyperlink>
-      <w:r>
-        <w:t xml:space="preserve">.”</w:t>
-      </w:r>
-    </w:p>
-    <w:bookmarkEnd w:id="39"/>
-    <w:bookmarkStart w:id="41" w:name="ref-Hill16"/>
-    <w:p>
-      <w:pPr>
-        <w:pStyle w:val="Bibliography"/>
-      </w:pPr>
-      <w:r>
-        <w:t xml:space="preserve">Hill, R. A., M. H. Weber, S. G. Leibowitz, A. R. Olsen, and D. J. Thornbrugh. 2016. “The Stream-Catchment (StreamCat) Dataset: A Database of Watershed Metrics for the Conterminous United States.”</w:t>
-      </w:r>
-      <w:r>
-        <w:t xml:space="preserve"> </w:t>
-      </w:r>
-      <w:r>
-        <w:rPr>
-          <w:i/>
-        </w:rPr>
-        <w:t xml:space="preserve">Journal of the American Water Resources Assocation</w:t>
-      </w:r>
-      <w:r>
-        <w:t xml:space="preserve"> </w:t>
-      </w:r>
-      <w:r>
-        <w:t xml:space="preserve">52:120–28.</w:t>
-      </w:r>
-      <w:r>
-        <w:t xml:space="preserve"> </w:t>
-      </w:r>
-      <w:hyperlink r:id="rId40">
-        <w:r>
-          <w:rPr>
-            <w:rStyle w:val="Hyperlink"/>
-          </w:rPr>
-          <w:t xml:space="preserve">https://doi.org/10.1111/1752-1688.12372</w:t>
-        </w:r>
-      </w:hyperlink>
-      <w:r>
-        <w:t xml:space="preserve">.</w:t>
-      </w:r>
-    </w:p>
-    <w:bookmarkEnd w:id="41"/>
-    <w:bookmarkStart w:id="43" w:name="ref-Meinshausen17"/>
-    <w:p>
-      <w:pPr>
-        <w:pStyle w:val="Bibliography"/>
-      </w:pPr>
-      <w:r>
-        <w:t xml:space="preserve">Meinshausen, Nicolai. 2017.</w:t>
-      </w:r>
-      <w:r>
-        <w:t xml:space="preserve"> </w:t>
-      </w:r>
-      <w:r>
-        <w:rPr>
-          <w:i/>
-        </w:rPr>
-        <w:t xml:space="preserve">QuantregForest: Quantile Regression Forests</w:t>
-      </w:r>
-      <w:r>
-        <w:t xml:space="preserve">.</w:t>
-      </w:r>
-      <w:r>
-        <w:t xml:space="preserve"> </w:t>
-      </w:r>
-      <w:hyperlink r:id="rId42">
-        <w:r>
-          <w:rPr>
-            <w:rStyle w:val="Hyperlink"/>
-          </w:rPr>
-          <w:t xml:space="preserve">https://CRAN.R-project.org/package=quantregForest</w:t>
-        </w:r>
-      </w:hyperlink>
-      <w:r>
-        <w:t xml:space="preserve">.</w:t>
-      </w:r>
-    </w:p>
-    <w:bookmarkEnd w:id="43"/>
-    <w:bookmarkEnd w:id="44"/>
     <w:sectPr>
       <w:footerReference w:type="default" r:id="rId9"/>
       <w:pgSz w:w="12240" w:h="15840"/>

</xml_diff>